<commit_message>
FIgure and doc changes for revision.
</commit_message>
<xml_diff>
--- a/manuscipt/Discussion Outline - draft.docx
+++ b/manuscipt/Discussion Outline - draft.docx
@@ -1,6 +1,6 @@
 
 <file path=word/document.xml><?xml version="1.0" encoding="utf-8"?>
-<w:document xmlns:wpc="http://schemas.microsoft.com/office/word/2010/wordprocessingCanvas" xmlns:mc="http://schemas.openxmlformats.org/markup-compatibility/2006" xmlns:o="urn:schemas-microsoft-com:office:office" xmlns:r="http://schemas.openxmlformats.org/officeDocument/2006/relationships" xmlns:m="http://schemas.openxmlformats.org/officeDocument/2006/math" xmlns:v="urn:schemas-microsoft-com:vml" xmlns:wp14="http://schemas.microsoft.com/office/word/2010/wordprocessingDrawing" xmlns:wp="http://schemas.openxmlformats.org/drawingml/2006/wordprocessingDrawing" xmlns:w10="urn:schemas-microsoft-com:office:word" xmlns:w="http://schemas.openxmlformats.org/wordprocessingml/2006/main" xmlns:w14="http://schemas.microsoft.com/office/word/2010/wordml" xmlns:w15="http://schemas.microsoft.com/office/word/2012/wordml" xmlns:wpg="http://schemas.microsoft.com/office/word/2010/wordprocessingGroup" xmlns:wpi="http://schemas.microsoft.com/office/word/2010/wordprocessingInk" xmlns:wne="http://schemas.microsoft.com/office/word/2006/wordml" xmlns:wps="http://schemas.microsoft.com/office/word/2010/wordprocessingShape" mc:Ignorable="w14 w15 wp14">
+<w:document xmlns:wpc="http://schemas.microsoft.com/office/word/2010/wordprocessingCanvas" xmlns:mo="http://schemas.microsoft.com/office/mac/office/2008/main" xmlns:mc="http://schemas.openxmlformats.org/markup-compatibility/2006" xmlns:mv="urn:schemas-microsoft-com:mac:vml" xmlns:o="urn:schemas-microsoft-com:office:office" xmlns:r="http://schemas.openxmlformats.org/officeDocument/2006/relationships" xmlns:m="http://schemas.openxmlformats.org/officeDocument/2006/math" xmlns:v="urn:schemas-microsoft-com:vml" xmlns:wp14="http://schemas.microsoft.com/office/word/2010/wordprocessingDrawing" xmlns:wp="http://schemas.openxmlformats.org/drawingml/2006/wordprocessingDrawing" xmlns:w10="urn:schemas-microsoft-com:office:word" xmlns:w="http://schemas.openxmlformats.org/wordprocessingml/2006/main" xmlns:w14="http://schemas.microsoft.com/office/word/2010/wordml" xmlns:w15="http://schemas.microsoft.com/office/word/2012/wordml" xmlns:wpg="http://schemas.microsoft.com/office/word/2010/wordprocessingGroup" xmlns:wpi="http://schemas.microsoft.com/office/word/2010/wordprocessingInk" xmlns:wne="http://schemas.microsoft.com/office/word/2006/wordml" xmlns:wps="http://schemas.microsoft.com/office/word/2010/wordprocessingShape" mc:Ignorable="w14 w15 wp14">
   <w:body>
     <w:p>
       <w:pPr>
@@ -26,7 +26,15 @@
         <w:pStyle w:val="NoSpacing"/>
       </w:pPr>
       <w:r>
-        <w:t xml:space="preserve">Our research demonstrates the use of a single model to combine and estimate the relative importance of a range of environmental factors in estimating the success of </w:t>
+        <w:t xml:space="preserve">Our research demonstrates the </w:t>
+      </w:r>
+      <w:del w:id="0" w:author="Josh Madin" w:date="2016-03-02T16:36:00Z">
+        <w:r>
+          <w:delText xml:space="preserve">use of a single model to combine and estimate the </w:delText>
+        </w:r>
+      </w:del>
+      <w:r>
+        <w:t xml:space="preserve">relative importance of a range of environmental factors in estimating the success of </w:t>
       </w:r>
       <w:r>
         <w:t xml:space="preserve">early life history stages </w:t>
@@ -40,66 +48,140 @@
       <w:r>
         <w:t xml:space="preserve">. </w:t>
       </w:r>
+    </w:p>
+    <w:p>
+      <w:pPr>
+        <w:pStyle w:val="NoSpacing"/>
+        <w:numPr>
+          <w:ilvl w:val="0"/>
+          <w:numId w:val="10"/>
+        </w:numPr>
+        <w:rPr>
+          <w:del w:id="1" w:author="Josh Madin" w:date="2016-03-02T16:21:00Z"/>
+        </w:rPr>
+      </w:pPr>
       <w:r>
         <w:t>Coral fertilisation success and larval survivorship were affected by multiple water quality factors</w:t>
       </w:r>
       <w:r>
-        <w:t>.</w:t>
-      </w:r>
-      <w:r>
-        <w:t xml:space="preserve"> </w:t>
-      </w:r>
-      <w:r>
-        <w:t xml:space="preserve">Suspended sediment, </w:t>
-      </w:r>
-      <w:r>
-        <w:t>phosphate</w:t>
-      </w:r>
-      <w:r>
-        <w:t xml:space="preserve">, </w:t>
-      </w:r>
-      <w:r>
-        <w:t xml:space="preserve">ammonium, </w:t>
-      </w:r>
-      <w:r>
-        <w:t>copper and salinity significantl</w:t>
-      </w:r>
-      <w:r>
-        <w:t>y reduced fertilisation success.</w:t>
-      </w:r>
-      <w:r>
-        <w:t xml:space="preserve"> Larval survivorship was most affected by the presence of th</w:t>
-      </w:r>
-      <w:r>
-        <w:t>e heavy metals copper and lead, as well as</w:t>
-      </w:r>
-      <w:r>
-        <w:t xml:space="preserve"> temperature</w:t>
-      </w:r>
-      <w:r>
-        <w:t>.</w:t>
-      </w:r>
-    </w:p>
-    <w:p>
-      <w:pPr>
-        <w:pStyle w:val="NoSpacing"/>
-      </w:pPr>
-    </w:p>
-    <w:p>
-      <w:pPr>
-        <w:pStyle w:val="NoSpacing"/>
-      </w:pPr>
-      <w:r>
-        <w:t xml:space="preserve">Coral early </w:t>
-      </w:r>
-      <w:r>
-        <w:t xml:space="preserve">life </w:t>
-      </w:r>
-      <w:bookmarkStart w:id="0" w:name="_GoBack"/>
-      <w:bookmarkEnd w:id="0"/>
-      <w:r>
-        <w:t>history stages are vulnerable to changes in heavy metal toxicity, nutrient concentrations and ocean chemistry which can affect development and success.</w:t>
-      </w:r>
+        <w:t xml:space="preserve">. </w:t>
+      </w:r>
+    </w:p>
+    <w:p>
+      <w:pPr>
+        <w:pStyle w:val="NoSpacing"/>
+        <w:numPr>
+          <w:ilvl w:val="1"/>
+          <w:numId w:val="10"/>
+        </w:numPr>
+        <w:rPr>
+          <w:del w:id="2" w:author="Josh Madin" w:date="2016-03-02T16:21:00Z"/>
+        </w:rPr>
+        <w:pPrChange w:id="3" w:author="Josh Madin" w:date="2016-03-02T16:21:00Z">
+          <w:pPr>
+            <w:pStyle w:val="NoSpacing"/>
+            <w:numPr>
+              <w:ilvl w:val="1"/>
+              <w:numId w:val="10"/>
+            </w:numPr>
+            <w:ind w:left="1440" w:hanging="360"/>
+          </w:pPr>
+        </w:pPrChange>
+      </w:pPr>
+      <w:del w:id="4" w:author="Josh Madin" w:date="2016-03-02T16:21:00Z">
+        <w:r>
+          <w:delText xml:space="preserve">Suspended sediment, </w:delText>
+        </w:r>
+        <w:r>
+          <w:delText>phosphate</w:delText>
+        </w:r>
+        <w:r>
+          <w:delText xml:space="preserve">, </w:delText>
+        </w:r>
+        <w:r>
+          <w:delText xml:space="preserve">ammonium, </w:delText>
+        </w:r>
+        <w:r>
+          <w:delText>copper and salinity significantl</w:delText>
+        </w:r>
+        <w:r>
+          <w:delText>y reduced fertilisation success.</w:delText>
+        </w:r>
+        <w:r>
+          <w:delText xml:space="preserve"> </w:delText>
+        </w:r>
+      </w:del>
+    </w:p>
+    <w:p>
+      <w:pPr>
+        <w:pStyle w:val="NoSpacing"/>
+        <w:numPr>
+          <w:ilvl w:val="1"/>
+          <w:numId w:val="10"/>
+        </w:numPr>
+        <w:rPr>
+          <w:del w:id="5" w:author="Josh Madin" w:date="2016-03-02T16:21:00Z"/>
+        </w:rPr>
+      </w:pPr>
+      <w:del w:id="6" w:author="Josh Madin" w:date="2016-03-02T16:21:00Z">
+        <w:r>
+          <w:delText>Larval survivorship was most affected by the presence of th</w:delText>
+        </w:r>
+        <w:r>
+          <w:delText>e heavy metals copper and lead, as well as</w:delText>
+        </w:r>
+        <w:r>
+          <w:delText xml:space="preserve"> temperature</w:delText>
+        </w:r>
+        <w:r>
+          <w:delText>.</w:delText>
+        </w:r>
+      </w:del>
+    </w:p>
+    <w:p>
+      <w:pPr>
+        <w:pStyle w:val="NoSpacing"/>
+        <w:numPr>
+          <w:ilvl w:val="0"/>
+          <w:numId w:val="10"/>
+        </w:numPr>
+        <w:rPr>
+          <w:del w:id="7" w:author="Josh Madin" w:date="2016-03-02T16:21:00Z"/>
+        </w:rPr>
+      </w:pPr>
+    </w:p>
+    <w:p>
+      <w:pPr>
+        <w:pStyle w:val="NoSpacing"/>
+        <w:rPr>
+          <w:del w:id="8" w:author="Josh Madin" w:date="2016-03-02T16:21:00Z"/>
+        </w:rPr>
+      </w:pPr>
+    </w:p>
+    <w:p>
+      <w:pPr>
+        <w:pStyle w:val="NoSpacing"/>
+        <w:numPr>
+          <w:ilvl w:val="0"/>
+          <w:numId w:val="10"/>
+        </w:numPr>
+        <w:pPrChange w:id="9" w:author="Josh Madin" w:date="2016-03-02T16:21:00Z">
+          <w:pPr>
+            <w:pStyle w:val="NoSpacing"/>
+          </w:pPr>
+        </w:pPrChange>
+      </w:pPr>
+      <w:del w:id="10" w:author="Josh Madin" w:date="2016-03-02T16:21:00Z">
+        <w:r>
+          <w:delText xml:space="preserve">Coral early </w:delText>
+        </w:r>
+        <w:r>
+          <w:delText xml:space="preserve">life </w:delText>
+        </w:r>
+        <w:r>
+          <w:delText>history stages are vulnerable to changes in heavy metal toxicity, nutrient concentrations and ocean chemistry which can affect development and success.</w:delText>
+        </w:r>
+      </w:del>
     </w:p>
     <w:p>
       <w:pPr>
@@ -109,67 +191,156 @@
           <w:numId w:val="6"/>
         </w:numPr>
       </w:pPr>
-      <w:commentRangeStart w:id="1"/>
-      <w:r>
-        <w:t xml:space="preserve">Heavy </w:t>
-      </w:r>
-      <w:commentRangeEnd w:id="1"/>
-      <w:r>
-        <w:rPr>
-          <w:rStyle w:val="CommentReference"/>
-          <w:rFonts w:ascii="Times New Roman" w:eastAsia="Times New Roman" w:hAnsi="Times New Roman" w:cs="Times New Roman"/>
-          <w:lang w:val="en-US" w:eastAsia="de-DE"/>
-        </w:rPr>
-        <w:commentReference w:id="1"/>
-      </w:r>
-      <w:r>
-        <w:t xml:space="preserve">metals including copper and lead are known to have </w:t>
-      </w:r>
-      <w:r>
-        <w:t xml:space="preserve">widespread </w:t>
-      </w:r>
-      <w:r>
-        <w:t>negative impacts on marine invertebrates (</w:t>
-      </w:r>
-      <w:hyperlink w:anchor="_ENREF_51" w:tooltip="Reichelt-Brushett, 2004 #13" w:history="1">
-        <w:r>
-          <w:t>Reichelt-Brushett and Harrison 2004</w:t>
-        </w:r>
-      </w:hyperlink>
-      <w:r>
-        <w:t xml:space="preserve">; </w:t>
-      </w:r>
-      <w:hyperlink w:anchor="_ENREF_55" w:tooltip="Rivera-Duarte, 2005 #6" w:history="1">
-        <w:r>
-          <w:t>Rivera-Duarte et al. 2005</w:t>
-        </w:r>
-      </w:hyperlink>
-      <w:r>
-        <w:t xml:space="preserve">; </w:t>
-      </w:r>
-      <w:hyperlink w:anchor="_ENREF_66" w:tooltip="Wang, 2009 #14" w:history="1">
-        <w:r>
-          <w:t>Wang et al. 2009</w:t>
-        </w:r>
-      </w:hyperlink>
-      <w:r>
-        <w:t xml:space="preserve">; </w:t>
-      </w:r>
-      <w:hyperlink w:anchor="_ENREF_22" w:tooltip="Fitzpatrick, 2008 #8" w:history="1">
-        <w:r>
-          <w:t>Fitzpatrick et al. 2008</w:t>
-        </w:r>
-      </w:hyperlink>
-      <w:r>
-        <w:t xml:space="preserve">; </w:t>
-      </w:r>
-      <w:hyperlink w:anchor="_ENREF_12" w:tooltip="Caldwell, 2011 #11" w:history="1">
-        <w:r>
-          <w:t>Caldwell et al. 2011</w:t>
-        </w:r>
-      </w:hyperlink>
-      <w:r>
-        <w:t xml:space="preserve">). </w:t>
+      <w:ins w:id="11" w:author="Josh Madin" w:date="2016-03-02T16:24:00Z">
+        <w:r>
+          <w:t xml:space="preserve">Consistent with earlier studies (one ref), the </w:t>
+        </w:r>
+      </w:ins>
+      <w:del w:id="12" w:author="Josh Madin" w:date="2016-03-02T16:24:00Z">
+        <w:r>
+          <w:delText xml:space="preserve">Heavy </w:delText>
+        </w:r>
+      </w:del>
+      <w:ins w:id="13" w:author="Josh Madin" w:date="2016-03-02T16:24:00Z">
+        <w:r>
+          <w:t>h</w:t>
+        </w:r>
+        <w:r>
+          <w:t xml:space="preserve">eavy </w:t>
+        </w:r>
+      </w:ins>
+      <w:r>
+        <w:t xml:space="preserve">metals including copper </w:t>
+      </w:r>
+      <w:del w:id="14" w:author="Josh Madin" w:date="2016-03-02T16:24:00Z">
+        <w:r>
+          <w:delText xml:space="preserve">and lead are known to have </w:delText>
+        </w:r>
+        <w:r>
+          <w:delText>widespread</w:delText>
+        </w:r>
+      </w:del>
+      <w:ins w:id="15" w:author="Josh Madin" w:date="2016-03-02T16:24:00Z">
+        <w:r>
+          <w:t>had significant</w:t>
+        </w:r>
+      </w:ins>
+      <w:r>
+        <w:t xml:space="preserve"> </w:t>
+      </w:r>
+      <w:r>
+        <w:t xml:space="preserve">negative impacts </w:t>
+      </w:r>
+      <w:del w:id="16" w:author="Josh Madin" w:date="2016-03-02T16:25:00Z">
+        <w:r>
+          <w:delText>on marine invertebrates</w:delText>
+        </w:r>
+      </w:del>
+      <w:ins w:id="17" w:author="Josh Madin" w:date="2016-03-02T16:25:00Z">
+        <w:r>
+          <w:t>fertilisation and larval survivorship</w:t>
+        </w:r>
+      </w:ins>
+      <w:del w:id="18" w:author="Josh Madin" w:date="2016-03-02T16:25:00Z">
+        <w:r>
+          <w:delText xml:space="preserve"> (</w:delText>
+        </w:r>
+        <w:r>
+          <w:fldChar w:fldCharType="begin"/>
+        </w:r>
+        <w:r>
+          <w:delInstrText xml:space="preserve"> HYPERLINK \l "_ENREF_51" \o "Reichelt-Brushett, 2004 #13" </w:delInstrText>
+        </w:r>
+        <w:r>
+          <w:fldChar w:fldCharType="separate"/>
+        </w:r>
+        <w:r>
+          <w:delText>Reichelt-Brushett and Harrison 2004</w:delText>
+        </w:r>
+        <w:r>
+          <w:fldChar w:fldCharType="end"/>
+        </w:r>
+        <w:r>
+          <w:delText xml:space="preserve">; </w:delText>
+        </w:r>
+        <w:r>
+          <w:fldChar w:fldCharType="begin"/>
+        </w:r>
+        <w:r>
+          <w:delInstrText xml:space="preserve"> HYPERLINK \l "_ENREF_55" \o "Rivera-Duarte, 2005 #6" </w:delInstrText>
+        </w:r>
+        <w:r>
+          <w:fldChar w:fldCharType="separate"/>
+        </w:r>
+        <w:r>
+          <w:delText>Rivera-Duarte et al. 2005</w:delText>
+        </w:r>
+        <w:r>
+          <w:fldChar w:fldCharType="end"/>
+        </w:r>
+        <w:r>
+          <w:delText xml:space="preserve">; </w:delText>
+        </w:r>
+        <w:r>
+          <w:fldChar w:fldCharType="begin"/>
+        </w:r>
+        <w:r>
+          <w:delInstrText xml:space="preserve"> HYPERLINK</w:delInstrText>
+        </w:r>
+        <w:r>
+          <w:delInstrText xml:space="preserve"> \l "_ENREF_66" \o "Wang, 2009 #14" </w:delInstrText>
+        </w:r>
+        <w:r>
+          <w:fldChar w:fldCharType="separate"/>
+        </w:r>
+        <w:r>
+          <w:delText>Wang et al. 2009</w:delText>
+        </w:r>
+        <w:r>
+          <w:fldChar w:fldCharType="end"/>
+        </w:r>
+        <w:r>
+          <w:delText xml:space="preserve">; </w:delText>
+        </w:r>
+        <w:r>
+          <w:fldChar w:fldCharType="begin"/>
+        </w:r>
+        <w:r>
+          <w:delInstrText xml:space="preserve"> HYPERLINK \l "_ENREF_22" \o "Fitzpatrick, 2008 #8" </w:delInstrText>
+        </w:r>
+        <w:r>
+          <w:fldChar w:fldCharType="separate"/>
+        </w:r>
+        <w:r>
+          <w:delText>Fitzpatrick et al. 2008</w:delText>
+        </w:r>
+        <w:r>
+          <w:fldChar w:fldCharType="end"/>
+        </w:r>
+        <w:r>
+          <w:delText xml:space="preserve">; </w:delText>
+        </w:r>
+        <w:r>
+          <w:fldChar w:fldCharType="begin"/>
+        </w:r>
+        <w:r>
+          <w:delInstrText xml:space="preserve"> HYPERLINK \l "_ENREF_12" \o "Caldwell, 2011 #11" </w:delInstrText>
+        </w:r>
+        <w:r>
+          <w:fldChar w:fldCharType="separate"/>
+        </w:r>
+        <w:r>
+          <w:delText>Caldwell et al. 2011</w:delText>
+        </w:r>
+        <w:r>
+          <w:fldChar w:fldCharType="end"/>
+        </w:r>
+        <w:r>
+          <w:delText>)</w:delText>
+        </w:r>
+      </w:del>
+      <w:r>
+        <w:t xml:space="preserve">. </w:t>
       </w:r>
     </w:p>
     <w:p>
@@ -179,42 +350,34 @@
           <w:ilvl w:val="1"/>
           <w:numId w:val="6"/>
         </w:numPr>
-      </w:pPr>
-      <w:r>
-        <w:t xml:space="preserve">Copper, which significantly affects both life history stages occurs naturally within the marine environment however, is in excess due to its use in anti-fouling agents on </w:t>
-      </w:r>
-      <w:commentRangeStart w:id="2"/>
-      <w:r>
-        <w:t xml:space="preserve">vessels </w:t>
-      </w:r>
-      <w:commentRangeEnd w:id="2"/>
-      <w:r>
-        <w:rPr>
-          <w:rStyle w:val="CommentReference"/>
-          <w:rFonts w:ascii="Times New Roman" w:eastAsia="Times New Roman" w:hAnsi="Times New Roman" w:cs="Times New Roman"/>
-          <w:lang w:val="en-US" w:eastAsia="de-DE"/>
-        </w:rPr>
-        <w:commentReference w:id="2"/>
-      </w:r>
-      <w:r>
-        <w:t>(</w:t>
-      </w:r>
-      <w:hyperlink w:anchor="_ENREF_51" w:tooltip="Reichelt-Brushett, 2004 #13" w:history="1">
-        <w:r>
-          <w:t>Reichelt-Brushett and Harrison 2004</w:t>
-        </w:r>
-      </w:hyperlink>
-      <w:r>
-        <w:t xml:space="preserve">; </w:t>
-      </w:r>
-      <w:hyperlink w:anchor="_ENREF_43" w:tooltip="Negri, 2001 #3" w:history="1">
-        <w:r>
-          <w:t>Negri and Heyward 2001</w:t>
-        </w:r>
-      </w:hyperlink>
-      <w:r>
-        <w:t xml:space="preserve">). </w:t>
-      </w:r>
+        <w:rPr>
+          <w:ins w:id="19" w:author="Josh Madin" w:date="2016-03-02T16:26:00Z"/>
+        </w:rPr>
+      </w:pPr>
+      <w:r>
+        <w:t>Copper, which significantly affects both life history stages</w:t>
+      </w:r>
+      <w:ins w:id="20" w:author="Josh Madin" w:date="2016-03-02T16:25:00Z">
+        <w:r>
+          <w:t>,</w:t>
+        </w:r>
+      </w:ins>
+      <w:r>
+        <w:t xml:space="preserve"> occurs naturally </w:t>
+      </w:r>
+      <w:ins w:id="21" w:author="Josh Madin" w:date="2016-03-02T16:25:00Z">
+        <w:r>
+          <w:t xml:space="preserve">at low levels </w:t>
+        </w:r>
+      </w:ins>
+      <w:r>
+        <w:t>within the marine environment</w:t>
+      </w:r>
+      <w:ins w:id="22" w:author="Josh Madin" w:date="2016-03-02T16:26:00Z">
+        <w:r>
+          <w:t>.</w:t>
+        </w:r>
+      </w:ins>
     </w:p>
     <w:p>
       <w:pPr>
@@ -224,17 +387,196 @@
           <w:numId w:val="6"/>
         </w:numPr>
       </w:pPr>
-      <w:r>
-        <w:t>L</w:t>
-      </w:r>
-      <w:r>
-        <w:t>ead was also found to significantly reduce larval survivorship and is of concern</w:t>
-      </w:r>
+      <w:del w:id="23" w:author="Josh Madin" w:date="2016-03-02T16:26:00Z">
+        <w:r>
+          <w:delText xml:space="preserve"> h</w:delText>
+        </w:r>
+      </w:del>
+      <w:ins w:id="24" w:author="Josh Madin" w:date="2016-03-02T16:26:00Z">
+        <w:r>
+          <w:t>H</w:t>
+        </w:r>
+      </w:ins>
+      <w:r>
+        <w:t xml:space="preserve">owever, </w:t>
+      </w:r>
+      <w:ins w:id="25" w:author="Josh Madin" w:date="2016-03-02T16:26:00Z">
+        <w:r>
+          <w:t xml:space="preserve">the levels at which copper significantly impacts coral development </w:t>
+        </w:r>
+      </w:ins>
+      <w:ins w:id="26" w:author="Josh Madin" w:date="2016-03-02T16:27:00Z">
+        <w:r>
+          <w:t xml:space="preserve">are not widespread, but are instead limited to </w:t>
+        </w:r>
+      </w:ins>
+      <w:del w:id="27" w:author="Josh Madin" w:date="2016-03-02T16:27:00Z">
+        <w:r>
+          <w:delText>is in excess due to its use in</w:delText>
+        </w:r>
+      </w:del>
+      <w:ins w:id="28" w:author="Josh Madin" w:date="2016-03-02T16:27:00Z">
+        <w:r>
+          <w:t>local</w:t>
+        </w:r>
+      </w:ins>
+      <w:ins w:id="29" w:author="Josh Madin" w:date="2016-03-02T16:29:00Z">
+        <w:r>
+          <w:t>ised</w:t>
+        </w:r>
+      </w:ins>
+      <w:ins w:id="30" w:author="Josh Madin" w:date="2016-03-02T16:27:00Z">
+        <w:r>
+          <w:t xml:space="preserve"> pollution caused by</w:t>
+        </w:r>
+      </w:ins>
+      <w:r>
+        <w:t xml:space="preserve"> anti-fouling agents on </w:t>
+      </w:r>
+      <w:commentRangeStart w:id="31"/>
+      <w:r>
+        <w:t xml:space="preserve">vessels </w:t>
+      </w:r>
+      <w:commentRangeEnd w:id="31"/>
+      <w:r>
+        <w:rPr>
+          <w:rStyle w:val="CommentReference"/>
+          <w:rFonts w:ascii="Times New Roman" w:eastAsia="Times New Roman" w:hAnsi="Times New Roman" w:cs="Times New Roman"/>
+          <w:lang w:val="en-US" w:eastAsia="de-DE"/>
+        </w:rPr>
+        <w:commentReference w:id="31"/>
+      </w:r>
+      <w:r>
+        <w:t>(</w:t>
+      </w:r>
+      <w:hyperlink w:anchor="_ENREF_51" w:tooltip="Reichelt-Brushett, 2004 #13" w:history="1">
+        <w:proofErr w:type="spellStart"/>
+        <w:r>
+          <w:t>Reichelt-Brushett</w:t>
+        </w:r>
+        <w:proofErr w:type="spellEnd"/>
+        <w:r>
+          <w:t xml:space="preserve"> and Harrison 2004</w:t>
+        </w:r>
+      </w:hyperlink>
+      <w:r>
+        <w:t xml:space="preserve">; </w:t>
+      </w:r>
+      <w:hyperlink w:anchor="_ENREF_43" w:tooltip="Negri, 2001 #3" w:history="1">
+        <w:proofErr w:type="spellStart"/>
+        <w:r>
+          <w:t>Negri</w:t>
+        </w:r>
+        <w:proofErr w:type="spellEnd"/>
+        <w:r>
+          <w:t xml:space="preserve"> and Heyward 2001</w:t>
+        </w:r>
+      </w:hyperlink>
+      <w:r>
+        <w:t xml:space="preserve">). </w:t>
+      </w:r>
+    </w:p>
+    <w:p>
+      <w:pPr>
+        <w:pStyle w:val="NoSpacing"/>
+        <w:numPr>
+          <w:ilvl w:val="1"/>
+          <w:numId w:val="6"/>
+        </w:numPr>
+      </w:pPr>
+      <w:ins w:id="32" w:author="Josh Madin" w:date="2016-03-02T16:28:00Z">
+        <w:r>
+          <w:t>L</w:t>
+        </w:r>
+      </w:ins>
+      <w:del w:id="33" w:author="Josh Madin" w:date="2016-03-02T16:28:00Z">
+        <w:r>
+          <w:delText>L</w:delText>
+        </w:r>
+        <w:r>
+          <w:delText xml:space="preserve">ead </w:delText>
+        </w:r>
+      </w:del>
+      <w:ins w:id="34" w:author="Josh Madin" w:date="2016-03-02T16:28:00Z">
+        <w:r>
+          <w:t>ead</w:t>
+        </w:r>
+        <w:r>
+          <w:t>, which</w:t>
+        </w:r>
+        <w:r>
+          <w:t xml:space="preserve"> </w:t>
+        </w:r>
+      </w:ins>
+      <w:r>
+        <w:t>was also found to significantly reduce larval survivorship</w:t>
+      </w:r>
+      <w:ins w:id="35" w:author="Josh Madin" w:date="2016-03-02T16:28:00Z">
+        <w:r>
+          <w:t>,</w:t>
+        </w:r>
+      </w:ins>
       <w:r>
         <w:t xml:space="preserve"> </w:t>
       </w:r>
-      <w:r>
-        <w:t xml:space="preserve">as it can be found in high levels in nearshore reef environments as a result of industrial activities.  </w:t>
+      <w:del w:id="36" w:author="Josh Madin" w:date="2016-03-02T16:28:00Z">
+        <w:r>
+          <w:delText>and is of concern</w:delText>
+        </w:r>
+        <w:r>
+          <w:delText xml:space="preserve"> </w:delText>
+        </w:r>
+        <w:r>
+          <w:delText xml:space="preserve">as it </w:delText>
+        </w:r>
+      </w:del>
+      <w:r>
+        <w:t xml:space="preserve">can be found </w:t>
+      </w:r>
+      <w:del w:id="37" w:author="Josh Madin" w:date="2016-03-02T16:28:00Z">
+        <w:r>
+          <w:delText xml:space="preserve">in </w:delText>
+        </w:r>
+      </w:del>
+      <w:ins w:id="38" w:author="Josh Madin" w:date="2016-03-02T16:28:00Z">
+        <w:r>
+          <w:t>at</w:t>
+        </w:r>
+        <w:r>
+          <w:t xml:space="preserve"> </w:t>
+        </w:r>
+      </w:ins>
+      <w:r>
+        <w:t xml:space="preserve">high levels </w:t>
+      </w:r>
+      <w:ins w:id="39" w:author="Josh Madin" w:date="2016-03-02T16:28:00Z">
+        <w:r>
+          <w:t xml:space="preserve">more broadly </w:t>
+        </w:r>
+      </w:ins>
+      <w:r>
+        <w:t xml:space="preserve">in </w:t>
+      </w:r>
+      <w:proofErr w:type="spellStart"/>
+      <w:r>
+        <w:t>nearshore</w:t>
+      </w:r>
+      <w:proofErr w:type="spellEnd"/>
+      <w:r>
+        <w:t xml:space="preserve"> reef environments as a result of industrial activities</w:t>
+      </w:r>
+      <w:ins w:id="40" w:author="Josh Madin" w:date="2016-03-02T16:29:00Z">
+        <w:r>
+          <w:t xml:space="preserve"> and river outflows</w:t>
+        </w:r>
+      </w:ins>
+      <w:ins w:id="41" w:author="Josh Madin" w:date="2016-03-02T16:28:00Z">
+        <w:r>
+          <w:t xml:space="preserve"> (ref)</w:t>
+        </w:r>
+      </w:ins>
+      <w:r>
+        <w:t xml:space="preserve">.  </w:t>
       </w:r>
     </w:p>
     <w:p>
@@ -246,13 +588,47 @@
         </w:numPr>
       </w:pPr>
       <w:r>
-        <w:t>The introduction of nutrients to marine environments, including phosphate and ammonium, severely diminishes water quality</w:t>
+        <w:t xml:space="preserve">The introduction of nutrients </w:t>
+      </w:r>
+      <w:ins w:id="42" w:author="Josh Madin" w:date="2016-03-02T16:30:00Z">
+        <w:r>
+          <w:t>in</w:t>
+        </w:r>
+      </w:ins>
+      <w:r>
+        <w:t>to marine environments, including phosphate and ammonium, severely diminishes water quality</w:t>
       </w:r>
       <w:r>
         <w:t xml:space="preserve">, </w:t>
       </w:r>
-      <w:r>
-        <w:t xml:space="preserve">leading to a reduction in the fertisliation success of corals. </w:t>
+      <w:ins w:id="43" w:author="Josh Madin" w:date="2016-03-02T16:30:00Z">
+        <w:r>
+          <w:t xml:space="preserve">which we show will </w:t>
+        </w:r>
+      </w:ins>
+      <w:r>
+        <w:t>lead</w:t>
+      </w:r>
+      <w:del w:id="44" w:author="Josh Madin" w:date="2016-03-02T16:30:00Z">
+        <w:r>
+          <w:delText>ing</w:delText>
+        </w:r>
+      </w:del>
+      <w:r>
+        <w:t xml:space="preserve"> to a reduction in </w:t>
+      </w:r>
+      <w:del w:id="45" w:author="Josh Madin" w:date="2016-03-02T16:30:00Z">
+        <w:r>
+          <w:delText xml:space="preserve">the </w:delText>
+        </w:r>
+      </w:del>
+      <w:proofErr w:type="spellStart"/>
+      <w:r>
+        <w:t>fertisliation</w:t>
+      </w:r>
+      <w:proofErr w:type="spellEnd"/>
+      <w:r>
+        <w:t xml:space="preserve"> success of corals. </w:t>
       </w:r>
     </w:p>
     <w:p>
@@ -264,10 +640,7 @@
         </w:numPr>
       </w:pPr>
       <w:r>
-        <w:t>These nutrients are common in run-off fro</w:t>
-      </w:r>
-      <w:r>
-        <w:t xml:space="preserve">m agricultural land uses including the use of fertilisers </w:t>
+        <w:t xml:space="preserve">These nutrients are common in run-off from agricultural land uses including the use of fertilisers </w:t>
       </w:r>
       <w:r>
         <w:fldChar w:fldCharType="begin"/>
@@ -311,14 +684,137 @@
           <w:ilvl w:val="0"/>
           <w:numId w:val="6"/>
         </w:numPr>
-      </w:pPr>
-      <w:r>
-        <w:t>Anthropogenic</w:t>
-      </w:r>
-      <w:r>
-        <w:t xml:space="preserve"> impacts including those linked to climate change greatly affect the marine environment and often lead to increased suspended sediment as well as changes to ocean temperatures and salinity.  </w:t>
-      </w:r>
-    </w:p>
+        <w:rPr>
+          <w:del w:id="46" w:author="Josh Madin" w:date="2016-03-02T16:33:00Z"/>
+        </w:rPr>
+      </w:pPr>
+      <w:del w:id="47" w:author="Josh Madin" w:date="2016-03-02T16:33:00Z">
+        <w:r>
+          <w:delText>Anthropogenic</w:delText>
+        </w:r>
+        <w:r>
+          <w:delText xml:space="preserve"> impacts including those linked to climate change greatly affect the marine environment and often lead to increased suspended sediment as well as changes to ocean temperatures and salinity.  </w:delText>
+        </w:r>
+      </w:del>
+    </w:p>
+    <w:p>
+      <w:pPr>
+        <w:pStyle w:val="NoSpacing"/>
+        <w:numPr>
+          <w:ilvl w:val="0"/>
+          <w:numId w:val="6"/>
+        </w:numPr>
+        <w:pPrChange w:id="48" w:author="Josh Madin" w:date="2016-03-02T16:33:00Z">
+          <w:pPr>
+            <w:pStyle w:val="NoSpacing"/>
+            <w:numPr>
+              <w:ilvl w:val="1"/>
+              <w:numId w:val="6"/>
+            </w:numPr>
+            <w:ind w:left="1440" w:hanging="360"/>
+          </w:pPr>
+        </w:pPrChange>
+      </w:pPr>
+      <w:moveToRangeStart w:id="49" w:author="Josh Madin" w:date="2016-03-02T16:33:00Z" w:name="move444699713"/>
+      <w:moveTo w:id="50" w:author="Josh Madin" w:date="2016-03-02T16:33:00Z">
+        <w:r>
+          <w:t>Natural and anthropogenic disturbances ranging from storms to seafloor dredging increase the amount of suspended sediment within marine environments</w:t>
+        </w:r>
+        <w:r>
+          <w:t xml:space="preserve">, </w:t>
+        </w:r>
+        <w:r>
+          <w:t xml:space="preserve">especially in shallower or </w:t>
+        </w:r>
+        <w:proofErr w:type="spellStart"/>
+        <w:r>
+          <w:t>nearshore</w:t>
+        </w:r>
+        <w:proofErr w:type="spellEnd"/>
+        <w:r>
+          <w:t xml:space="preserve"> habitats</w:t>
+        </w:r>
+        <w:r>
+          <w:t xml:space="preserve"> </w:t>
+        </w:r>
+        <w:r>
+          <w:fldChar w:fldCharType="begin"/>
+        </w:r>
+        <w:r>
+          <w:instrText xml:space="preserve"> ADDIN EN.CITE &lt;EndNote&gt;&lt;Cite&gt;&lt;Author&gt;Styan&lt;/Author&gt;&lt;Year&gt;2012&lt;/Year&gt;&lt;RecNum&gt;63&lt;/RecNum&gt;&lt;DisplayText&gt;(Styan and Rosser 2012)&lt;/DisplayText&gt;&lt;record&gt;&lt;rec-number&gt;63&lt;/rec-number&gt;&lt;foreign-keys&gt;&lt;key app="EN" db-id="9zsaz59z9pv50vefd24xzs5rdpstsrsesvrw" timestamp="1411965717"&gt;63&lt;/key&gt;&lt;/foreign-keys&gt;&lt;ref-type name="Journal Article"&gt;17&lt;/ref-type&gt;&lt;contributors&gt;&lt;authors&gt;&lt;author&gt;Styan, Craig A&lt;/author&gt;&lt;author&gt;Rosser, Natalie L&lt;/author&gt;&lt;/authors&gt;&lt;/contributors&gt;&lt;titles&gt;&lt;title&gt;Is monitoring for mass spawning events in coral assemblages in north Western Australia likely to detect spawning?&lt;/title&gt;&lt;secondary-title&gt;Marine pollution bulletin&lt;/secondary-title&gt;&lt;/titles&gt;&lt;periodical&gt;&lt;full-title&gt;Marine Pollution Bulletin&lt;/full-title&gt;&lt;/periodical&gt;&lt;pages&gt;2523-2527&lt;/pages&gt;&lt;volume&gt;64&lt;/volume&gt;&lt;number&gt;11&lt;/number&gt;&lt;dates&gt;&lt;year&gt;2012&lt;/year&gt;&lt;/dates&gt;&lt;isbn&gt;0025-326X&lt;/isbn&gt;&lt;urls&gt;&lt;/urls&gt;&lt;/record&gt;&lt;/Cite&gt;&lt;/EndNote&gt;</w:instrText>
+        </w:r>
+        <w:r>
+          <w:fldChar w:fldCharType="separate"/>
+        </w:r>
+        <w:r>
+          <w:t>(</w:t>
+        </w:r>
+        <w:r>
+          <w:fldChar w:fldCharType="begin"/>
+        </w:r>
+        <w:r>
+          <w:instrText xml:space="preserve"> HYPERLINK \l "_ENREF_35" \o "Humphrey, 2008 #46" </w:instrText>
+        </w:r>
+        <w:r>
+          <w:fldChar w:fldCharType="separate"/>
+        </w:r>
+        <w:r>
+          <w:t>Humphrey et al. 2008</w:t>
+        </w:r>
+        <w:r>
+          <w:fldChar w:fldCharType="end"/>
+        </w:r>
+        <w:r>
+          <w:t xml:space="preserve">; </w:t>
+        </w:r>
+        <w:r>
+          <w:fldChar w:fldCharType="begin"/>
+        </w:r>
+        <w:r>
+          <w:instrText xml:space="preserve"> HYPERLINK \l "_ENREF_19" \o "Erftemeijer, 2012 #69" </w:instrText>
+        </w:r>
+        <w:r>
+          <w:fldChar w:fldCharType="separate"/>
+        </w:r>
+        <w:r>
+          <w:t>Erftemeijer et al. 2012</w:t>
+        </w:r>
+        <w:r>
+          <w:fldChar w:fldCharType="end"/>
+        </w:r>
+        <w:r>
+          <w:t xml:space="preserve">; </w:t>
+        </w:r>
+        <w:r>
+          <w:fldChar w:fldCharType="begin"/>
+        </w:r>
+        <w:r>
+          <w:instrText xml:space="preserve"> HYPERLINK \l "_ENREF_62" \o "Styan, 2012 #63" </w:instrText>
+        </w:r>
+        <w:r>
+          <w:fldChar w:fldCharType="separate"/>
+        </w:r>
+        <w:r>
+          <w:t>Styan and Rosser 2012</w:t>
+        </w:r>
+        <w:r>
+          <w:fldChar w:fldCharType="end"/>
+        </w:r>
+        <w:r>
+          <w:t>)</w:t>
+        </w:r>
+        <w:r>
+          <w:fldChar w:fldCharType="end"/>
+        </w:r>
+        <w:r>
+          <w:t>.</w:t>
+        </w:r>
+        <w:r>
+          <w:t xml:space="preserve"> </w:t>
+        </w:r>
+      </w:moveTo>
+    </w:p>
+    <w:moveToRangeEnd w:id="49"/>
     <w:p>
       <w:pPr>
         <w:pStyle w:val="NoSpacing"/>
@@ -326,67 +822,92 @@
           <w:ilvl w:val="1"/>
           <w:numId w:val="6"/>
         </w:numPr>
-      </w:pPr>
-      <w:r>
-        <w:t xml:space="preserve">Suspended sediment was shown to significantly reduce fertilisation success in corals. </w:t>
-      </w:r>
-      <w:r>
-        <w:t>Natural and anthropogenic disturbances ranging from storms to seafloor dredging increase the amount of suspended sediment within marine environments</w:t>
-      </w:r>
-      <w:r>
-        <w:t xml:space="preserve">, </w:t>
-      </w:r>
-      <w:r>
-        <w:t>especially in shallower or nearshore habitats</w:t>
-      </w:r>
-      <w:r>
-        <w:t xml:space="preserve"> </w:t>
-      </w:r>
-      <w:r>
-        <w:fldChar w:fldCharType="begin"/>
-      </w:r>
-      <w:r>
-        <w:instrText xml:space="preserve"> ADDIN EN.CITE &lt;EndNote&gt;&lt;Cite&gt;&lt;Author&gt;Styan&lt;/Author&gt;&lt;Year&gt;2012&lt;/Year&gt;&lt;RecNum&gt;63&lt;/RecNum&gt;&lt;DisplayText&gt;(Styan and Rosser 2012)&lt;/DisplayText&gt;&lt;record&gt;&lt;rec-number&gt;63&lt;/rec-number&gt;&lt;foreign-keys&gt;&lt;key app="EN" db-id="9zsaz59z9pv50vefd24xzs5rdpstsrsesvrw" timestamp="1411965717"&gt;63&lt;/key&gt;&lt;/foreign-keys&gt;&lt;ref-type name="Journal Article"&gt;17&lt;/ref-type&gt;&lt;contributors&gt;&lt;authors&gt;&lt;author&gt;Styan, Craig A&lt;/author&gt;&lt;author&gt;Rosser, Natalie L&lt;/author&gt;&lt;/authors&gt;&lt;/contributors&gt;&lt;titles&gt;&lt;title&gt;Is monitoring for mass spawning events in coral assemblages in north Western Australia likely to detect spawning?&lt;/title&gt;&lt;secondary-title&gt;Marine pollution bulletin&lt;/secondary-title&gt;&lt;/titles&gt;&lt;periodical&gt;&lt;full-title&gt;Marine Pollution Bulletin&lt;/full-title&gt;&lt;/periodical&gt;&lt;pages&gt;2523-2527&lt;/pages&gt;&lt;volume&gt;64&lt;/volume&gt;&lt;number&gt;11&lt;/number&gt;&lt;dates&gt;&lt;year&gt;2012&lt;/year&gt;&lt;/dates&gt;&lt;isbn&gt;0025-326X&lt;/isbn&gt;&lt;urls&gt;&lt;/urls&gt;&lt;/record&gt;&lt;/Cite&gt;&lt;/EndNote&gt;</w:instrText>
-      </w:r>
-      <w:r>
-        <w:fldChar w:fldCharType="separate"/>
-      </w:r>
-      <w:r>
-        <w:t>(</w:t>
-      </w:r>
-      <w:hyperlink w:anchor="_ENREF_35" w:tooltip="Humphrey, 2008 #46" w:history="1">
-        <w:r>
-          <w:t>Humphrey et al. 2008</w:t>
-        </w:r>
-      </w:hyperlink>
-      <w:r>
-        <w:t xml:space="preserve">; </w:t>
-      </w:r>
-      <w:hyperlink w:anchor="_ENREF_19" w:tooltip="Erftemeijer, 2012 #69" w:history="1">
-        <w:r>
-          <w:t>Erftemeijer et al. 2012</w:t>
-        </w:r>
-      </w:hyperlink>
-      <w:r>
-        <w:t xml:space="preserve">; </w:t>
-      </w:r>
-      <w:hyperlink w:anchor="_ENREF_62" w:tooltip="Styan, 2012 #63" w:history="1">
-        <w:r>
-          <w:t>Styan and Rosser 2012</w:t>
-        </w:r>
-      </w:hyperlink>
-      <w:r>
-        <w:t>)</w:t>
-      </w:r>
-      <w:r>
-        <w:fldChar w:fldCharType="end"/>
-      </w:r>
-      <w:r>
-        <w:t>.</w:t>
-      </w:r>
-      <w:r>
-        <w:t xml:space="preserve"> </w:t>
-      </w:r>
+        <w:rPr>
+          <w:ins w:id="51" w:author="Josh Madin" w:date="2016-03-02T16:33:00Z"/>
+        </w:rPr>
+      </w:pPr>
+      <w:ins w:id="52" w:author="Josh Madin" w:date="2016-03-02T16:31:00Z">
+        <w:r>
+          <w:t xml:space="preserve">While </w:t>
+        </w:r>
+      </w:ins>
+      <w:del w:id="53" w:author="Josh Madin" w:date="2016-03-02T16:31:00Z">
+        <w:r>
+          <w:delText xml:space="preserve">Suspended </w:delText>
+        </w:r>
+      </w:del>
+      <w:ins w:id="54" w:author="Josh Madin" w:date="2016-03-02T16:31:00Z">
+        <w:r>
+          <w:t>s</w:t>
+        </w:r>
+        <w:r>
+          <w:t xml:space="preserve">uspended </w:t>
+        </w:r>
+      </w:ins>
+      <w:r>
+        <w:t xml:space="preserve">sediment </w:t>
+      </w:r>
+      <w:del w:id="55" w:author="Josh Madin" w:date="2016-03-02T16:31:00Z">
+        <w:r>
+          <w:delText xml:space="preserve">was shown to </w:delText>
+        </w:r>
+      </w:del>
+      <w:r>
+        <w:t>significantly reduce</w:t>
+      </w:r>
+      <w:ins w:id="56" w:author="Josh Madin" w:date="2016-03-02T16:31:00Z">
+        <w:r>
+          <w:t>s</w:t>
+        </w:r>
+      </w:ins>
+      <w:r>
+        <w:t xml:space="preserve"> fertilisation success in corals</w:t>
+      </w:r>
+      <w:ins w:id="57" w:author="Josh Madin" w:date="2016-03-02T16:32:00Z">
+        <w:r>
+          <w:t>, it did not appear to have a major influence of larval survivorship (Figure XX)</w:t>
+        </w:r>
+      </w:ins>
+      <w:r>
+        <w:t xml:space="preserve">. </w:t>
+      </w:r>
+    </w:p>
+    <w:p>
+      <w:pPr>
+        <w:pStyle w:val="NoSpacing"/>
+        <w:numPr>
+          <w:ilvl w:val="0"/>
+          <w:numId w:val="6"/>
+        </w:numPr>
+        <w:rPr>
+          <w:ins w:id="58" w:author="Josh Madin" w:date="2016-03-02T16:32:00Z"/>
+        </w:rPr>
+        <w:pPrChange w:id="59" w:author="Josh Madin" w:date="2016-03-02T16:33:00Z">
+          <w:pPr>
+            <w:pStyle w:val="NoSpacing"/>
+            <w:numPr>
+              <w:ilvl w:val="1"/>
+              <w:numId w:val="6"/>
+            </w:numPr>
+            <w:ind w:left="1440" w:hanging="360"/>
+          </w:pPr>
+        </w:pPrChange>
+      </w:pPr>
+      <w:ins w:id="60" w:author="Josh Madin" w:date="2016-03-02T16:33:00Z">
+        <w:r>
+          <w:t>Anthropogenic impacts, including those linked to climate change, greatly affect the marine environment and often lead to changes to ocean temperatures</w:t>
+        </w:r>
+      </w:ins>
+      <w:ins w:id="61" w:author="Josh Madin" w:date="2016-03-02T16:34:00Z">
+        <w:r>
+          <w:t>, pH</w:t>
+        </w:r>
+      </w:ins>
+      <w:ins w:id="62" w:author="Josh Madin" w:date="2016-03-02T16:33:00Z">
+        <w:r>
+          <w:t xml:space="preserve"> and salinity.  </w:t>
+        </w:r>
+      </w:ins>
     </w:p>
     <w:p>
       <w:pPr>
@@ -396,6 +917,106 @@
           <w:numId w:val="6"/>
         </w:numPr>
       </w:pPr>
+      <w:moveFromRangeStart w:id="63" w:author="Josh Madin" w:date="2016-03-02T16:33:00Z" w:name="move444699713"/>
+      <w:moveFrom w:id="64" w:author="Josh Madin" w:date="2016-03-02T16:33:00Z">
+        <w:r>
+          <w:t>Natural and anthropogenic disturbances ranging from storms to seafloor dredging increase the amount of suspended sediment within marine environments</w:t>
+        </w:r>
+        <w:r>
+          <w:t xml:space="preserve">, </w:t>
+        </w:r>
+        <w:r>
+          <w:t>especially in shallower or nearshore habitats</w:t>
+        </w:r>
+        <w:r>
+          <w:t xml:space="preserve"> </w:t>
+        </w:r>
+        <w:r>
+          <w:fldChar w:fldCharType="begin"/>
+        </w:r>
+        <w:r>
+          <w:instrText xml:space="preserve"> ADDIN EN.CITE &lt;EndNote&gt;&lt;Cite&gt;&lt;Author&gt;Styan&lt;/Author&gt;&lt;Year&gt;2012&lt;/Year&gt;&lt;RecNum&gt;63&lt;/RecNum&gt;&lt;DisplayText&gt;(Styan and Rosser 2012)&lt;/DisplayText&gt;&lt;record&gt;&lt;rec-number&gt;63&lt;/rec-number&gt;&lt;foreign-keys&gt;&lt;key app="EN" db-id="9zsaz59z9pv50vefd24xzs5rdpstsrsesvrw" timestamp="1411965717"&gt;63&lt;/key&gt;&lt;/foreign-keys&gt;&lt;ref-type name="Journal Article"&gt;17&lt;/ref-type&gt;&lt;contributors&gt;&lt;authors&gt;&lt;author&gt;Styan, Craig A&lt;/author&gt;&lt;author&gt;Rosser, Natalie L&lt;/author&gt;&lt;/authors&gt;&lt;/contributors&gt;&lt;titles&gt;&lt;title&gt;Is monitoring for mass spawning events in coral assemblages in north Western Australia likely to detect spawning?&lt;/title&gt;&lt;secondary-title&gt;Marine pollution bulletin&lt;/secondary-title&gt;&lt;/titles&gt;&lt;periodical&gt;&lt;full-title&gt;Marine Pollution Bulletin&lt;/full-title&gt;&lt;/periodical&gt;&lt;pages&gt;2523-2527&lt;/pages&gt;&lt;volume&gt;64&lt;/volume&gt;&lt;number&gt;11&lt;/number&gt;&lt;dates&gt;&lt;year&gt;2012&lt;/year&gt;&lt;/dates&gt;&lt;isbn&gt;0025-326X&lt;/isbn&gt;&lt;urls&gt;&lt;/urls&gt;&lt;/record&gt;&lt;/Cite&gt;&lt;/EndNote&gt;</w:instrText>
+        </w:r>
+        <w:r>
+          <w:fldChar w:fldCharType="separate"/>
+        </w:r>
+        <w:r>
+          <w:t>(</w:t>
+        </w:r>
+        <w:r>
+          <w:fldChar w:fldCharType="begin"/>
+        </w:r>
+        <w:r>
+          <w:instrText xml:space="preserve"> HYPERLINK \l "_ENREF_35" \o "Humphrey, 2008 #46" </w:instrText>
+        </w:r>
+        <w:r>
+          <w:fldChar w:fldCharType="separate"/>
+        </w:r>
+        <w:r>
+          <w:t>Humphrey et al. 2008</w:t>
+        </w:r>
+        <w:r>
+          <w:fldChar w:fldCharType="end"/>
+        </w:r>
+        <w:r>
+          <w:t xml:space="preserve">; </w:t>
+        </w:r>
+        <w:r>
+          <w:fldChar w:fldCharType="begin"/>
+        </w:r>
+        <w:r>
+          <w:instrText xml:space="preserve"> HYPERLINK \l "_ENREF_19" \o "Erftemeijer, 2012 #69" </w:instrText>
+        </w:r>
+        <w:r>
+          <w:fldChar w:fldCharType="separate"/>
+        </w:r>
+        <w:r>
+          <w:t>Erftemeijer et al. 2012</w:t>
+        </w:r>
+        <w:r>
+          <w:fldChar w:fldCharType="end"/>
+        </w:r>
+        <w:r>
+          <w:t xml:space="preserve">; </w:t>
+        </w:r>
+        <w:r>
+          <w:fldChar w:fldCharType="begin"/>
+        </w:r>
+        <w:r>
+          <w:instrText xml:space="preserve"> HYPERLINK \l "_ENREF_62" \o "Styan, 2012 #63" </w:instrText>
+        </w:r>
+        <w:r>
+          <w:fldChar w:fldCharType="separate"/>
+        </w:r>
+        <w:r>
+          <w:t>Styan and Rosser 2012</w:t>
+        </w:r>
+        <w:r>
+          <w:fldChar w:fldCharType="end"/>
+        </w:r>
+        <w:r>
+          <w:t>)</w:t>
+        </w:r>
+        <w:r>
+          <w:fldChar w:fldCharType="end"/>
+        </w:r>
+        <w:r>
+          <w:t>.</w:t>
+        </w:r>
+        <w:r>
+          <w:t xml:space="preserve"> </w:t>
+        </w:r>
+      </w:moveFrom>
+    </w:p>
+    <w:moveFromRangeEnd w:id="63"/>
+    <w:p>
+      <w:pPr>
+        <w:pStyle w:val="NoSpacing"/>
+        <w:numPr>
+          <w:ilvl w:val="1"/>
+          <w:numId w:val="6"/>
+        </w:numPr>
+      </w:pPr>
       <w:r>
         <w:t xml:space="preserve">Water temperature and salinity both </w:t>
       </w:r>
@@ -457,6 +1078,9 @@
           <w:ilvl w:val="2"/>
           <w:numId w:val="6"/>
         </w:numPr>
+        <w:rPr>
+          <w:ins w:id="65" w:author="Josh Madin" w:date="2016-03-02T16:34:00Z"/>
+        </w:rPr>
       </w:pPr>
       <w:r>
         <w:t xml:space="preserve">Episodic increases in freshwater influxes, </w:t>
@@ -477,21 +1101,202 @@
     <w:p>
       <w:pPr>
         <w:pStyle w:val="NoSpacing"/>
-      </w:pPr>
-    </w:p>
-    <w:p>
-      <w:pPr>
-        <w:pStyle w:val="NoSpacing"/>
-      </w:pPr>
-    </w:p>
-    <w:p>
-      <w:pPr>
-        <w:pStyle w:val="NoSpacing"/>
-      </w:pPr>
-      <w:r>
-        <w:t>To demonstrate our models use in a real-world scenario, we incorporated water chemistry data collected from three locations</w:t>
-      </w:r>
-      <w:r>
+        <w:numPr>
+          <w:ilvl w:val="1"/>
+          <w:numId w:val="6"/>
+        </w:numPr>
+        <w:rPr>
+          <w:ins w:id="66" w:author="Josh Madin" w:date="2016-03-02T16:34:00Z"/>
+        </w:rPr>
+        <w:pPrChange w:id="67" w:author="Josh Madin" w:date="2016-03-02T16:34:00Z">
+          <w:pPr>
+            <w:pStyle w:val="NoSpacing"/>
+            <w:numPr>
+              <w:ilvl w:val="2"/>
+              <w:numId w:val="6"/>
+            </w:numPr>
+            <w:ind w:left="2160" w:hanging="360"/>
+          </w:pPr>
+        </w:pPrChange>
+      </w:pPr>
+      <w:ins w:id="68" w:author="Josh Madin" w:date="2016-03-02T16:34:00Z">
+        <w:r>
+          <w:t>pH … was not…</w:t>
+        </w:r>
+      </w:ins>
+    </w:p>
+    <w:p>
+      <w:pPr>
+        <w:pStyle w:val="NoSpacing"/>
+        <w:rPr>
+          <w:del w:id="69" w:author="Josh Madin" w:date="2016-03-02T16:39:00Z"/>
+        </w:rPr>
+      </w:pPr>
+    </w:p>
+    <w:p>
+      <w:pPr>
+        <w:pStyle w:val="NoSpacing"/>
+        <w:rPr>
+          <w:ins w:id="70" w:author="Josh Madin" w:date="2016-03-02T16:42:00Z"/>
+        </w:rPr>
+        <w:pPrChange w:id="71" w:author="Josh Madin" w:date="2016-03-02T16:36:00Z">
+          <w:pPr>
+            <w:pStyle w:val="NoSpacing"/>
+            <w:numPr>
+              <w:ilvl w:val="2"/>
+              <w:numId w:val="6"/>
+            </w:numPr>
+            <w:ind w:left="2160" w:hanging="360"/>
+          </w:pPr>
+        </w:pPrChange>
+      </w:pPr>
+    </w:p>
+    <w:p>
+      <w:pPr>
+        <w:pStyle w:val="NoSpacing"/>
+        <w:rPr>
+          <w:del w:id="72" w:author="Josh Madin" w:date="2016-03-02T16:38:00Z"/>
+        </w:rPr>
+      </w:pPr>
+    </w:p>
+    <w:p>
+      <w:pPr>
+        <w:pStyle w:val="NoSpacing"/>
+        <w:rPr>
+          <w:del w:id="73" w:author="Josh Madin" w:date="2016-03-02T16:39:00Z"/>
+        </w:rPr>
+      </w:pPr>
+    </w:p>
+    <w:p>
+      <w:pPr>
+        <w:pStyle w:val="NoSpacing"/>
+        <w:rPr>
+          <w:ins w:id="74" w:author="Josh Madin" w:date="2016-03-02T16:39:00Z"/>
+        </w:rPr>
+      </w:pPr>
+    </w:p>
+    <w:p>
+      <w:pPr>
+        <w:pStyle w:val="NoSpacing"/>
+        <w:rPr>
+          <w:b/>
+          <w:rPrChange w:id="75" w:author="Josh Madin" w:date="2016-03-02T17:00:00Z">
+            <w:rPr/>
+          </w:rPrChange>
+        </w:rPr>
+      </w:pPr>
+      <w:bookmarkStart w:id="76" w:name="_GoBack"/>
+      <w:ins w:id="77" w:author="Josh Madin" w:date="2016-03-02T16:40:00Z">
+        <w:r>
+          <w:rPr>
+            <w:b/>
+            <w:rPrChange w:id="78" w:author="Josh Madin" w:date="2016-03-02T17:00:00Z">
+              <w:rPr/>
+            </w:rPrChange>
+          </w:rPr>
+          <w:t xml:space="preserve">We </w:t>
+        </w:r>
+      </w:ins>
+      <w:ins w:id="79" w:author="Josh Madin" w:date="2016-03-02T16:42:00Z">
+        <w:r>
+          <w:rPr>
+            <w:b/>
+            <w:rPrChange w:id="80" w:author="Josh Madin" w:date="2016-03-02T17:00:00Z">
+              <w:rPr/>
+            </w:rPrChange>
+          </w:rPr>
+          <w:t>demonstrated</w:t>
+        </w:r>
+      </w:ins>
+      <w:ins w:id="81" w:author="Josh Madin" w:date="2016-03-02T16:40:00Z">
+        <w:r>
+          <w:rPr>
+            <w:b/>
+            <w:rPrChange w:id="82" w:author="Josh Madin" w:date="2016-03-02T17:00:00Z">
+              <w:rPr/>
+            </w:rPrChange>
+          </w:rPr>
+          <w:t xml:space="preserve"> </w:t>
+        </w:r>
+        <w:r>
+          <w:rPr>
+            <w:b/>
+            <w:rPrChange w:id="83" w:author="Josh Madin" w:date="2016-03-02T17:00:00Z">
+              <w:rPr/>
+            </w:rPrChange>
+          </w:rPr>
+          <w:t xml:space="preserve">fertilisation and larvae </w:t>
+        </w:r>
+      </w:ins>
+      <w:del w:id="84" w:author="Josh Madin" w:date="2016-03-02T16:39:00Z">
+        <w:r>
+          <w:rPr>
+            <w:b/>
+            <w:rPrChange w:id="85" w:author="Josh Madin" w:date="2016-03-02T17:00:00Z">
+              <w:rPr/>
+            </w:rPrChange>
+          </w:rPr>
+          <w:delText>To demonstrate our models use in a real-world scenario, we incorporated</w:delText>
+        </w:r>
+      </w:del>
+      <w:ins w:id="86" w:author="Josh Madin" w:date="2016-03-02T16:40:00Z">
+        <w:r>
+          <w:rPr>
+            <w:b/>
+            <w:rPrChange w:id="87" w:author="Josh Madin" w:date="2016-03-02T17:00:00Z">
+              <w:rPr/>
+            </w:rPrChange>
+          </w:rPr>
+          <w:t>u</w:t>
+        </w:r>
+      </w:ins>
+      <w:ins w:id="88" w:author="Josh Madin" w:date="2016-03-02T16:39:00Z">
+        <w:r>
+          <w:rPr>
+            <w:b/>
+            <w:rPrChange w:id="89" w:author="Josh Madin" w:date="2016-03-02T17:00:00Z">
+              <w:rPr/>
+            </w:rPrChange>
+          </w:rPr>
+          <w:t>sing</w:t>
+        </w:r>
+      </w:ins>
+      <w:r>
+        <w:rPr>
+          <w:b/>
+          <w:rPrChange w:id="90" w:author="Josh Madin" w:date="2016-03-02T17:00:00Z">
+            <w:rPr/>
+          </w:rPrChange>
+        </w:rPr>
+        <w:t xml:space="preserve"> water chemistry data collected from three </w:t>
+      </w:r>
+      <w:ins w:id="91" w:author="Josh Madin" w:date="2016-03-02T16:41:00Z">
+        <w:r>
+          <w:rPr>
+            <w:b/>
+            <w:rPrChange w:id="92" w:author="Josh Madin" w:date="2016-03-02T17:00:00Z">
+              <w:rPr/>
+            </w:rPrChange>
+          </w:rPr>
+          <w:t xml:space="preserve">very different </w:t>
+        </w:r>
+      </w:ins>
+      <w:r>
+        <w:rPr>
+          <w:b/>
+          <w:rPrChange w:id="93" w:author="Josh Madin" w:date="2016-03-02T17:00:00Z">
+            <w:rPr/>
+          </w:rPrChange>
+        </w:rPr>
+        <w:t>locations</w:t>
+      </w:r>
+      <w:r>
+        <w:rPr>
+          <w:b/>
+          <w:rPrChange w:id="94" w:author="Josh Madin" w:date="2016-03-02T17:00:00Z">
+            <w:rPr/>
+          </w:rPrChange>
+        </w:rPr>
         <w:t xml:space="preserve">. </w:t>
       </w:r>
     </w:p>
@@ -502,8 +1307,20 @@
           <w:ilvl w:val="0"/>
           <w:numId w:val="1"/>
         </w:numPr>
-      </w:pPr>
-      <w:r>
+        <w:rPr>
+          <w:b/>
+          <w:rPrChange w:id="95" w:author="Josh Madin" w:date="2016-03-02T17:00:00Z">
+            <w:rPr/>
+          </w:rPrChange>
+        </w:rPr>
+      </w:pPr>
+      <w:r>
+        <w:rPr>
+          <w:b/>
+          <w:rPrChange w:id="96" w:author="Josh Madin" w:date="2016-03-02T17:00:00Z">
+            <w:rPr/>
+          </w:rPrChange>
+        </w:rPr>
         <w:t xml:space="preserve">These locations differed in both their climate (tropical or temperate) as well as in their proximity to urbanised areas. </w:t>
       </w:r>
     </w:p>
@@ -514,22 +1331,62 @@
           <w:ilvl w:val="0"/>
           <w:numId w:val="1"/>
         </w:numPr>
-      </w:pPr>
-      <w:r>
-        <w:t xml:space="preserve">Mona Vale in Sydney resulted in the greatest success for both life stages, fertilisation and larval survivorship with ?% and ?%  success </w:t>
-      </w:r>
-      <w:r>
-        <w:t>respectably</w:t>
-      </w:r>
-      <w:r>
-        <w:t xml:space="preserve">.  </w:t>
-      </w:r>
-      <w:r>
-        <w:t xml:space="preserve">Samples taken from Lizard Island were </w:t>
-      </w:r>
-      <w:r>
-        <w:t xml:space="preserve">close behind in their success with Chowder Bay in Sydney the most polluted water sample having the lowest level of success for both life stages. </w:t>
-      </w:r>
+        <w:rPr>
+          <w:b/>
+          <w:rPrChange w:id="97" w:author="Josh Madin" w:date="2016-03-02T17:00:00Z">
+            <w:rPr/>
+          </w:rPrChange>
+        </w:rPr>
+      </w:pPr>
+      <w:moveFromRangeStart w:id="98" w:author="Josh Madin" w:date="2016-03-02T16:46:00Z" w:name="move444700489"/>
+      <w:moveFrom w:id="99" w:author="Josh Madin" w:date="2016-03-02T16:46:00Z">
+        <w:r>
+          <w:rPr>
+            <w:b/>
+            <w:rPrChange w:id="100" w:author="Josh Madin" w:date="2016-03-02T17:00:00Z">
+              <w:rPr/>
+            </w:rPrChange>
+          </w:rPr>
+          <w:t xml:space="preserve">Mona Vale in Sydney resulted in the greatest success for both life stages, fertilisation and larval survivorship with ?% and ?%  success </w:t>
+        </w:r>
+        <w:r>
+          <w:rPr>
+            <w:b/>
+            <w:rPrChange w:id="101" w:author="Josh Madin" w:date="2016-03-02T17:00:00Z">
+              <w:rPr/>
+            </w:rPrChange>
+          </w:rPr>
+          <w:t>respectably</w:t>
+        </w:r>
+        <w:r>
+          <w:rPr>
+            <w:b/>
+            <w:rPrChange w:id="102" w:author="Josh Madin" w:date="2016-03-02T17:00:00Z">
+              <w:rPr/>
+            </w:rPrChange>
+          </w:rPr>
+          <w:t xml:space="preserve">.  </w:t>
+        </w:r>
+        <w:r>
+          <w:rPr>
+            <w:b/>
+            <w:rPrChange w:id="103" w:author="Josh Madin" w:date="2016-03-02T17:00:00Z">
+              <w:rPr/>
+            </w:rPrChange>
+          </w:rPr>
+          <w:t xml:space="preserve">Samples taken from Lizard Island were </w:t>
+        </w:r>
+        <w:r>
+          <w:rPr>
+            <w:b/>
+            <w:rPrChange w:id="104" w:author="Josh Madin" w:date="2016-03-02T17:00:00Z">
+              <w:rPr/>
+            </w:rPrChange>
+          </w:rPr>
+          <w:t xml:space="preserve">close behind in their success with Chowder Bay in Sydney the most polluted water sample having the lowest level of success for both life stages. </w:t>
+        </w:r>
+      </w:moveFrom>
+      <w:moveFromRangeEnd w:id="98"/>
     </w:p>
     <w:p>
       <w:pPr>
@@ -538,27 +1395,74 @@
           <w:ilvl w:val="0"/>
           <w:numId w:val="1"/>
         </w:numPr>
-      </w:pPr>
-      <w:r>
-        <w:lastRenderedPageBreak/>
+        <w:rPr>
+          <w:b/>
+          <w:rPrChange w:id="105" w:author="Josh Madin" w:date="2016-03-02T17:00:00Z">
+            <w:rPr/>
+          </w:rPrChange>
+        </w:rPr>
+      </w:pPr>
+      <w:r>
+        <w:rPr>
+          <w:b/>
+          <w:rPrChange w:id="106" w:author="Josh Madin" w:date="2016-03-02T17:00:00Z">
+            <w:rPr/>
+          </w:rPrChange>
+        </w:rPr>
         <w:t>While these results were not as expected and most likely the result of differing salinity levels at each location</w:t>
       </w:r>
       <w:r>
+        <w:rPr>
+          <w:b/>
+          <w:rPrChange w:id="107" w:author="Josh Madin" w:date="2016-03-02T17:00:00Z">
+            <w:rPr/>
+          </w:rPrChange>
+        </w:rPr>
         <w:t>,</w:t>
       </w:r>
       <w:r>
+        <w:rPr>
+          <w:b/>
+          <w:rPrChange w:id="108" w:author="Josh Madin" w:date="2016-03-02T17:00:00Z">
+            <w:rPr/>
+          </w:rPrChange>
+        </w:rPr>
         <w:t xml:space="preserve"> with low levels having </w:t>
       </w:r>
       <w:r>
+        <w:rPr>
+          <w:b/>
+          <w:rPrChange w:id="109" w:author="Josh Madin" w:date="2016-03-02T17:00:00Z">
+            <w:rPr/>
+          </w:rPrChange>
+        </w:rPr>
         <w:t>greater</w:t>
       </w:r>
       <w:r>
+        <w:rPr>
+          <w:b/>
+          <w:rPrChange w:id="110" w:author="Josh Madin" w:date="2016-03-02T17:00:00Z">
+            <w:rPr/>
+          </w:rPrChange>
+        </w:rPr>
         <w:t xml:space="preserve"> success in the case of the Mona Vale and Lizard Island example</w:t>
       </w:r>
       <w:r>
+        <w:rPr>
+          <w:b/>
+          <w:rPrChange w:id="111" w:author="Josh Madin" w:date="2016-03-02T17:00:00Z">
+            <w:rPr/>
+          </w:rPrChange>
+        </w:rPr>
         <w:t>s</w:t>
       </w:r>
       <w:r>
+        <w:rPr>
+          <w:b/>
+          <w:rPrChange w:id="112" w:author="Josh Madin" w:date="2016-03-02T17:00:00Z">
+            <w:rPr/>
+          </w:rPrChange>
+        </w:rPr>
         <w:t xml:space="preserve">. </w:t>
       </w:r>
     </w:p>
@@ -569,8 +1473,20 @@
           <w:ilvl w:val="0"/>
           <w:numId w:val="1"/>
         </w:numPr>
-      </w:pPr>
-      <w:r>
+        <w:rPr>
+          <w:b/>
+          <w:rPrChange w:id="113" w:author="Josh Madin" w:date="2016-03-02T17:00:00Z">
+            <w:rPr/>
+          </w:rPrChange>
+        </w:rPr>
+      </w:pPr>
+      <w:r>
+        <w:rPr>
+          <w:b/>
+          <w:rPrChange w:id="114" w:author="Josh Madin" w:date="2016-03-02T17:00:00Z">
+            <w:rPr/>
+          </w:rPrChange>
+        </w:rPr>
         <w:t xml:space="preserve">This analysis was based on a single water sample, whose goal was to be used as an example of the model created not to comment on water chemistry in any given location. </w:t>
       </w:r>
     </w:p>
@@ -581,37 +1497,100 @@
           <w:ilvl w:val="0"/>
           <w:numId w:val="1"/>
         </w:numPr>
-      </w:pPr>
-      <w:r>
-        <w:t>This example does however</w:t>
-      </w:r>
-      <w:r>
-        <w:t xml:space="preserve"> highlight the use of the model to determine the likelihood </w:t>
-      </w:r>
-      <w:r>
-        <w:t>of success using water chemistry data and how slight changes in factors</w:t>
-      </w:r>
-      <w:r>
+        <w:rPr>
+          <w:b/>
+          <w:rPrChange w:id="115" w:author="Josh Madin" w:date="2016-03-02T17:00:00Z">
+            <w:rPr/>
+          </w:rPrChange>
+        </w:rPr>
+      </w:pPr>
+      <w:r>
+        <w:rPr>
+          <w:b/>
+          <w:rPrChange w:id="116" w:author="Josh Madin" w:date="2016-03-02T17:00:00Z">
+            <w:rPr/>
+          </w:rPrChange>
+        </w:rPr>
+        <w:lastRenderedPageBreak/>
+        <w:t>This example does however highlight the use of the model to determine the likelihood of success using water chemistry data and how slight changes in factors</w:t>
+      </w:r>
+      <w:r>
+        <w:rPr>
+          <w:b/>
+          <w:rPrChange w:id="117" w:author="Josh Madin" w:date="2016-03-02T17:00:00Z">
+            <w:rPr/>
+          </w:rPrChange>
+        </w:rPr>
         <w:t xml:space="preserve"> and how factors work </w:t>
       </w:r>
       <w:r>
+        <w:rPr>
+          <w:b/>
+          <w:rPrChange w:id="118" w:author="Josh Madin" w:date="2016-03-02T17:00:00Z">
+            <w:rPr/>
+          </w:rPrChange>
+        </w:rPr>
         <w:t>synergistically</w:t>
       </w:r>
       <w:r>
+        <w:rPr>
+          <w:b/>
+          <w:rPrChange w:id="119" w:author="Josh Madin" w:date="2016-03-02T17:00:00Z">
+            <w:rPr/>
+          </w:rPrChange>
+        </w:rPr>
         <w:t xml:space="preserve"> can lead to a greater or reduced success for each life stage. </w:t>
       </w:r>
     </w:p>
-    <w:p>
-      <w:pPr>
-        <w:pStyle w:val="NoSpacing"/>
-      </w:pPr>
-    </w:p>
-    <w:p>
-      <w:pPr>
-        <w:pStyle w:val="NoSpacing"/>
-      </w:pPr>
-      <w:r>
-        <w:t>To be successful, an individual needs to survive both stages of development (fertilisation and larval survivorship).</w:t>
+    <w:bookmarkEnd w:id="76"/>
+    <w:p>
+      <w:pPr>
+        <w:pStyle w:val="NoSpacing"/>
+        <w:rPr>
+          <w:ins w:id="120" w:author="Josh Madin" w:date="2016-03-02T16:39:00Z"/>
+        </w:rPr>
+      </w:pPr>
+    </w:p>
+    <w:p>
+      <w:pPr>
+        <w:pStyle w:val="NoSpacing"/>
+      </w:pPr>
+    </w:p>
+    <w:p>
+      <w:pPr>
+        <w:pStyle w:val="NoSpacing"/>
+      </w:pPr>
+      <w:r>
+        <w:t xml:space="preserve">To be successful, an individual </w:t>
+      </w:r>
+      <w:del w:id="121" w:author="Josh Madin" w:date="2016-03-02T16:45:00Z">
+        <w:r>
+          <w:delText>needs to</w:delText>
+        </w:r>
+      </w:del>
+      <w:ins w:id="122" w:author="Josh Madin" w:date="2016-03-02T16:45:00Z">
+        <w:r>
+          <w:t>must</w:t>
+        </w:r>
+      </w:ins>
+      <w:r>
+        <w:t xml:space="preserve"> survive both </w:t>
+      </w:r>
+      <w:del w:id="123" w:author="Josh Madin" w:date="2016-03-02T16:45:00Z">
+        <w:r>
+          <w:delText xml:space="preserve">stages of </w:delText>
+        </w:r>
+      </w:del>
+      <w:r>
+        <w:t>development</w:t>
+      </w:r>
+      <w:ins w:id="124" w:author="Josh Madin" w:date="2016-03-02T16:45:00Z">
+        <w:r>
+          <w:t>al stages</w:t>
+        </w:r>
+      </w:ins>
+      <w:r>
+        <w:t xml:space="preserve"> (fertilisation and larval survivorship).</w:t>
       </w:r>
       <w:r>
         <w:t xml:space="preserve"> </w:t>
@@ -624,25 +1603,304 @@
           <w:ilvl w:val="0"/>
           <w:numId w:val="3"/>
         </w:numPr>
-      </w:pPr>
-      <w:r>
-        <w:t xml:space="preserve">As an example we conducted a joint probability analysis for each of the three locations </w:t>
-      </w:r>
-      <w:r>
-        <w:t xml:space="preserve">Chowder Bay and Mona Vale in </w:t>
-      </w:r>
-      <w:r>
-        <w:t xml:space="preserve">Sydney as well as Lizard Island, </w:t>
-      </w:r>
-      <w:r>
-        <w:t xml:space="preserve">to determine the likelihood of a single egg at any location surviving </w:t>
-      </w:r>
-      <w:r>
-        <w:t>through fertilisation, as well as up to 14 days within the plankton</w:t>
-      </w:r>
-      <w:r>
-        <w:t>.</w:t>
-      </w:r>
+        <w:rPr>
+          <w:ins w:id="125" w:author="Josh Madin" w:date="2016-03-02T16:45:00Z"/>
+        </w:rPr>
+      </w:pPr>
+      <w:ins w:id="126" w:author="Josh Madin" w:date="2016-03-02T16:44:00Z">
+        <w:r>
+          <w:t>As an illustration, we collected water samples from three locations that were expected to differ dramatically in water properties.</w:t>
+        </w:r>
+      </w:ins>
+    </w:p>
+    <w:p>
+      <w:pPr>
+        <w:pStyle w:val="NoSpacing"/>
+        <w:numPr>
+          <w:ilvl w:val="1"/>
+          <w:numId w:val="3"/>
+        </w:numPr>
+        <w:rPr>
+          <w:ins w:id="127" w:author="Josh Madin" w:date="2016-03-02T16:48:00Z"/>
+        </w:rPr>
+        <w:pPrChange w:id="128" w:author="Josh Madin" w:date="2016-03-02T16:48:00Z">
+          <w:pPr>
+            <w:pStyle w:val="NoSpacing"/>
+            <w:numPr>
+              <w:numId w:val="3"/>
+            </w:numPr>
+            <w:ind w:left="720" w:hanging="360"/>
+          </w:pPr>
+        </w:pPrChange>
+      </w:pPr>
+      <w:moveToRangeStart w:id="129" w:author="Josh Madin" w:date="2016-03-02T16:46:00Z" w:name="move444700489"/>
+      <w:moveTo w:id="130" w:author="Josh Madin" w:date="2016-03-02T16:46:00Z">
+        <w:del w:id="131" w:author="Josh Madin" w:date="2016-03-02T16:46:00Z">
+          <w:r>
+            <w:delText>Mona Vale in</w:delText>
+          </w:r>
+        </w:del>
+      </w:moveTo>
+      <w:ins w:id="132" w:author="Josh Madin" w:date="2016-03-02T16:46:00Z">
+        <w:r>
+          <w:t>The properties from the beach water sample from</w:t>
+        </w:r>
+      </w:ins>
+      <w:moveTo w:id="133" w:author="Josh Madin" w:date="2016-03-02T16:46:00Z">
+        <w:r>
+          <w:t xml:space="preserve"> Sydney</w:t>
+        </w:r>
+      </w:moveTo>
+      <w:ins w:id="134" w:author="Josh Madin" w:date="2016-03-02T16:46:00Z">
+        <w:r>
+          <w:t xml:space="preserve"> (Mona Vale)</w:t>
+        </w:r>
+      </w:ins>
+      <w:moveTo w:id="135" w:author="Josh Madin" w:date="2016-03-02T16:46:00Z">
+        <w:r>
+          <w:t xml:space="preserve"> resulted in the greatest </w:t>
+        </w:r>
+      </w:moveTo>
+      <w:ins w:id="136" w:author="Josh Madin" w:date="2016-03-02T16:46:00Z">
+        <w:r>
+          <w:t xml:space="preserve">estimated </w:t>
+        </w:r>
+      </w:ins>
+      <w:moveTo w:id="137" w:author="Josh Madin" w:date="2016-03-02T16:46:00Z">
+        <w:r>
+          <w:t xml:space="preserve">success for both </w:t>
+        </w:r>
+        <w:del w:id="138" w:author="Josh Madin" w:date="2016-03-02T16:47:00Z">
+          <w:r>
+            <w:delText xml:space="preserve">life stages, </w:delText>
+          </w:r>
+        </w:del>
+        <w:r>
+          <w:t xml:space="preserve">fertilisation </w:t>
+        </w:r>
+      </w:moveTo>
+      <w:ins w:id="139" w:author="Josh Madin" w:date="2016-03-02T16:47:00Z">
+        <w:r>
+          <w:t xml:space="preserve">success </w:t>
+        </w:r>
+      </w:ins>
+      <w:moveTo w:id="140" w:author="Josh Madin" w:date="2016-03-02T16:46:00Z">
+        <w:r>
+          <w:t>and larval survivorship</w:t>
+        </w:r>
+      </w:moveTo>
+      <w:ins w:id="141" w:author="Josh Madin" w:date="2016-03-02T16:47:00Z">
+        <w:r>
+          <w:t>,</w:t>
+        </w:r>
+      </w:ins>
+      <w:moveTo w:id="142" w:author="Josh Madin" w:date="2016-03-02T16:46:00Z">
+        <w:r>
+          <w:t xml:space="preserve"> with ?% and ?%  success</w:t>
+        </w:r>
+      </w:moveTo>
+      <w:ins w:id="143" w:author="Josh Madin" w:date="2016-03-02T16:47:00Z">
+        <w:r>
+          <w:t>,</w:t>
+        </w:r>
+      </w:ins>
+      <w:moveTo w:id="144" w:author="Josh Madin" w:date="2016-03-02T16:46:00Z">
+        <w:r>
+          <w:t xml:space="preserve"> respectably. </w:t>
+        </w:r>
+      </w:moveTo>
+    </w:p>
+    <w:p>
+      <w:pPr>
+        <w:pStyle w:val="NoSpacing"/>
+        <w:numPr>
+          <w:ilvl w:val="1"/>
+          <w:numId w:val="3"/>
+        </w:numPr>
+        <w:rPr>
+          <w:ins w:id="145" w:author="Josh Madin" w:date="2016-03-02T16:48:00Z"/>
+        </w:rPr>
+        <w:pPrChange w:id="146" w:author="Josh Madin" w:date="2016-03-02T16:48:00Z">
+          <w:pPr>
+            <w:pStyle w:val="NoSpacing"/>
+            <w:numPr>
+              <w:numId w:val="3"/>
+            </w:numPr>
+            <w:ind w:left="720" w:hanging="360"/>
+          </w:pPr>
+        </w:pPrChange>
+      </w:pPr>
+      <w:ins w:id="147" w:author="Josh Madin" w:date="2016-03-02T16:48:00Z">
+        <w:r>
+          <w:t xml:space="preserve">Unexpectedly, </w:t>
+        </w:r>
+      </w:ins>
+      <w:moveTo w:id="148" w:author="Josh Madin" w:date="2016-03-02T16:46:00Z">
+        <w:del w:id="149" w:author="Josh Madin" w:date="2016-03-02T16:47:00Z">
+          <w:r>
+            <w:delText xml:space="preserve"> </w:delText>
+          </w:r>
+        </w:del>
+        <w:del w:id="150" w:author="Josh Madin" w:date="2016-03-02T16:48:00Z">
+          <w:r>
+            <w:delText>S</w:delText>
+          </w:r>
+        </w:del>
+      </w:moveTo>
+      <w:ins w:id="151" w:author="Josh Madin" w:date="2016-03-02T16:48:00Z">
+        <w:r>
+          <w:t>s</w:t>
+        </w:r>
+      </w:ins>
+      <w:moveTo w:id="152" w:author="Josh Madin" w:date="2016-03-02T16:46:00Z">
+        <w:r>
+          <w:t xml:space="preserve">amples </w:t>
+        </w:r>
+        <w:del w:id="153" w:author="Josh Madin" w:date="2016-03-02T16:47:00Z">
+          <w:r>
+            <w:delText xml:space="preserve">taken </w:delText>
+          </w:r>
+        </w:del>
+        <w:r>
+          <w:t xml:space="preserve">from Lizard Island </w:t>
+        </w:r>
+        <w:del w:id="154" w:author="Josh Madin" w:date="2016-03-02T16:48:00Z">
+          <w:r>
+            <w:delText>were close behind in their</w:delText>
+          </w:r>
+        </w:del>
+      </w:moveTo>
+      <w:ins w:id="155" w:author="Josh Madin" w:date="2016-03-02T16:48:00Z">
+        <w:r>
+          <w:t>had lower</w:t>
+        </w:r>
+      </w:ins>
+      <w:moveTo w:id="156" w:author="Josh Madin" w:date="2016-03-02T16:46:00Z">
+        <w:r>
+          <w:t xml:space="preserve"> success</w:t>
+        </w:r>
+      </w:moveTo>
+      <w:ins w:id="157" w:author="Josh Madin" w:date="2016-03-02T16:48:00Z">
+        <w:r>
+          <w:t>es than for Mona Vale.</w:t>
+        </w:r>
+      </w:ins>
+    </w:p>
+    <w:p>
+      <w:pPr>
+        <w:pStyle w:val="NoSpacing"/>
+        <w:numPr>
+          <w:ilvl w:val="1"/>
+          <w:numId w:val="3"/>
+        </w:numPr>
+        <w:rPr>
+          <w:ins w:id="158" w:author="Josh Madin" w:date="2016-03-02T16:44:00Z"/>
+        </w:rPr>
+        <w:pPrChange w:id="159" w:author="Josh Madin" w:date="2016-03-02T16:48:00Z">
+          <w:pPr>
+            <w:pStyle w:val="NoSpacing"/>
+            <w:numPr>
+              <w:numId w:val="3"/>
+            </w:numPr>
+            <w:ind w:left="720" w:hanging="360"/>
+          </w:pPr>
+        </w:pPrChange>
+      </w:pPr>
+      <w:moveTo w:id="160" w:author="Josh Madin" w:date="2016-03-02T16:46:00Z">
+        <w:del w:id="161" w:author="Josh Madin" w:date="2016-03-02T16:49:00Z">
+          <w:r>
+            <w:delText xml:space="preserve"> with</w:delText>
+          </w:r>
+        </w:del>
+      </w:moveTo>
+      <w:ins w:id="162" w:author="Josh Madin" w:date="2016-03-02T16:49:00Z">
+        <w:r>
+          <w:t xml:space="preserve">The </w:t>
+        </w:r>
+        <w:proofErr w:type="spellStart"/>
+        <w:r>
+          <w:t>Syndey</w:t>
+        </w:r>
+        <w:proofErr w:type="spellEnd"/>
+        <w:r>
+          <w:t xml:space="preserve"> Harbour sample (</w:t>
+        </w:r>
+      </w:ins>
+      <w:moveTo w:id="163" w:author="Josh Madin" w:date="2016-03-02T16:46:00Z">
+        <w:del w:id="164" w:author="Josh Madin" w:date="2016-03-02T16:49:00Z">
+          <w:r>
+            <w:delText xml:space="preserve"> </w:delText>
+          </w:r>
+        </w:del>
+        <w:r>
+          <w:t>Chowder Bay</w:t>
+        </w:r>
+      </w:moveTo>
+      <w:ins w:id="165" w:author="Josh Madin" w:date="2016-03-02T16:49:00Z">
+        <w:r>
+          <w:t xml:space="preserve">), where water was expected to </w:t>
+        </w:r>
+      </w:ins>
+      <w:moveTo w:id="166" w:author="Josh Madin" w:date="2016-03-02T16:46:00Z">
+        <w:del w:id="167" w:author="Josh Madin" w:date="2016-03-02T16:49:00Z">
+          <w:r>
+            <w:delText xml:space="preserve"> in Sydney the</w:delText>
+          </w:r>
+        </w:del>
+      </w:moveTo>
+      <w:ins w:id="168" w:author="Josh Madin" w:date="2016-03-02T16:49:00Z">
+        <w:r>
+          <w:t>be</w:t>
+        </w:r>
+      </w:ins>
+      <w:moveTo w:id="169" w:author="Josh Madin" w:date="2016-03-02T16:46:00Z">
+        <w:r>
+          <w:t xml:space="preserve"> most polluted </w:t>
+        </w:r>
+      </w:moveTo>
+      <w:ins w:id="170" w:author="Josh Madin" w:date="2016-03-02T16:49:00Z">
+        <w:r>
+          <w:t xml:space="preserve">indeed </w:t>
+        </w:r>
+      </w:ins>
+      <w:moveTo w:id="171" w:author="Josh Madin" w:date="2016-03-02T16:46:00Z">
+        <w:del w:id="172" w:author="Josh Madin" w:date="2016-03-02T16:49:00Z">
+          <w:r>
+            <w:delText>water sample having the</w:delText>
+          </w:r>
+        </w:del>
+      </w:moveTo>
+      <w:ins w:id="173" w:author="Josh Madin" w:date="2016-03-02T16:49:00Z">
+        <w:r>
+          <w:t>showed the</w:t>
+        </w:r>
+      </w:ins>
+      <w:moveTo w:id="174" w:author="Josh Madin" w:date="2016-03-02T16:46:00Z">
+        <w:r>
+          <w:t xml:space="preserve"> lowest </w:t>
+        </w:r>
+      </w:moveTo>
+      <w:ins w:id="175" w:author="Josh Madin" w:date="2016-03-02T16:49:00Z">
+        <w:r>
+          <w:t xml:space="preserve">estimated </w:t>
+        </w:r>
+      </w:ins>
+      <w:moveTo w:id="176" w:author="Josh Madin" w:date="2016-03-02T16:46:00Z">
+        <w:r>
+          <w:t xml:space="preserve">level of success for both </w:t>
+        </w:r>
+      </w:moveTo>
+      <w:ins w:id="177" w:author="Josh Madin" w:date="2016-03-02T16:49:00Z">
+        <w:r>
+          <w:t xml:space="preserve">early </w:t>
+        </w:r>
+      </w:ins>
+      <w:moveTo w:id="178" w:author="Josh Madin" w:date="2016-03-02T16:46:00Z">
+        <w:r>
+          <w:t>life stages.</w:t>
+        </w:r>
+      </w:moveTo>
+      <w:moveToRangeEnd w:id="129"/>
     </w:p>
     <w:p>
       <w:pPr>
@@ -651,43 +1909,103 @@
           <w:ilvl w:val="0"/>
           <w:numId w:val="3"/>
         </w:numPr>
-      </w:pPr>
-      <w:r>
-        <w:t xml:space="preserve">While larvae can survive for longer than this within the surface waters, this model was created to include larvae within their peak competency period who are most likely to settle within their natal reef </w:t>
-      </w:r>
-      <w:r>
-        <w:fldChar w:fldCharType="begin"/>
-      </w:r>
-      <w:r>
-        <w:instrText xml:space="preserve"> ADDIN EN.CITE &lt;EndNote&gt;&lt;Cite&gt;&lt;Author&gt;Richmond&lt;/Author&gt;&lt;Year&gt;1997&lt;/Year&gt;&lt;RecNum&gt;58&lt;/RecNum&gt;&lt;DisplayText&gt;(Richmond 1997; Connolly and Baird 2010)&lt;/DisplayText&gt;&lt;record&gt;&lt;rec-number&gt;58&lt;/rec-number&gt;&lt;foreign-keys&gt;&lt;key app="EN" db-id="9zsaz59z9pv50vefd24xzs5rdpstsrsesvrw" timestamp="1411965353"&gt;58&lt;/key&gt;&lt;/foreign-keys&gt;&lt;ref-type name="Journal Article"&gt;17&lt;/ref-type&gt;&lt;contributors&gt;&lt;authors&gt;&lt;author&gt;Richmond, Robert H&lt;/author&gt;&lt;/authors&gt;&lt;/contributors&gt;&lt;titles&gt;&lt;title&gt;Reproduction and recruitment in corals: critical links in the persistence of reefs&lt;/title&gt;&lt;secondary-title&gt;Life and death of coral reefs. Chapman &amp;amp; Hall, New York&lt;/secondary-title&gt;&lt;/titles&gt;&lt;periodical&gt;&lt;full-title&gt;Life and death of coral reefs. Chapman &amp;amp; Hall, New York&lt;/full-title&gt;&lt;/periodical&gt;&lt;pages&gt;175-197&lt;/pages&gt;&lt;dates&gt;&lt;year&gt;1997&lt;/year&gt;&lt;/dates&gt;&lt;urls&gt;&lt;/urls&gt;&lt;/record&gt;&lt;/Cite&gt;&lt;Cite&gt;&lt;Author&gt;Connolly&lt;/Author&gt;&lt;Year&gt;2010&lt;/Year&gt;&lt;RecNum&gt;85&lt;/RecNum&gt;&lt;record&gt;&lt;rec-number&gt;85&lt;/rec-number&gt;&lt;foreign-keys&gt;&lt;key app="EN" db-id="9zsaz59z9pv50vefd24xzs5rdpstsrsesvrw" timestamp="1412724993"&gt;85&lt;/key&gt;&lt;/foreign-keys&gt;&lt;ref-type name="Journal Article"&gt;17&lt;/ref-type&gt;&lt;contributors&gt;&lt;authors&gt;&lt;author&gt;Connolly, Sean R&lt;/author&gt;&lt;author&gt;Baird, Andrew H&lt;/author&gt;&lt;/authors&gt;&lt;/contributors&gt;&lt;titles&gt;&lt;title&gt;Estimating dispersal potential for marine larvae: dynamic models applied to scleractinian corals&lt;/title&gt;&lt;secondary-title&gt;Ecology&lt;/secondary-title&gt;&lt;/titles&gt;&lt;periodical&gt;&lt;full-title&gt;Ecology&lt;/full-title&gt;&lt;/periodical&gt;&lt;pages&gt;3572-3583&lt;/pages&gt;&lt;volume&gt;91&lt;/volume&gt;&lt;number&gt;12&lt;/number&gt;&lt;dates&gt;&lt;year&gt;2010&lt;/year&gt;&lt;/dates&gt;&lt;isbn&gt;0012-9658&lt;/isbn&gt;&lt;urls&gt;&lt;/urls&gt;&lt;/record&gt;&lt;/Cite&gt;&lt;/EndNote&gt;</w:instrText>
-      </w:r>
-      <w:r>
-        <w:fldChar w:fldCharType="separate"/>
-      </w:r>
-      <w:r>
-        <w:t>(</w:t>
-      </w:r>
-      <w:hyperlink w:anchor="_ENREF_54" w:tooltip="Richmond, 1997 #58" w:history="1">
-        <w:r>
-          <w:t>Richmond 1997</w:t>
-        </w:r>
-      </w:hyperlink>
-      <w:r>
-        <w:t xml:space="preserve">; </w:t>
-      </w:r>
-      <w:hyperlink w:anchor="_ENREF_13" w:tooltip="Connolly, 2010 #85" w:history="1">
-        <w:r>
-          <w:t>Connolly and Baird 2010</w:t>
-        </w:r>
-      </w:hyperlink>
-      <w:r>
-        <w:t>)</w:t>
-      </w:r>
-      <w:r>
-        <w:fldChar w:fldCharType="end"/>
-      </w:r>
-      <w:r>
-        <w:t xml:space="preserve">. </w:t>
+        <w:rPr>
+          <w:ins w:id="179" w:author="Josh Madin" w:date="2016-03-02T16:50:00Z"/>
+        </w:rPr>
+      </w:pPr>
+      <w:del w:id="180" w:author="Josh Madin" w:date="2016-03-02T16:50:00Z">
+        <w:r>
+          <w:delText>As an example we conducted</w:delText>
+        </w:r>
+      </w:del>
+      <w:ins w:id="181" w:author="Josh Madin" w:date="2016-03-02T16:50:00Z">
+        <w:r>
+          <w:t>The</w:t>
+        </w:r>
+      </w:ins>
+      <w:del w:id="182" w:author="Josh Madin" w:date="2016-03-02T16:50:00Z">
+        <w:r>
+          <w:delText xml:space="preserve"> a</w:delText>
+        </w:r>
+      </w:del>
+      <w:r>
+        <w:t xml:space="preserve"> joint probability </w:t>
+      </w:r>
+      <w:ins w:id="183" w:author="Josh Madin" w:date="2016-03-02T16:50:00Z">
+        <w:r>
+          <w:t xml:space="preserve">of succeeding through both stages showed the same pattern (Figure </w:t>
+        </w:r>
+        <w:r>
+          <w:t>XX).</w:t>
+        </w:r>
+      </w:ins>
+    </w:p>
+    <w:p>
+      <w:pPr>
+        <w:pStyle w:val="NoSpacing"/>
+        <w:numPr>
+          <w:ilvl w:val="1"/>
+          <w:numId w:val="3"/>
+        </w:numPr>
+        <w:pPrChange w:id="184" w:author="Josh Madin" w:date="2016-03-02T16:50:00Z">
+          <w:pPr>
+            <w:pStyle w:val="NoSpacing"/>
+            <w:numPr>
+              <w:numId w:val="3"/>
+            </w:numPr>
+            <w:ind w:left="720" w:hanging="360"/>
+          </w:pPr>
+        </w:pPrChange>
+      </w:pPr>
+      <w:del w:id="185" w:author="Josh Madin" w:date="2016-03-02T16:51:00Z">
+        <w:r>
+          <w:delText xml:space="preserve">analysis for each of the three locations </w:delText>
+        </w:r>
+        <w:r>
+          <w:delText>Chowder Bay and Mona Vale in Sydney as well as Lizard Island, to determine</w:delText>
+        </w:r>
+      </w:del>
+      <w:ins w:id="186" w:author="Josh Madin" w:date="2016-03-02T16:51:00Z">
+        <w:r>
+          <w:t>These probabilities are reflective of</w:t>
+        </w:r>
+      </w:ins>
+      <w:del w:id="187" w:author="Josh Madin" w:date="2016-03-02T16:51:00Z">
+        <w:r>
+          <w:delText xml:space="preserve"> the likelihood of</w:delText>
+        </w:r>
+      </w:del>
+      <w:r>
+        <w:t xml:space="preserve"> a single egg at any location surviving </w:t>
+      </w:r>
+      <w:r>
+        <w:t>through fertilisation</w:t>
+      </w:r>
+      <w:ins w:id="188" w:author="Josh Madin" w:date="2016-03-02T16:52:00Z">
+        <w:r>
+          <w:t xml:space="preserve"> </w:t>
+        </w:r>
+      </w:ins>
+      <w:del w:id="189" w:author="Josh Madin" w:date="2016-03-02T16:51:00Z">
+        <w:r>
+          <w:delText>, as well as</w:delText>
+        </w:r>
+      </w:del>
+      <w:ins w:id="190" w:author="Josh Madin" w:date="2016-03-02T16:51:00Z">
+        <w:r>
+          <w:t>and</w:t>
+        </w:r>
+      </w:ins>
+      <w:r>
+        <w:t xml:space="preserve"> up to 14 days within the plankton</w:t>
+      </w:r>
+      <w:ins w:id="191" w:author="Josh Madin" w:date="2016-03-02T16:52:00Z">
+        <w:r>
+          <w:t xml:space="preserve"> as a larvae</w:t>
+        </w:r>
+      </w:ins>
+      <w:r>
+        <w:t>.</w:t>
       </w:r>
     </w:p>
     <w:p>
@@ -699,25 +2017,77 @@
         </w:numPr>
       </w:pPr>
       <w:r>
-        <w:t xml:space="preserve">This model shows that at each location the </w:t>
-      </w:r>
-      <w:r>
-        <w:t xml:space="preserve">probability of a single </w:t>
-      </w:r>
-      <w:r>
-        <w:t>egg</w:t>
-      </w:r>
-      <w:r>
-        <w:t xml:space="preserve"> surviving through both stages of development was lower</w:t>
-      </w:r>
-      <w:r>
-        <w:t>,</w:t>
-      </w:r>
-      <w:r>
-        <w:t xml:space="preserve"> compared to the probability of each life stage individually.</w:t>
-      </w:r>
-      <w:r>
-        <w:t xml:space="preserve"> </w:t>
+        <w:t xml:space="preserve">While larvae can survive for longer than this within the surface waters, this model was </w:t>
+      </w:r>
+      <w:del w:id="192" w:author="Josh Madin" w:date="2016-03-02T16:52:00Z">
+        <w:r>
+          <w:delText xml:space="preserve">created </w:delText>
+        </w:r>
+      </w:del>
+      <w:ins w:id="193" w:author="Josh Madin" w:date="2016-03-02T16:53:00Z">
+        <w:r>
+          <w:t>parameterised</w:t>
+        </w:r>
+      </w:ins>
+      <w:ins w:id="194" w:author="Josh Madin" w:date="2016-03-02T16:52:00Z">
+        <w:r>
+          <w:t xml:space="preserve"> with</w:t>
+        </w:r>
+      </w:ins>
+      <w:del w:id="195" w:author="Josh Madin" w:date="2016-03-02T16:52:00Z">
+        <w:r>
+          <w:delText>to include</w:delText>
+        </w:r>
+      </w:del>
+      <w:r>
+        <w:t xml:space="preserve"> larvae </w:t>
+      </w:r>
+      <w:ins w:id="196" w:author="Josh Madin" w:date="2016-03-02T16:52:00Z">
+        <w:r>
+          <w:t xml:space="preserve">survivorship observations </w:t>
+        </w:r>
+      </w:ins>
+      <w:r>
+        <w:t xml:space="preserve">within their peak competency period </w:t>
+      </w:r>
+      <w:del w:id="197" w:author="Josh Madin" w:date="2016-03-02T16:52:00Z">
+        <w:r>
+          <w:delText xml:space="preserve">who are most likely to settle within their natal reef </w:delText>
+        </w:r>
+      </w:del>
+      <w:r>
+        <w:fldChar w:fldCharType="begin"/>
+      </w:r>
+      <w:r>
+        <w:instrText xml:space="preserve"> ADDIN EN.CITE &lt;EndNote&gt;&lt;Cite&gt;&lt;Author&gt;Richmond&lt;/Author&gt;&lt;Year&gt;1997&lt;/Year&gt;&lt;RecNum&gt;58&lt;/RecNum&gt;&lt;DisplayText&gt;(Richmond 1997; Connolly and Baird 2010)&lt;/DisplayText&gt;&lt;record&gt;&lt;rec-number&gt;58&lt;/rec-number&gt;&lt;foreign-keys&gt;&lt;key app="EN" db-id="9zsaz59z9pv50vefd24xzs5rdpstsrsesvrw" timestamp="1411965353"&gt;58&lt;/key&gt;&lt;/foreign-keys&gt;&lt;ref-type name="Journal Article"&gt;17&lt;/ref-type&gt;&lt;contributors&gt;&lt;authors&gt;&lt;author&gt;Richmond, Robert H&lt;/author&gt;&lt;/authors&gt;&lt;/contributors&gt;&lt;titles&gt;&lt;title&gt;Reproduction and recruitment in corals: critical links in the persistence of reefs&lt;/title&gt;&lt;secondary-title&gt;Life and death of coral reefs. Chapman &amp;amp; Hall, New York&lt;/secondary-title&gt;&lt;/titles&gt;&lt;periodical&gt;&lt;full-title&gt;Life and death of coral reefs. Chapman &amp;amp; Hall, New York&lt;/full-title&gt;&lt;/periodical&gt;&lt;pages&gt;175-197&lt;/pages&gt;&lt;dates&gt;&lt;year&gt;1997&lt;/year&gt;&lt;/dates&gt;&lt;urls&gt;&lt;/urls&gt;&lt;/record&gt;&lt;/Cite&gt;&lt;Cite&gt;&lt;Author&gt;Connolly&lt;/Author&gt;&lt;Year&gt;2010&lt;/Year&gt;&lt;RecNum&gt;85&lt;/RecNum&gt;&lt;record&gt;&lt;rec-number&gt;85&lt;/rec-number&gt;&lt;foreign-keys&gt;&lt;key app="EN" db-id="9zsaz59z9pv50vefd24xzs5rdpstsrsesvrw" timestamp="1412724993"&gt;85&lt;/key&gt;&lt;/foreign-keys&gt;&lt;ref-type name="Journal Article"&gt;17&lt;/ref-type&gt;&lt;contributors&gt;&lt;authors&gt;&lt;author&gt;Connolly, Sean R&lt;/author&gt;&lt;author&gt;Baird, Andrew H&lt;/author&gt;&lt;/authors&gt;&lt;/contributors&gt;&lt;titles&gt;&lt;title&gt;Estimating dispersal potential for marine larvae: dynamic models applied to scleractinian corals&lt;/title&gt;&lt;secondary-title&gt;Ecology&lt;/secondary-title&gt;&lt;/titles&gt;&lt;periodical&gt;&lt;full-title&gt;Ecology&lt;/full-title&gt;&lt;/periodical&gt;&lt;pages&gt;3572-3583&lt;/pages&gt;&lt;volume&gt;91&lt;/volume&gt;&lt;number&gt;12&lt;/number&gt;&lt;dates&gt;&lt;year&gt;2010&lt;/year&gt;&lt;/dates&gt;&lt;isbn&gt;0012-9658&lt;/isbn&gt;&lt;urls&gt;&lt;/urls&gt;&lt;/record&gt;&lt;/Cite&gt;&lt;/EndNote&gt;</w:instrText>
+      </w:r>
+      <w:r>
+        <w:fldChar w:fldCharType="separate"/>
+      </w:r>
+      <w:r>
+        <w:t>(</w:t>
+      </w:r>
+      <w:hyperlink w:anchor="_ENREF_54" w:tooltip="Richmond, 1997 #58" w:history="1">
+        <w:r>
+          <w:t>Richmond 1997</w:t>
+        </w:r>
+      </w:hyperlink>
+      <w:r>
+        <w:t xml:space="preserve">; </w:t>
+      </w:r>
+      <w:hyperlink w:anchor="_ENREF_13" w:tooltip="Connolly, 2010 #85" w:history="1">
+        <w:r>
+          <w:t>Connolly and Baird 2010</w:t>
+        </w:r>
+      </w:hyperlink>
+      <w:r>
+        <w:t>)</w:t>
+      </w:r>
+      <w:r>
+        <w:fldChar w:fldCharType="end"/>
+      </w:r>
+      <w:r>
+        <w:t xml:space="preserve">. </w:t>
       </w:r>
     </w:p>
     <w:p>
@@ -729,50 +2099,41 @@
         </w:numPr>
       </w:pPr>
       <w:r>
-        <w:t xml:space="preserve">While this analysis is just an example (based on a single sample) it shows the </w:t>
-      </w:r>
-      <w:r>
-        <w:t>importance</w:t>
-      </w:r>
-      <w:r>
-        <w:t xml:space="preserve"> of the model created</w:t>
+        <w:t>This model shows that</w:t>
+      </w:r>
+      <w:ins w:id="198" w:author="Josh Madin" w:date="2016-03-02T16:53:00Z">
+        <w:r>
+          <w:t>,</w:t>
+        </w:r>
+      </w:ins>
+      <w:r>
+        <w:t xml:space="preserve"> at each location</w:t>
+      </w:r>
+      <w:ins w:id="199" w:author="Josh Madin" w:date="2016-03-02T16:53:00Z">
+        <w:r>
+          <w:t>,</w:t>
+        </w:r>
+      </w:ins>
+      <w:r>
+        <w:t xml:space="preserve"> the </w:t>
+      </w:r>
+      <w:r>
+        <w:t xml:space="preserve">probability of a single </w:t>
+      </w:r>
+      <w:r>
+        <w:t>egg</w:t>
+      </w:r>
+      <w:r>
+        <w:t xml:space="preserve"> surviving through both stages of development was lower</w:t>
       </w:r>
       <w:r>
         <w:t>,</w:t>
       </w:r>
       <w:r>
-        <w:t xml:space="preserve"> as it </w:t>
-      </w:r>
-      <w:r>
-        <w:t>can</w:t>
-      </w:r>
-      <w:r>
-        <w:t xml:space="preserve"> incorporate more than a single factor and can be based on actual water quality </w:t>
-      </w:r>
-      <w:r>
-        <w:t xml:space="preserve">data </w:t>
-      </w:r>
-      <w:r>
-        <w:t xml:space="preserve">at different sites, to determine the effect of </w:t>
-      </w:r>
-      <w:r>
-        <w:t>environmental changes</w:t>
-      </w:r>
-      <w:r>
-        <w:t xml:space="preserve"> on larval development. </w:t>
-      </w:r>
-    </w:p>
-    <w:p>
-      <w:pPr>
-        <w:pStyle w:val="NoSpacing"/>
-      </w:pPr>
-    </w:p>
-    <w:p>
-      <w:pPr>
-        <w:pStyle w:val="NoSpacing"/>
-      </w:pPr>
-      <w:r>
-        <w:t xml:space="preserve">Our study is significant because it estimates the relative importance of various environmental factors on the early life history stages of corals. However, there were several issues that might have influenced the predictive capacity of the models. </w:t>
+        <w:t xml:space="preserve"> compared to the probability of each life stage individually.</w:t>
+      </w:r>
+      <w:r>
+        <w:t xml:space="preserve"> </w:t>
       </w:r>
     </w:p>
     <w:p>
@@ -782,16 +2143,142 @@
           <w:ilvl w:val="0"/>
           <w:numId w:val="3"/>
         </w:numPr>
-      </w:pPr>
-      <w:r>
-        <w:t xml:space="preserve">While the models likely isolated the important environmental factors reducing fertilisation and larvae success, they were based on only </w:t>
-      </w:r>
-      <w:r>
-        <w:t>20</w:t>
-      </w:r>
-      <w:r>
-        <w:t xml:space="preserve"> experimental studies. </w:t>
-      </w:r>
+        <w:rPr>
+          <w:ins w:id="200" w:author="Josh Madin" w:date="2016-03-02T16:56:00Z"/>
+        </w:rPr>
+      </w:pPr>
+      <w:r>
+        <w:t xml:space="preserve">While this analysis is just an example (based on a </w:t>
+      </w:r>
+      <w:del w:id="201" w:author="Josh Madin" w:date="2016-03-02T16:53:00Z">
+        <w:r>
+          <w:delText xml:space="preserve">single </w:delText>
+        </w:r>
+      </w:del>
+      <w:ins w:id="202" w:author="Josh Madin" w:date="2016-03-02T16:53:00Z">
+        <w:r>
+          <w:t>one-off</w:t>
+        </w:r>
+        <w:r>
+          <w:t xml:space="preserve"> </w:t>
+        </w:r>
+        <w:r>
+          <w:t xml:space="preserve">water </w:t>
+        </w:r>
+      </w:ins>
+      <w:r>
+        <w:t>sample</w:t>
+      </w:r>
+      <w:ins w:id="203" w:author="Josh Madin" w:date="2016-03-02T16:53:00Z">
+        <w:r>
+          <w:t>s</w:t>
+        </w:r>
+      </w:ins>
+      <w:r>
+        <w:t>)</w:t>
+      </w:r>
+      <w:ins w:id="204" w:author="Josh Madin" w:date="2016-03-02T16:53:00Z">
+        <w:r>
+          <w:t>,</w:t>
+        </w:r>
+      </w:ins>
+      <w:r>
+        <w:t xml:space="preserve"> it </w:t>
+      </w:r>
+      <w:del w:id="205" w:author="Josh Madin" w:date="2016-03-02T16:55:00Z">
+        <w:r>
+          <w:delText xml:space="preserve">shows </w:delText>
+        </w:r>
+      </w:del>
+      <w:ins w:id="206" w:author="Josh Madin" w:date="2016-03-02T16:55:00Z">
+        <w:r>
+          <w:t>demonstrates</w:t>
+        </w:r>
+        <w:r>
+          <w:t xml:space="preserve"> </w:t>
+        </w:r>
+      </w:ins>
+      <w:del w:id="207" w:author="Josh Madin" w:date="2016-03-02T16:55:00Z">
+        <w:r>
+          <w:delText xml:space="preserve">the </w:delText>
+        </w:r>
+        <w:r>
+          <w:delText>importance</w:delText>
+        </w:r>
+        <w:r>
+          <w:delText xml:space="preserve"> of </w:delText>
+        </w:r>
+      </w:del>
+      <w:del w:id="208" w:author="Josh Madin" w:date="2016-03-02T16:54:00Z">
+        <w:r>
+          <w:delText>the model created</w:delText>
+        </w:r>
+      </w:del>
+      <w:ins w:id="209" w:author="Josh Madin" w:date="2016-03-02T16:55:00Z">
+        <w:r>
+          <w:t>how to integrate</w:t>
+        </w:r>
+      </w:ins>
+      <w:ins w:id="210" w:author="Josh Madin" w:date="2016-03-02T16:54:00Z">
+        <w:r>
+          <w:t xml:space="preserve"> multiple </w:t>
+        </w:r>
+      </w:ins>
+      <w:ins w:id="211" w:author="Josh Madin" w:date="2016-03-02T16:56:00Z">
+        <w:r>
+          <w:t xml:space="preserve">water quality </w:t>
+        </w:r>
+      </w:ins>
+      <w:ins w:id="212" w:author="Josh Madin" w:date="2016-03-02T16:54:00Z">
+        <w:r>
+          <w:t>factors for early life history stage</w:t>
+        </w:r>
+      </w:ins>
+      <w:ins w:id="213" w:author="Josh Madin" w:date="2016-03-02T16:55:00Z">
+        <w:r>
+          <w:t>,</w:t>
+        </w:r>
+      </w:ins>
+      <w:ins w:id="214" w:author="Josh Madin" w:date="2016-03-02T16:54:00Z">
+        <w:r>
+          <w:t xml:space="preserve"> and </w:t>
+        </w:r>
+      </w:ins>
+      <w:ins w:id="215" w:author="Josh Madin" w:date="2016-03-02T16:55:00Z">
+        <w:r>
+          <w:t xml:space="preserve">then </w:t>
+        </w:r>
+      </w:ins>
+      <w:ins w:id="216" w:author="Josh Madin" w:date="2016-03-02T16:54:00Z">
+        <w:r>
+          <w:t xml:space="preserve">combining </w:t>
+        </w:r>
+      </w:ins>
+      <w:proofErr w:type="spellStart"/>
+      <w:ins w:id="217" w:author="Josh Madin" w:date="2016-03-02T16:55:00Z">
+        <w:r>
+          <w:t>succees</w:t>
+        </w:r>
+        <w:proofErr w:type="spellEnd"/>
+        <w:r>
+          <w:t xml:space="preserve"> at each </w:t>
+        </w:r>
+      </w:ins>
+      <w:ins w:id="218" w:author="Josh Madin" w:date="2016-03-02T16:54:00Z">
+        <w:r>
+          <w:t xml:space="preserve">stage to give an overall estimate of </w:t>
+        </w:r>
+      </w:ins>
+      <w:ins w:id="219" w:author="Josh Madin" w:date="2016-03-02T16:55:00Z">
+        <w:r>
+          <w:t xml:space="preserve">development </w:t>
+        </w:r>
+      </w:ins>
+      <w:ins w:id="220" w:author="Josh Madin" w:date="2016-03-02T16:54:00Z">
+        <w:r>
+          <w:t xml:space="preserve">success. </w:t>
+        </w:r>
+      </w:ins>
     </w:p>
     <w:p>
       <w:pPr>
@@ -801,8 +2288,114 @@
           <w:numId w:val="3"/>
         </w:numPr>
       </w:pPr>
-      <w:r>
-        <w:t xml:space="preserve">The low number of studies forced us to group data for all species. Because studies mainly focused on one species at a time, we accounted for variation among species by including study as a random factor. However, species would be expected to respond differently to one another under more rigorous experimentation.  </w:t>
+      <w:ins w:id="221" w:author="Josh Madin" w:date="2016-03-02T16:56:00Z">
+        <w:r>
+          <w:t>In doing so</w:t>
+        </w:r>
+      </w:ins>
+      <w:r>
+        <w:t>,</w:t>
+      </w:r>
+      <w:r>
+        <w:t xml:space="preserve"> </w:t>
+      </w:r>
+      <w:ins w:id="222" w:author="Josh Madin" w:date="2016-03-02T16:56:00Z">
+        <w:r>
+          <w:t xml:space="preserve">the modelling framework </w:t>
+        </w:r>
+      </w:ins>
+      <w:del w:id="223" w:author="Josh Madin" w:date="2016-03-02T16:56:00Z">
+        <w:r>
+          <w:delText xml:space="preserve">as it </w:delText>
+        </w:r>
+        <w:r>
+          <w:delText>can</w:delText>
+        </w:r>
+        <w:r>
+          <w:delText xml:space="preserve"> incorporate more than a single factor and </w:delText>
+        </w:r>
+      </w:del>
+      <w:r>
+        <w:t xml:space="preserve">can </w:t>
+      </w:r>
+      <w:ins w:id="224" w:author="Josh Madin" w:date="2016-03-02T16:56:00Z">
+        <w:r>
+          <w:t xml:space="preserve">make </w:t>
+        </w:r>
+      </w:ins>
+      <w:ins w:id="225" w:author="Josh Madin" w:date="2016-03-02T16:57:00Z">
+        <w:r>
+          <w:t>predictions</w:t>
+        </w:r>
+      </w:ins>
+      <w:ins w:id="226" w:author="Josh Madin" w:date="2016-03-02T16:56:00Z">
+        <w:r>
+          <w:t xml:space="preserve"> of success </w:t>
+        </w:r>
+      </w:ins>
+      <w:del w:id="227" w:author="Josh Madin" w:date="2016-03-02T16:56:00Z">
+        <w:r>
+          <w:delText xml:space="preserve">be </w:delText>
+        </w:r>
+      </w:del>
+      <w:r>
+        <w:t xml:space="preserve">based on actual water quality </w:t>
+      </w:r>
+      <w:r>
+        <w:t xml:space="preserve">data </w:t>
+      </w:r>
+      <w:del w:id="228" w:author="Josh Madin" w:date="2016-03-02T16:56:00Z">
+        <w:r>
+          <w:delText xml:space="preserve">at </w:delText>
+        </w:r>
+      </w:del>
+      <w:ins w:id="229" w:author="Josh Madin" w:date="2016-03-02T16:56:00Z">
+        <w:r>
+          <w:t>from</w:t>
+        </w:r>
+        <w:r>
+          <w:t xml:space="preserve"> </w:t>
+        </w:r>
+      </w:ins>
+      <w:r>
+        <w:t xml:space="preserve">different </w:t>
+      </w:r>
+      <w:del w:id="230" w:author="Josh Madin" w:date="2016-03-02T16:56:00Z">
+        <w:r>
+          <w:delText>sites</w:delText>
+        </w:r>
+      </w:del>
+      <w:ins w:id="231" w:author="Josh Madin" w:date="2016-03-02T16:56:00Z">
+        <w:r>
+          <w:t>locations</w:t>
+        </w:r>
+      </w:ins>
+      <w:del w:id="232" w:author="Josh Madin" w:date="2016-03-02T16:56:00Z">
+        <w:r>
+          <w:delText>,</w:delText>
+        </w:r>
+      </w:del>
+      <w:r>
+        <w:t xml:space="preserve"> to determine the effect of </w:t>
+      </w:r>
+      <w:r>
+        <w:t>environmental changes</w:t>
+      </w:r>
+      <w:r>
+        <w:t xml:space="preserve"> on larval development. </w:t>
+      </w:r>
+    </w:p>
+    <w:p>
+      <w:pPr>
+        <w:pStyle w:val="NoSpacing"/>
+      </w:pPr>
+    </w:p>
+    <w:p>
+      <w:pPr>
+        <w:pStyle w:val="NoSpacing"/>
+      </w:pPr>
+      <w:r>
+        <w:t xml:space="preserve">Our study is significant because it estimates the relative importance of various environmental factors on the early life history stages of corals. However, there were several issues that might have influenced the predictive capacity of the models. </w:t>
       </w:r>
     </w:p>
     <w:p>
@@ -814,16 +2407,13 @@
         </w:numPr>
       </w:pPr>
       <w:r>
-        <w:t>W</w:t>
-      </w:r>
-      <w:r>
-        <w:t xml:space="preserve">e were unable to check for interactions among factors, because studies tended to focus </w:t>
-      </w:r>
-      <w:r>
-        <w:t xml:space="preserve">on </w:t>
-      </w:r>
-      <w:r>
-        <w:t xml:space="preserve">one variable at a time. </w:t>
+        <w:t xml:space="preserve">While the models likely isolated the important environmental factors reducing fertilisation and larvae success, they were based on only </w:t>
+      </w:r>
+      <w:r>
+        <w:t>20</w:t>
+      </w:r>
+      <w:r>
+        <w:t xml:space="preserve"> experimental studies. </w:t>
       </w:r>
     </w:p>
     <w:p>
@@ -835,7 +2425,7 @@
         </w:numPr>
       </w:pPr>
       <w:r>
-        <w:t xml:space="preserve">This limitation also forced us to select background levels of non-focal variables, which could be particularly problematic for factors with non-zero quadratic response curves. </w:t>
+        <w:t xml:space="preserve">The low number of studies forced us to group data for all species. Because studies mainly focused on one species at a time, we accounted for variation among species by including study as a random factor. However, species would be expected to respond differently to one another under more rigorous experimentation.  </w:t>
       </w:r>
     </w:p>
     <w:p>
@@ -847,7 +2437,16 @@
         </w:numPr>
       </w:pPr>
       <w:r>
-        <w:t xml:space="preserve">Finally, in order to demonstrate the applications of our models we utilised water chemistry data collected from a single sample at each location, which does not reflect the daily fluctuations of some variables including salinity. </w:t>
+        <w:t>W</w:t>
+      </w:r>
+      <w:r>
+        <w:t xml:space="preserve">e were unable to check for interactions among factors, because studies tended to focus </w:t>
+      </w:r>
+      <w:r>
+        <w:t xml:space="preserve">on </w:t>
+      </w:r>
+      <w:r>
+        <w:t xml:space="preserve">one variable at a time. </w:t>
       </w:r>
     </w:p>
     <w:p>
@@ -859,48 +2458,7 @@
         </w:numPr>
       </w:pPr>
       <w:r>
-        <w:t>Despite these limitations, we believe our analysis to be a good first step for improving our understanding of early life history responses to environmental variables. The study highlights the importance of specific factors that reduce the success of coral development. While a number of previous studies have identified factors none have been able to determine which of these factors would be most effective for mitiga</w:t>
-      </w:r>
-      <w:r>
-        <w:t>ting negative effects on corals as well as allow real-world data to be analysed for success.</w:t>
-      </w:r>
-    </w:p>
-    <w:p>
-      <w:pPr>
-        <w:pStyle w:val="NoSpacing"/>
-      </w:pPr>
-    </w:p>
-    <w:p>
-      <w:pPr>
-        <w:pStyle w:val="NoSpacing"/>
-      </w:pPr>
-      <w:r>
-        <w:t>While this analysis is small in scale it does highlight the practical applications of generalised linear models. Within the changing global environment the ability to predict success and particular</w:t>
-      </w:r>
-      <w:r>
-        <w:t>ly</w:t>
-      </w:r>
-      <w:r>
-        <w:t xml:space="preserve"> in the </w:t>
-      </w:r>
-      <w:r>
-        <w:lastRenderedPageBreak/>
-        <w:t>early life history stages of sensitive</w:t>
-      </w:r>
-      <w:r>
-        <w:t>,</w:t>
-      </w:r>
-      <w:r>
-        <w:t xml:space="preserve"> sessile adult species</w:t>
-      </w:r>
-      <w:r>
-        <w:t>,</w:t>
-      </w:r>
-      <w:r>
-        <w:t xml:space="preserve"> is imperative for their survival and proliferation in novel environments.</w:t>
-      </w:r>
-      <w:r>
-        <w:t xml:space="preserve"> </w:t>
+        <w:t xml:space="preserve">This limitation also forced us to select background levels of non-focal variables, which could be particularly problematic for factors with non-zero quadratic response curves. </w:t>
       </w:r>
     </w:p>
     <w:p>
@@ -912,7 +2470,7 @@
         </w:numPr>
       </w:pPr>
       <w:r>
-        <w:t xml:space="preserve">Future studies should focus on later life history stages (e.g., settlement and metamorphosis). </w:t>
+        <w:t xml:space="preserve">Finally, in order to demonstrate the applications of our models we utilised water chemistry data collected from a single sample at each location, which does not reflect the daily fluctuations of some variables including salinity. </w:t>
       </w:r>
     </w:p>
     <w:p>
@@ -924,7 +2482,116 @@
         </w:numPr>
       </w:pPr>
       <w:r>
-        <w:t xml:space="preserve">Once this is done, our approach can be used to identify bottlenecks to population persistent and also to develop guidelines for threshold levels of pollution in coral reef environments. </w:t>
+        <w:t xml:space="preserve">Despite these limitations, we believe our analysis to be a good first step for improving our understanding of early life history responses to environmental variables. The study </w:t>
+      </w:r>
+      <w:r>
+        <w:lastRenderedPageBreak/>
+        <w:t>highlights the importance of specific factors that reduce the success of coral development. While a number of previous studies have identified factors none have been able to determine which of these factors would be most effective for mitiga</w:t>
+      </w:r>
+      <w:r>
+        <w:t>ting negative effects on corals as well as allow real-world data to be analysed for success.</w:t>
+      </w:r>
+    </w:p>
+    <w:p>
+      <w:pPr>
+        <w:pStyle w:val="NoSpacing"/>
+      </w:pPr>
+    </w:p>
+    <w:p>
+      <w:pPr>
+        <w:pStyle w:val="NoSpacing"/>
+      </w:pPr>
+      <w:r>
+        <w:t>While this analysis is small in scale</w:t>
+      </w:r>
+      <w:ins w:id="233" w:author="Josh Madin" w:date="2016-03-02T16:58:00Z">
+        <w:r>
+          <w:t>,</w:t>
+        </w:r>
+      </w:ins>
+      <w:r>
+        <w:t xml:space="preserve"> it does highlight the practical applications of generalised linear models</w:t>
+      </w:r>
+      <w:ins w:id="234" w:author="Josh Madin" w:date="2016-03-02T16:58:00Z">
+        <w:r>
+          <w:t xml:space="preserve"> for understanding and predicting success in different environments</w:t>
+        </w:r>
+      </w:ins>
+      <w:r>
+        <w:t xml:space="preserve">. </w:t>
+      </w:r>
+      <w:del w:id="235" w:author="Josh Madin" w:date="2016-03-02T16:58:00Z">
+        <w:r>
+          <w:delText>Within the changing global environment the</w:delText>
+        </w:r>
+      </w:del>
+      <w:ins w:id="236" w:author="Josh Madin" w:date="2016-03-02T16:58:00Z">
+        <w:r>
+          <w:t>The</w:t>
+        </w:r>
+      </w:ins>
+      <w:r>
+        <w:t xml:space="preserve"> ability to predict success</w:t>
+      </w:r>
+      <w:ins w:id="237" w:author="Josh Madin" w:date="2016-03-02T16:59:00Z">
+        <w:r>
+          <w:t>,</w:t>
+        </w:r>
+      </w:ins>
+      <w:r>
+        <w:t xml:space="preserve"> and particular</w:t>
+      </w:r>
+      <w:r>
+        <w:t>ly</w:t>
+      </w:r>
+      <w:r>
+        <w:t xml:space="preserve"> in the early life history stages of sensitive</w:t>
+      </w:r>
+      <w:r>
+        <w:t>,</w:t>
+      </w:r>
+      <w:r>
+        <w:t xml:space="preserve"> sessile adult species</w:t>
+      </w:r>
+      <w:r>
+        <w:t>,</w:t>
+      </w:r>
+      <w:r>
+        <w:t xml:space="preserve"> is imperative for </w:t>
+      </w:r>
+      <w:del w:id="238" w:author="Josh Madin" w:date="2016-03-02T16:59:00Z">
+        <w:r>
+          <w:delText xml:space="preserve">their </w:delText>
+        </w:r>
+      </w:del>
+      <w:ins w:id="239" w:author="Josh Madin" w:date="2016-03-02T16:59:00Z">
+        <w:r>
+          <w:t>understanding the effect of environmental change</w:t>
+        </w:r>
+        <w:r>
+          <w:t xml:space="preserve"> </w:t>
+        </w:r>
+      </w:ins>
+      <w:del w:id="240" w:author="Josh Madin" w:date="2016-03-02T16:59:00Z">
+        <w:r>
+          <w:delText>survival and proliferation in novel environments</w:delText>
+        </w:r>
+      </w:del>
+      <w:ins w:id="241" w:author="Josh Madin" w:date="2016-03-02T16:59:00Z">
+        <w:r>
+          <w:t xml:space="preserve">on species </w:t>
+        </w:r>
+        <w:proofErr w:type="spellStart"/>
+        <w:r>
+          <w:t>distirbutions</w:t>
+        </w:r>
+      </w:ins>
+      <w:proofErr w:type="spellEnd"/>
+      <w:r>
+        <w:t>.</w:t>
+      </w:r>
+      <w:r>
+        <w:t xml:space="preserve"> </w:t>
       </w:r>
     </w:p>
     <w:p>
@@ -936,7 +2603,7 @@
         </w:numPr>
       </w:pPr>
       <w:r>
-        <w:t xml:space="preserve">Such models can also be used to determine dispersal and recruitment success under given water quality data scenarios and identify sensitive locations for protection. </w:t>
+        <w:t xml:space="preserve">Future studies should focus on later life history stages (e.g., settlement and metamorphosis). </w:t>
       </w:r>
     </w:p>
     <w:p>
@@ -948,6 +2615,30 @@
         </w:numPr>
       </w:pPr>
       <w:r>
+        <w:t xml:space="preserve">Once this is done, our approach can be used to identify bottlenecks to population persistent and also to develop guidelines for threshold levels of pollution in coral reef environments. </w:t>
+      </w:r>
+    </w:p>
+    <w:p>
+      <w:pPr>
+        <w:pStyle w:val="NoSpacing"/>
+        <w:numPr>
+          <w:ilvl w:val="0"/>
+          <w:numId w:val="3"/>
+        </w:numPr>
+      </w:pPr>
+      <w:r>
+        <w:t xml:space="preserve">Such models can also be used to determine dispersal and recruitment success under given water quality data scenarios and identify sensitive locations for protection. </w:t>
+      </w:r>
+    </w:p>
+    <w:p>
+      <w:pPr>
+        <w:pStyle w:val="NoSpacing"/>
+        <w:numPr>
+          <w:ilvl w:val="0"/>
+          <w:numId w:val="3"/>
+        </w:numPr>
+      </w:pPr>
+      <w:r>
         <w:t xml:space="preserve">Finally, </w:t>
       </w:r>
       <w:r>
@@ -966,7 +2657,15 @@
         <w:t xml:space="preserve"> we can better </w:t>
       </w:r>
       <w:r>
-        <w:t>understand and predict the success of coral species in novel environments, such as might occur following observations and predictions of poleward range</w:t>
+        <w:t xml:space="preserve">understand and predict the success of coral species in novel environments, such as might occur following observations and predictions of </w:t>
+      </w:r>
+      <w:proofErr w:type="spellStart"/>
+      <w:r>
+        <w:t>poleward</w:t>
+      </w:r>
+      <w:proofErr w:type="spellEnd"/>
+      <w:r>
+        <w:t xml:space="preserve"> range</w:t>
       </w:r>
       <w:r>
         <w:t xml:space="preserve"> </w:t>
@@ -1030,27 +2729,8 @@
 </file>
 
 <file path=word/comments.xml><?xml version="1.0" encoding="utf-8"?>
-<w:comments xmlns:wpc="http://schemas.microsoft.com/office/word/2010/wordprocessingCanvas" xmlns:mc="http://schemas.openxmlformats.org/markup-compatibility/2006" xmlns:o="urn:schemas-microsoft-com:office:office" xmlns:r="http://schemas.openxmlformats.org/officeDocument/2006/relationships" xmlns:m="http://schemas.openxmlformats.org/officeDocument/2006/math" xmlns:v="urn:schemas-microsoft-com:vml" xmlns:wp14="http://schemas.microsoft.com/office/word/2010/wordprocessingDrawing" xmlns:wp="http://schemas.openxmlformats.org/drawingml/2006/wordprocessingDrawing" xmlns:w10="urn:schemas-microsoft-com:office:word" xmlns:w="http://schemas.openxmlformats.org/wordprocessingml/2006/main" xmlns:w14="http://schemas.microsoft.com/office/word/2010/wordml" xmlns:w15="http://schemas.microsoft.com/office/word/2012/wordml" xmlns:wpg="http://schemas.microsoft.com/office/word/2010/wordprocessingGroup" xmlns:wpi="http://schemas.microsoft.com/office/word/2010/wordprocessingInk" xmlns:wne="http://schemas.microsoft.com/office/word/2006/wordml" xmlns:wps="http://schemas.microsoft.com/office/word/2010/wordprocessingShape" mc:Ignorable="w14 w15 wp14">
-  <w:comment w:id="1" w:author="Josh Madin" w:date="2016-02-29T09:37:00Z" w:initials="JM">
-    <w:p>
-      <w:pPr>
-        <w:pStyle w:val="CommentText"/>
-      </w:pPr>
-      <w:r>
-        <w:rPr>
-          <w:rStyle w:val="CommentReference"/>
-        </w:rPr>
-        <w:annotationRef/>
-      </w:r>
-      <w:r>
-        <w:t>This paragraph lacks any consistent structure.</w:t>
-      </w:r>
-      <w:r>
-        <w:t xml:space="preserve"> I’ve tried breaking it back into outline form, but can’t find the pattern you’re following.</w:t>
-      </w:r>
-    </w:p>
-  </w:comment>
-  <w:comment w:id="2" w:author="Rachael Maree Woods" w:date="2016-02-23T13:38:00Z" w:initials="RMW">
+<w:comments xmlns:wpc="http://schemas.microsoft.com/office/word/2010/wordprocessingCanvas" xmlns:mo="http://schemas.microsoft.com/office/mac/office/2008/main" xmlns:mc="http://schemas.openxmlformats.org/markup-compatibility/2006" xmlns:mv="urn:schemas-microsoft-com:mac:vml" xmlns:o="urn:schemas-microsoft-com:office:office" xmlns:r="http://schemas.openxmlformats.org/officeDocument/2006/relationships" xmlns:m="http://schemas.openxmlformats.org/officeDocument/2006/math" xmlns:v="urn:schemas-microsoft-com:vml" xmlns:wp14="http://schemas.microsoft.com/office/word/2010/wordprocessingDrawing" xmlns:wp="http://schemas.openxmlformats.org/drawingml/2006/wordprocessingDrawing" xmlns:w10="urn:schemas-microsoft-com:office:word" xmlns:w="http://schemas.openxmlformats.org/wordprocessingml/2006/main" xmlns:w14="http://schemas.microsoft.com/office/word/2010/wordml" xmlns:w15="http://schemas.microsoft.com/office/word/2012/wordml" xmlns:wpg="http://schemas.microsoft.com/office/word/2010/wordprocessingGroup" xmlns:wpi="http://schemas.microsoft.com/office/word/2010/wordprocessingInk" xmlns:wne="http://schemas.microsoft.com/office/word/2006/wordml" xmlns:wps="http://schemas.microsoft.com/office/word/2010/wordprocessingShape" mc:Ignorable="w14 w15 wp14">
+  <w:comment w:id="31" w:author="Rachael Maree Woods" w:date="2016-02-23T13:38:00Z" w:initials="RMW">
     <w:p>
       <w:pPr>
         <w:pStyle w:val="CommentText"/>
@@ -1076,15 +2756,14 @@
 </file>
 
 <file path=word/commentsExtended.xml><?xml version="1.0" encoding="utf-8"?>
-<w15:commentsEx xmlns:wpc="http://schemas.microsoft.com/office/word/2010/wordprocessingCanvas" xmlns:mc="http://schemas.openxmlformats.org/markup-compatibility/2006" xmlns:o="urn:schemas-microsoft-com:office:office" xmlns:r="http://schemas.openxmlformats.org/officeDocument/2006/relationships" xmlns:m="http://schemas.openxmlformats.org/officeDocument/2006/math" xmlns:v="urn:schemas-microsoft-com:vml" xmlns:wp14="http://schemas.microsoft.com/office/word/2010/wordprocessingDrawing" xmlns:wp="http://schemas.openxmlformats.org/drawingml/2006/wordprocessingDrawing" xmlns:w10="urn:schemas-microsoft-com:office:word" xmlns:w="http://schemas.openxmlformats.org/wordprocessingml/2006/main" xmlns:w14="http://schemas.microsoft.com/office/word/2010/wordml" xmlns:w15="http://schemas.microsoft.com/office/word/2012/wordml" xmlns:wpg="http://schemas.microsoft.com/office/word/2010/wordprocessingGroup" xmlns:wpi="http://schemas.microsoft.com/office/word/2010/wordprocessingInk" xmlns:wne="http://schemas.microsoft.com/office/word/2006/wordml" xmlns:wps="http://schemas.microsoft.com/office/word/2010/wordprocessingShape" mc:Ignorable="w14 w15 wp14">
-  <w15:commentEx w15:paraId="333764EA" w15:done="0"/>
+<w15:commentsEx xmlns:wpc="http://schemas.microsoft.com/office/word/2010/wordprocessingCanvas" xmlns:mo="http://schemas.microsoft.com/office/mac/office/2008/main" xmlns:mc="http://schemas.openxmlformats.org/markup-compatibility/2006" xmlns:mv="urn:schemas-microsoft-com:mac:vml" xmlns:o="urn:schemas-microsoft-com:office:office" xmlns:r="http://schemas.openxmlformats.org/officeDocument/2006/relationships" xmlns:m="http://schemas.openxmlformats.org/officeDocument/2006/math" xmlns:v="urn:schemas-microsoft-com:vml" xmlns:wp14="http://schemas.microsoft.com/office/word/2010/wordprocessingDrawing" xmlns:wp="http://schemas.openxmlformats.org/drawingml/2006/wordprocessingDrawing" xmlns:w10="urn:schemas-microsoft-com:office:word" xmlns:w="http://schemas.openxmlformats.org/wordprocessingml/2006/main" xmlns:w14="http://schemas.microsoft.com/office/word/2010/wordml" xmlns:w15="http://schemas.microsoft.com/office/word/2012/wordml" xmlns:wpg="http://schemas.microsoft.com/office/word/2010/wordprocessingGroup" xmlns:wpi="http://schemas.microsoft.com/office/word/2010/wordprocessingInk" xmlns:wne="http://schemas.microsoft.com/office/word/2006/wordml" xmlns:wps="http://schemas.microsoft.com/office/word/2010/wordprocessingShape" mc:Ignorable="w14 w15 wp14">
   <w15:commentEx w15:paraId="03D5EE65" w15:done="0"/>
 </w15:commentsEx>
 </file>
 
 <file path=word/numbering.xml><?xml version="1.0" encoding="utf-8"?>
-<w:numbering xmlns:wpc="http://schemas.microsoft.com/office/word/2010/wordprocessingCanvas" xmlns:mc="http://schemas.openxmlformats.org/markup-compatibility/2006" xmlns:o="urn:schemas-microsoft-com:office:office" xmlns:r="http://schemas.openxmlformats.org/officeDocument/2006/relationships" xmlns:m="http://schemas.openxmlformats.org/officeDocument/2006/math" xmlns:v="urn:schemas-microsoft-com:vml" xmlns:wp14="http://schemas.microsoft.com/office/word/2010/wordprocessingDrawing" xmlns:wp="http://schemas.openxmlformats.org/drawingml/2006/wordprocessingDrawing" xmlns:w10="urn:schemas-microsoft-com:office:word" xmlns:w="http://schemas.openxmlformats.org/wordprocessingml/2006/main" xmlns:w14="http://schemas.microsoft.com/office/word/2010/wordml" xmlns:w15="http://schemas.microsoft.com/office/word/2012/wordml" xmlns:wpg="http://schemas.microsoft.com/office/word/2010/wordprocessingGroup" xmlns:wpi="http://schemas.microsoft.com/office/word/2010/wordprocessingInk" xmlns:wne="http://schemas.microsoft.com/office/word/2006/wordml" xmlns:wps="http://schemas.microsoft.com/office/word/2010/wordprocessingShape" mc:Ignorable="w14 w15 wp14">
-  <w:abstractNum w:abstractNumId="0" w15:restartNumberingAfterBreak="0">
+<w:numbering xmlns:wpc="http://schemas.microsoft.com/office/word/2010/wordprocessingCanvas" xmlns:mo="http://schemas.microsoft.com/office/mac/office/2008/main" xmlns:mc="http://schemas.openxmlformats.org/markup-compatibility/2006" xmlns:mv="urn:schemas-microsoft-com:mac:vml" xmlns:o="urn:schemas-microsoft-com:office:office" xmlns:r="http://schemas.openxmlformats.org/officeDocument/2006/relationships" xmlns:m="http://schemas.openxmlformats.org/officeDocument/2006/math" xmlns:v="urn:schemas-microsoft-com:vml" xmlns:wp14="http://schemas.microsoft.com/office/word/2010/wordprocessingDrawing" xmlns:wp="http://schemas.openxmlformats.org/drawingml/2006/wordprocessingDrawing" xmlns:w10="urn:schemas-microsoft-com:office:word" xmlns:w="http://schemas.openxmlformats.org/wordprocessingml/2006/main" xmlns:w14="http://schemas.microsoft.com/office/word/2010/wordml" xmlns:w15="http://schemas.microsoft.com/office/word/2012/wordml" xmlns:wpg="http://schemas.microsoft.com/office/word/2010/wordprocessingGroup" xmlns:wpi="http://schemas.microsoft.com/office/word/2010/wordprocessingInk" xmlns:wne="http://schemas.microsoft.com/office/word/2006/wordml" xmlns:wps="http://schemas.microsoft.com/office/word/2010/wordprocessingShape" mc:Ignorable="w14 w15 wp14">
+  <w:abstractNum w:abstractNumId="0">
     <w:nsid w:val="03586724"/>
     <w:multiLevelType w:val="hybridMultilevel"/>
     <w:tmpl w:val="2626CBD4"/>
@@ -1197,7 +2876,7 @@
       </w:rPr>
     </w:lvl>
   </w:abstractNum>
-  <w:abstractNum w:abstractNumId="1" w15:restartNumberingAfterBreak="0">
+  <w:abstractNum w:abstractNumId="1">
     <w:nsid w:val="06D96657"/>
     <w:multiLevelType w:val="hybridMultilevel"/>
     <w:tmpl w:val="A3C2C0A2"/>
@@ -1310,7 +2989,7 @@
       </w:rPr>
     </w:lvl>
   </w:abstractNum>
-  <w:abstractNum w:abstractNumId="2" w15:restartNumberingAfterBreak="0">
+  <w:abstractNum w:abstractNumId="2">
     <w:nsid w:val="102E7303"/>
     <w:multiLevelType w:val="hybridMultilevel"/>
     <w:tmpl w:val="7FCAF62E"/>
@@ -1423,7 +3102,7 @@
       </w:rPr>
     </w:lvl>
   </w:abstractNum>
-  <w:abstractNum w:abstractNumId="3" w15:restartNumberingAfterBreak="0">
+  <w:abstractNum w:abstractNumId="3">
     <w:nsid w:val="117A15A9"/>
     <w:multiLevelType w:val="hybridMultilevel"/>
     <w:tmpl w:val="34C03608"/>
@@ -1536,7 +3215,7 @@
       </w:rPr>
     </w:lvl>
   </w:abstractNum>
-  <w:abstractNum w:abstractNumId="4" w15:restartNumberingAfterBreak="0">
+  <w:abstractNum w:abstractNumId="4">
     <w:nsid w:val="17A969F3"/>
     <w:multiLevelType w:val="hybridMultilevel"/>
     <w:tmpl w:val="B36CAD76"/>
@@ -1649,7 +3328,7 @@
       </w:rPr>
     </w:lvl>
   </w:abstractNum>
-  <w:abstractNum w:abstractNumId="5" w15:restartNumberingAfterBreak="0">
+  <w:abstractNum w:abstractNumId="5">
     <w:nsid w:val="18B512E9"/>
     <w:multiLevelType w:val="hybridMultilevel"/>
     <w:tmpl w:val="55FC2B86"/>
@@ -1762,7 +3441,7 @@
       </w:rPr>
     </w:lvl>
   </w:abstractNum>
-  <w:abstractNum w:abstractNumId="6" w15:restartNumberingAfterBreak="0">
+  <w:abstractNum w:abstractNumId="6">
     <w:nsid w:val="26525211"/>
     <w:multiLevelType w:val="hybridMultilevel"/>
     <w:tmpl w:val="3B12AEEC"/>
@@ -1875,7 +3554,120 @@
       </w:rPr>
     </w:lvl>
   </w:abstractNum>
-  <w:abstractNum w:abstractNumId="7" w15:restartNumberingAfterBreak="0">
+  <w:abstractNum w:abstractNumId="7">
+    <w:nsid w:val="28475E8F"/>
+    <w:multiLevelType w:val="hybridMultilevel"/>
+    <w:tmpl w:val="A69E7B46"/>
+    <w:lvl w:ilvl="0" w:tplc="04090001">
+      <w:start w:val="1"/>
+      <w:numFmt w:val="bullet"/>
+      <w:lvlText w:val=""/>
+      <w:lvlJc w:val="left"/>
+      <w:pPr>
+        <w:ind w:left="720" w:hanging="360"/>
+      </w:pPr>
+      <w:rPr>
+        <w:rFonts w:ascii="Symbol" w:hAnsi="Symbol" w:hint="default"/>
+      </w:rPr>
+    </w:lvl>
+    <w:lvl w:ilvl="1" w:tplc="04090003">
+      <w:start w:val="1"/>
+      <w:numFmt w:val="bullet"/>
+      <w:lvlText w:val="o"/>
+      <w:lvlJc w:val="left"/>
+      <w:pPr>
+        <w:ind w:left="1440" w:hanging="360"/>
+      </w:pPr>
+      <w:rPr>
+        <w:rFonts w:ascii="Courier New" w:hAnsi="Courier New" w:cs="Courier New" w:hint="default"/>
+      </w:rPr>
+    </w:lvl>
+    <w:lvl w:ilvl="2" w:tplc="04090005" w:tentative="1">
+      <w:start w:val="1"/>
+      <w:numFmt w:val="bullet"/>
+      <w:lvlText w:val=""/>
+      <w:lvlJc w:val="left"/>
+      <w:pPr>
+        <w:ind w:left="2160" w:hanging="360"/>
+      </w:pPr>
+      <w:rPr>
+        <w:rFonts w:ascii="Wingdings" w:hAnsi="Wingdings" w:hint="default"/>
+      </w:rPr>
+    </w:lvl>
+    <w:lvl w:ilvl="3" w:tplc="04090001" w:tentative="1">
+      <w:start w:val="1"/>
+      <w:numFmt w:val="bullet"/>
+      <w:lvlText w:val=""/>
+      <w:lvlJc w:val="left"/>
+      <w:pPr>
+        <w:ind w:left="2880" w:hanging="360"/>
+      </w:pPr>
+      <w:rPr>
+        <w:rFonts w:ascii="Symbol" w:hAnsi="Symbol" w:hint="default"/>
+      </w:rPr>
+    </w:lvl>
+    <w:lvl w:ilvl="4" w:tplc="04090003" w:tentative="1">
+      <w:start w:val="1"/>
+      <w:numFmt w:val="bullet"/>
+      <w:lvlText w:val="o"/>
+      <w:lvlJc w:val="left"/>
+      <w:pPr>
+        <w:ind w:left="3600" w:hanging="360"/>
+      </w:pPr>
+      <w:rPr>
+        <w:rFonts w:ascii="Courier New" w:hAnsi="Courier New" w:cs="Courier New" w:hint="default"/>
+      </w:rPr>
+    </w:lvl>
+    <w:lvl w:ilvl="5" w:tplc="04090005" w:tentative="1">
+      <w:start w:val="1"/>
+      <w:numFmt w:val="bullet"/>
+      <w:lvlText w:val=""/>
+      <w:lvlJc w:val="left"/>
+      <w:pPr>
+        <w:ind w:left="4320" w:hanging="360"/>
+      </w:pPr>
+      <w:rPr>
+        <w:rFonts w:ascii="Wingdings" w:hAnsi="Wingdings" w:hint="default"/>
+      </w:rPr>
+    </w:lvl>
+    <w:lvl w:ilvl="6" w:tplc="04090001" w:tentative="1">
+      <w:start w:val="1"/>
+      <w:numFmt w:val="bullet"/>
+      <w:lvlText w:val=""/>
+      <w:lvlJc w:val="left"/>
+      <w:pPr>
+        <w:ind w:left="5040" w:hanging="360"/>
+      </w:pPr>
+      <w:rPr>
+        <w:rFonts w:ascii="Symbol" w:hAnsi="Symbol" w:hint="default"/>
+      </w:rPr>
+    </w:lvl>
+    <w:lvl w:ilvl="7" w:tplc="04090003" w:tentative="1">
+      <w:start w:val="1"/>
+      <w:numFmt w:val="bullet"/>
+      <w:lvlText w:val="o"/>
+      <w:lvlJc w:val="left"/>
+      <w:pPr>
+        <w:ind w:left="5760" w:hanging="360"/>
+      </w:pPr>
+      <w:rPr>
+        <w:rFonts w:ascii="Courier New" w:hAnsi="Courier New" w:cs="Courier New" w:hint="default"/>
+      </w:rPr>
+    </w:lvl>
+    <w:lvl w:ilvl="8" w:tplc="04090005" w:tentative="1">
+      <w:start w:val="1"/>
+      <w:numFmt w:val="bullet"/>
+      <w:lvlText w:val=""/>
+      <w:lvlJc w:val="left"/>
+      <w:pPr>
+        <w:ind w:left="6480" w:hanging="360"/>
+      </w:pPr>
+      <w:rPr>
+        <w:rFonts w:ascii="Wingdings" w:hAnsi="Wingdings" w:hint="default"/>
+      </w:rPr>
+    </w:lvl>
+  </w:abstractNum>
+  <w:abstractNum w:abstractNumId="8">
     <w:nsid w:val="287D0E33"/>
     <w:multiLevelType w:val="hybridMultilevel"/>
     <w:tmpl w:val="B4140E3A"/>
@@ -1891,7 +3683,7 @@
         <w:rFonts w:ascii="Symbol" w:hAnsi="Symbol" w:hint="default"/>
       </w:rPr>
     </w:lvl>
-    <w:lvl w:ilvl="1" w:tplc="0C090003" w:tentative="1">
+    <w:lvl w:ilvl="1" w:tplc="0C090003">
       <w:start w:val="1"/>
       <w:numFmt w:val="bullet"/>
       <w:lvlText w:val="o"/>
@@ -1988,7 +3780,7 @@
       </w:rPr>
     </w:lvl>
   </w:abstractNum>
-  <w:abstractNum w:abstractNumId="8" w15:restartNumberingAfterBreak="0">
+  <w:abstractNum w:abstractNumId="9">
     <w:nsid w:val="5A1468C7"/>
     <w:multiLevelType w:val="hybridMultilevel"/>
     <w:tmpl w:val="2C74BCE4"/>
@@ -2108,7 +3900,7 @@
     <w:abstractNumId w:val="3"/>
   </w:num>
   <w:num w:numId="3">
-    <w:abstractNumId w:val="7"/>
+    <w:abstractNumId w:val="8"/>
   </w:num>
   <w:num w:numId="4">
     <w:abstractNumId w:val="5"/>
@@ -2117,7 +3909,7 @@
     <w:abstractNumId w:val="1"/>
   </w:num>
   <w:num w:numId="6">
-    <w:abstractNumId w:val="8"/>
+    <w:abstractNumId w:val="9"/>
   </w:num>
   <w:num w:numId="7">
     <w:abstractNumId w:val="4"/>
@@ -2128,11 +3920,14 @@
   <w:num w:numId="9">
     <w:abstractNumId w:val="6"/>
   </w:num>
+  <w:num w:numId="10">
+    <w:abstractNumId w:val="7"/>
+  </w:num>
 </w:numbering>
 </file>
 
 <file path=word/people.xml><?xml version="1.0" encoding="utf-8"?>
-<w15:people xmlns:wpc="http://schemas.microsoft.com/office/word/2010/wordprocessingCanvas" xmlns:mc="http://schemas.openxmlformats.org/markup-compatibility/2006" xmlns:o="urn:schemas-microsoft-com:office:office" xmlns:r="http://schemas.openxmlformats.org/officeDocument/2006/relationships" xmlns:m="http://schemas.openxmlformats.org/officeDocument/2006/math" xmlns:v="urn:schemas-microsoft-com:vml" xmlns:wp14="http://schemas.microsoft.com/office/word/2010/wordprocessingDrawing" xmlns:wp="http://schemas.openxmlformats.org/drawingml/2006/wordprocessingDrawing" xmlns:w10="urn:schemas-microsoft-com:office:word" xmlns:w="http://schemas.openxmlformats.org/wordprocessingml/2006/main" xmlns:w14="http://schemas.microsoft.com/office/word/2010/wordml" xmlns:w15="http://schemas.microsoft.com/office/word/2012/wordml" xmlns:wpg="http://schemas.microsoft.com/office/word/2010/wordprocessingGroup" xmlns:wpi="http://schemas.microsoft.com/office/word/2010/wordprocessingInk" xmlns:wne="http://schemas.microsoft.com/office/word/2006/wordml" xmlns:wps="http://schemas.microsoft.com/office/word/2010/wordprocessingShape" mc:Ignorable="w14 w15 wp14">
+<w15:people xmlns:wpc="http://schemas.microsoft.com/office/word/2010/wordprocessingCanvas" xmlns:mo="http://schemas.microsoft.com/office/mac/office/2008/main" xmlns:mc="http://schemas.openxmlformats.org/markup-compatibility/2006" xmlns:mv="urn:schemas-microsoft-com:mac:vml" xmlns:o="urn:schemas-microsoft-com:office:office" xmlns:r="http://schemas.openxmlformats.org/officeDocument/2006/relationships" xmlns:m="http://schemas.openxmlformats.org/officeDocument/2006/math" xmlns:v="urn:schemas-microsoft-com:vml" xmlns:wp14="http://schemas.microsoft.com/office/word/2010/wordprocessingDrawing" xmlns:wp="http://schemas.openxmlformats.org/drawingml/2006/wordprocessingDrawing" xmlns:w10="urn:schemas-microsoft-com:office:word" xmlns:w="http://schemas.openxmlformats.org/wordprocessingml/2006/main" xmlns:w14="http://schemas.microsoft.com/office/word/2010/wordml" xmlns:w15="http://schemas.microsoft.com/office/word/2012/wordml" xmlns:wpg="http://schemas.microsoft.com/office/word/2010/wordprocessingGroup" xmlns:wpi="http://schemas.microsoft.com/office/word/2010/wordprocessingInk" xmlns:wne="http://schemas.microsoft.com/office/word/2006/wordml" xmlns:wps="http://schemas.microsoft.com/office/word/2010/wordprocessingShape" mc:Ignorable="w14 w15 wp14">
   <w15:person w15:author="Josh Madin">
     <w15:presenceInfo w15:providerId="None" w15:userId="Josh Madin"/>
   </w15:person>
@@ -2159,7 +3954,7 @@
       </w:pPr>
     </w:pPrDefault>
   </w:docDefaults>
-  <w:latentStyles w:defLockedState="0" w:defUIPriority="99" w:defSemiHidden="0" w:defUnhideWhenUsed="0" w:defQFormat="0" w:count="371">
+  <w:latentStyles w:defLockedState="0" w:defUIPriority="99" w:defSemiHidden="0" w:defUnhideWhenUsed="0" w:defQFormat="0" w:count="380">
     <w:lsdException w:name="Normal" w:uiPriority="0" w:qFormat="1"/>
     <w:lsdException w:name="heading 1" w:uiPriority="9" w:qFormat="1"/>
     <w:lsdException w:name="heading 2" w:semiHidden="1" w:uiPriority="9" w:unhideWhenUsed="1" w:qFormat="1"/>
@@ -3016,7 +4811,7 @@
 </file>
 
 <file path=customXml/itemProps1.xml><?xml version="1.0" encoding="utf-8"?>
-<ds:datastoreItem xmlns:ds="http://schemas.openxmlformats.org/officeDocument/2006/customXml" ds:itemID="{E82537D5-5272-4497-8845-77A3385CCE51}">
+<ds:datastoreItem xmlns:ds="http://schemas.openxmlformats.org/officeDocument/2006/customXml" ds:itemID="{2D105E99-E312-3A46-9B3D-9B75EF05B832}">
   <ds:schemaRefs>
     <ds:schemaRef ds:uri="http://schemas.openxmlformats.org/officeDocument/2006/bibliography"/>
   </ds:schemaRefs>

</xml_diff>

<commit_message>
updated data prep file to log +1 transform all linear variables, updates graphs and cleaned up code
</commit_message>
<xml_diff>
--- a/manuscipt/Discussion Outline - draft.docx
+++ b/manuscipt/Discussion Outline - draft.docx
@@ -863,19 +863,347 @@
         <w:fldChar w:fldCharType="end"/>
       </w:r>
       <w:r>
-        <w:t xml:space="preserve">. </w:t>
+        <w:t>. The application of this research to identify more optimal and novel environmental locations for</w:t>
+      </w:r>
+      <w:r>
+        <w:t xml:space="preserve"> the survival of corals, </w:t>
+      </w:r>
+      <w:r>
+        <w:t xml:space="preserve">will enable the persistence of these very important organisms into the future, along with coral reef ecosystems and the high diversity of organisms that inhabit them.  </w:t>
+      </w:r>
+    </w:p>
+    <w:p>
+      <w:pPr>
+        <w:pStyle w:val="NoSpacing"/>
+      </w:pPr>
+    </w:p>
+    <w:p>
+      <w:pPr>
+        <w:pStyle w:val="NoSpacing"/>
+      </w:pPr>
+    </w:p>
+    <w:p>
+      <w:pPr>
+        <w:pStyle w:val="NoSpacing"/>
+      </w:pPr>
+      <w:r>
+        <w:t>Variance Analysis:</w:t>
+      </w:r>
+    </w:p>
+    <w:p>
+      <w:pPr>
+        <w:pStyle w:val="NoSpacing"/>
+      </w:pPr>
+      <w:r>
+        <w:t>FERT</w:t>
+      </w:r>
+    </w:p>
+    <w:p>
+      <w:pPr>
+        <w:tabs>
+          <w:tab w:val="left" w:pos="916"/>
+          <w:tab w:val="left" w:pos="1832"/>
+          <w:tab w:val="left" w:pos="2748"/>
+          <w:tab w:val="left" w:pos="3664"/>
+          <w:tab w:val="left" w:pos="4580"/>
+          <w:tab w:val="left" w:pos="5496"/>
+          <w:tab w:val="left" w:pos="6412"/>
+          <w:tab w:val="left" w:pos="7328"/>
+          <w:tab w:val="left" w:pos="8244"/>
+          <w:tab w:val="left" w:pos="9160"/>
+          <w:tab w:val="left" w:pos="10076"/>
+          <w:tab w:val="left" w:pos="10992"/>
+          <w:tab w:val="left" w:pos="11908"/>
+          <w:tab w:val="left" w:pos="12824"/>
+          <w:tab w:val="left" w:pos="13740"/>
+          <w:tab w:val="left" w:pos="14656"/>
+        </w:tabs>
+        <w:wordWrap w:val="0"/>
+        <w:overflowPunct/>
+        <w:autoSpaceDE/>
+        <w:autoSpaceDN/>
+        <w:adjustRightInd/>
+        <w:spacing w:line="240" w:lineRule="auto"/>
+        <w:textAlignment w:val="auto"/>
+        <w:rPr>
+          <w:rFonts w:ascii="Lucida Console" w:hAnsi="Lucida Console" w:cs="Courier New"/>
+          <w:color w:val="000000"/>
+          <w:sz w:val="20"/>
+          <w:shd w:val="clear" w:color="auto" w:fill="E1E2E5"/>
+          <w:lang w:val="en-AU" w:eastAsia="en-AU"/>
+        </w:rPr>
+      </w:pPr>
+      <w:r>
+        <w:rPr>
+          <w:rFonts w:ascii="Lucida Console" w:hAnsi="Lucida Console" w:cs="Courier New"/>
+          <w:color w:val="000000"/>
+          <w:sz w:val="20"/>
+          <w:shd w:val="clear" w:color="auto" w:fill="E1E2E5"/>
+          <w:lang w:val="en-AU" w:eastAsia="en-AU"/>
+        </w:rPr>
+        <w:t>Copper     4.425226</w:t>
+      </w:r>
+    </w:p>
+    <w:p>
+      <w:pPr>
+        <w:tabs>
+          <w:tab w:val="left" w:pos="916"/>
+          <w:tab w:val="left" w:pos="1832"/>
+          <w:tab w:val="left" w:pos="2748"/>
+          <w:tab w:val="left" w:pos="3664"/>
+          <w:tab w:val="left" w:pos="4580"/>
+          <w:tab w:val="left" w:pos="5496"/>
+          <w:tab w:val="left" w:pos="6412"/>
+          <w:tab w:val="left" w:pos="7328"/>
+          <w:tab w:val="left" w:pos="8244"/>
+          <w:tab w:val="left" w:pos="9160"/>
+          <w:tab w:val="left" w:pos="10076"/>
+          <w:tab w:val="left" w:pos="10992"/>
+          <w:tab w:val="left" w:pos="11908"/>
+          <w:tab w:val="left" w:pos="12824"/>
+          <w:tab w:val="left" w:pos="13740"/>
+          <w:tab w:val="left" w:pos="14656"/>
+        </w:tabs>
+        <w:wordWrap w:val="0"/>
+        <w:overflowPunct/>
+        <w:autoSpaceDE/>
+        <w:autoSpaceDN/>
+        <w:adjustRightInd/>
+        <w:spacing w:line="240" w:lineRule="auto"/>
+        <w:textAlignment w:val="auto"/>
+        <w:rPr>
+          <w:rFonts w:ascii="Lucida Console" w:hAnsi="Lucida Console" w:cs="Courier New"/>
+          <w:color w:val="000000"/>
+          <w:sz w:val="20"/>
+          <w:shd w:val="clear" w:color="auto" w:fill="E1E2E5"/>
+          <w:lang w:val="en-AU" w:eastAsia="en-AU"/>
+        </w:rPr>
+      </w:pPr>
+      <w:r>
+        <w:rPr>
+          <w:rFonts w:ascii="Lucida Console" w:hAnsi="Lucida Console" w:cs="Courier New"/>
+          <w:color w:val="000000"/>
+          <w:sz w:val="20"/>
+          <w:shd w:val="clear" w:color="auto" w:fill="E1E2E5"/>
+          <w:lang w:val="en-AU" w:eastAsia="en-AU"/>
+        </w:rPr>
+        <w:t>Sediment   2.197206</w:t>
+      </w:r>
+    </w:p>
+    <w:p>
+      <w:pPr>
+        <w:tabs>
+          <w:tab w:val="left" w:pos="916"/>
+          <w:tab w:val="left" w:pos="1832"/>
+          <w:tab w:val="left" w:pos="2748"/>
+          <w:tab w:val="left" w:pos="3664"/>
+          <w:tab w:val="left" w:pos="4580"/>
+          <w:tab w:val="left" w:pos="5496"/>
+          <w:tab w:val="left" w:pos="6412"/>
+          <w:tab w:val="left" w:pos="7328"/>
+          <w:tab w:val="left" w:pos="8244"/>
+          <w:tab w:val="left" w:pos="9160"/>
+          <w:tab w:val="left" w:pos="10076"/>
+          <w:tab w:val="left" w:pos="10992"/>
+          <w:tab w:val="left" w:pos="11908"/>
+          <w:tab w:val="left" w:pos="12824"/>
+          <w:tab w:val="left" w:pos="13740"/>
+          <w:tab w:val="left" w:pos="14656"/>
+        </w:tabs>
+        <w:wordWrap w:val="0"/>
+        <w:overflowPunct/>
+        <w:autoSpaceDE/>
+        <w:autoSpaceDN/>
+        <w:adjustRightInd/>
+        <w:spacing w:line="240" w:lineRule="auto"/>
+        <w:textAlignment w:val="auto"/>
+        <w:rPr>
+          <w:rFonts w:ascii="Lucida Console" w:hAnsi="Lucida Console" w:cs="Courier New"/>
+          <w:color w:val="000000"/>
+          <w:sz w:val="20"/>
+          <w:shd w:val="clear" w:color="auto" w:fill="E1E2E5"/>
+          <w:lang w:val="en-AU" w:eastAsia="en-AU"/>
+        </w:rPr>
+      </w:pPr>
+      <w:r>
+        <w:rPr>
+          <w:rFonts w:ascii="Lucida Console" w:hAnsi="Lucida Console" w:cs="Courier New"/>
+          <w:color w:val="000000"/>
+          <w:sz w:val="20"/>
+          <w:shd w:val="clear" w:color="auto" w:fill="E1E2E5"/>
+          <w:lang w:val="en-AU" w:eastAsia="en-AU"/>
+        </w:rPr>
+        <w:t>Ammonium  81.645230</w:t>
+      </w:r>
+    </w:p>
+    <w:p>
+      <w:pPr>
+        <w:tabs>
+          <w:tab w:val="left" w:pos="916"/>
+          <w:tab w:val="left" w:pos="1832"/>
+          <w:tab w:val="left" w:pos="2748"/>
+          <w:tab w:val="left" w:pos="3664"/>
+          <w:tab w:val="left" w:pos="4580"/>
+          <w:tab w:val="left" w:pos="5496"/>
+          <w:tab w:val="left" w:pos="6412"/>
+          <w:tab w:val="left" w:pos="7328"/>
+          <w:tab w:val="left" w:pos="8244"/>
+          <w:tab w:val="left" w:pos="9160"/>
+          <w:tab w:val="left" w:pos="10076"/>
+          <w:tab w:val="left" w:pos="10992"/>
+          <w:tab w:val="left" w:pos="11908"/>
+          <w:tab w:val="left" w:pos="12824"/>
+          <w:tab w:val="left" w:pos="13740"/>
+          <w:tab w:val="left" w:pos="14656"/>
+        </w:tabs>
+        <w:wordWrap w:val="0"/>
+        <w:overflowPunct/>
+        <w:autoSpaceDE/>
+        <w:autoSpaceDN/>
+        <w:adjustRightInd/>
+        <w:spacing w:line="240" w:lineRule="auto"/>
+        <w:textAlignment w:val="auto"/>
+        <w:rPr>
+          <w:rFonts w:ascii="Lucida Console" w:hAnsi="Lucida Console" w:cs="Courier New"/>
+          <w:color w:val="000000"/>
+          <w:sz w:val="20"/>
+          <w:shd w:val="clear" w:color="auto" w:fill="E1E2E5"/>
+          <w:lang w:val="en-AU" w:eastAsia="en-AU"/>
+        </w:rPr>
+      </w:pPr>
+      <w:r>
+        <w:rPr>
+          <w:rFonts w:ascii="Lucida Console" w:hAnsi="Lucida Console" w:cs="Courier New"/>
+          <w:color w:val="000000"/>
+          <w:sz w:val="20"/>
+          <w:shd w:val="clear" w:color="auto" w:fill="E1E2E5"/>
+          <w:lang w:val="en-AU" w:eastAsia="en-AU"/>
+        </w:rPr>
+        <w:t>Phosphate  5.755747</w:t>
+      </w:r>
+    </w:p>
+    <w:p>
+      <w:pPr>
+        <w:tabs>
+          <w:tab w:val="left" w:pos="916"/>
+          <w:tab w:val="left" w:pos="1832"/>
+          <w:tab w:val="left" w:pos="2748"/>
+          <w:tab w:val="left" w:pos="3664"/>
+          <w:tab w:val="left" w:pos="4580"/>
+          <w:tab w:val="left" w:pos="5496"/>
+          <w:tab w:val="left" w:pos="6412"/>
+          <w:tab w:val="left" w:pos="7328"/>
+          <w:tab w:val="left" w:pos="8244"/>
+          <w:tab w:val="left" w:pos="9160"/>
+          <w:tab w:val="left" w:pos="10076"/>
+          <w:tab w:val="left" w:pos="10992"/>
+          <w:tab w:val="left" w:pos="11908"/>
+          <w:tab w:val="left" w:pos="12824"/>
+          <w:tab w:val="left" w:pos="13740"/>
+          <w:tab w:val="left" w:pos="14656"/>
+        </w:tabs>
+        <w:wordWrap w:val="0"/>
+        <w:overflowPunct/>
+        <w:autoSpaceDE/>
+        <w:autoSpaceDN/>
+        <w:adjustRightInd/>
+        <w:spacing w:line="240" w:lineRule="auto"/>
+        <w:textAlignment w:val="auto"/>
+        <w:rPr>
+          <w:rFonts w:ascii="Lucida Console" w:hAnsi="Lucida Console" w:cs="Courier New"/>
+          <w:color w:val="000000"/>
+          <w:sz w:val="20"/>
+          <w:shd w:val="clear" w:color="auto" w:fill="E1E2E5"/>
+          <w:lang w:val="en-AU" w:eastAsia="en-AU"/>
+        </w:rPr>
+      </w:pPr>
+      <w:r>
+        <w:rPr>
+          <w:rFonts w:ascii="Lucida Console" w:hAnsi="Lucida Console" w:cs="Courier New"/>
+          <w:color w:val="000000"/>
+          <w:sz w:val="20"/>
+          <w:shd w:val="clear" w:color="auto" w:fill="E1E2E5"/>
+          <w:lang w:val="en-AU" w:eastAsia="en-AU"/>
+        </w:rPr>
+        <w:t>Salinity   5.976591</w:t>
       </w:r>
       <w:bookmarkStart w:id="1" w:name="_GoBack"/>
       <w:bookmarkEnd w:id="1"/>
-      <w:r>
-        <w:t>The application of this research to identify more optimal and novel environmental locations for</w:t>
-      </w:r>
-      <w:r>
-        <w:t xml:space="preserve"> the survival of corals, </w:t>
-      </w:r>
-      <w:r>
-        <w:t xml:space="preserve">will enable the persistence of these very important organisms into the future, along with coral reef ecosystems and the high diversity of organisms that inhabit them.  </w:t>
-      </w:r>
+    </w:p>
+    <w:p>
+      <w:pPr>
+        <w:pStyle w:val="NoSpacing"/>
+      </w:pPr>
+    </w:p>
+    <w:p>
+      <w:pPr>
+        <w:pStyle w:val="NoSpacing"/>
+      </w:pPr>
+      <w:r>
+        <w:t>SURV</w:t>
+      </w:r>
+    </w:p>
+    <w:p>
+      <w:pPr>
+        <w:pStyle w:val="HTMLPreformatted"/>
+        <w:wordWrap w:val="0"/>
+        <w:rPr>
+          <w:rFonts w:ascii="Lucida Console" w:hAnsi="Lucida Console"/>
+          <w:color w:val="000000"/>
+          <w:shd w:val="clear" w:color="auto" w:fill="E1E2E5"/>
+        </w:rPr>
+      </w:pPr>
+      <w:r>
+        <w:rPr>
+          <w:rFonts w:ascii="Lucida Console" w:hAnsi="Lucida Console"/>
+          <w:color w:val="000000"/>
+          <w:shd w:val="clear" w:color="auto" w:fill="E1E2E5"/>
+        </w:rPr>
+        <w:t>Copper    7.8116228</w:t>
+      </w:r>
+    </w:p>
+    <w:p>
+      <w:pPr>
+        <w:pStyle w:val="HTMLPreformatted"/>
+        <w:wordWrap w:val="0"/>
+        <w:rPr>
+          <w:rFonts w:ascii="Lucida Console" w:hAnsi="Lucida Console"/>
+          <w:color w:val="000000"/>
+          <w:shd w:val="clear" w:color="auto" w:fill="E1E2E5"/>
+        </w:rPr>
+      </w:pPr>
+      <w:r>
+        <w:rPr>
+          <w:rFonts w:ascii="Lucida Console" w:hAnsi="Lucida Console"/>
+          <w:color w:val="000000"/>
+          <w:shd w:val="clear" w:color="auto" w:fill="E1E2E5"/>
+        </w:rPr>
+        <w:t>Lead     91.7924226</w:t>
+      </w:r>
+    </w:p>
+    <w:p>
+      <w:pPr>
+        <w:pStyle w:val="HTMLPreformatted"/>
+        <w:wordWrap w:val="0"/>
+        <w:rPr>
+          <w:rFonts w:ascii="Lucida Console" w:hAnsi="Lucida Console"/>
+          <w:color w:val="000000"/>
+          <w:shd w:val="clear" w:color="auto" w:fill="E1E2E5"/>
+        </w:rPr>
+      </w:pPr>
+      <w:r>
+        <w:rPr>
+          <w:rFonts w:ascii="Lucida Console" w:hAnsi="Lucida Console"/>
+          <w:color w:val="000000"/>
+          <w:shd w:val="clear" w:color="auto" w:fill="E1E2E5"/>
+        </w:rPr>
+        <w:t>Salinity  0.3959546</w:t>
+      </w:r>
+    </w:p>
+    <w:p>
+      <w:pPr>
+        <w:pStyle w:val="NoSpacing"/>
+      </w:pPr>
     </w:p>
     <w:sectPr>
       <w:pgSz w:w="11906" w:h="16838"/>
@@ -2698,6 +3026,60 @@
       <w:contextualSpacing/>
     </w:pPr>
   </w:style>
+  <w:style w:type="paragraph" w:styleId="HTMLPreformatted">
+    <w:name w:val="HTML Preformatted"/>
+    <w:basedOn w:val="Normal"/>
+    <w:link w:val="HTMLPreformattedChar"/>
+    <w:uiPriority w:val="99"/>
+    <w:semiHidden/>
+    <w:unhideWhenUsed/>
+    <w:rsid w:val="007F4D2A"/>
+    <w:pPr>
+      <w:tabs>
+        <w:tab w:val="left" w:pos="916"/>
+        <w:tab w:val="left" w:pos="1832"/>
+        <w:tab w:val="left" w:pos="2748"/>
+        <w:tab w:val="left" w:pos="3664"/>
+        <w:tab w:val="left" w:pos="4580"/>
+        <w:tab w:val="left" w:pos="5496"/>
+        <w:tab w:val="left" w:pos="6412"/>
+        <w:tab w:val="left" w:pos="7328"/>
+        <w:tab w:val="left" w:pos="8244"/>
+        <w:tab w:val="left" w:pos="9160"/>
+        <w:tab w:val="left" w:pos="10076"/>
+        <w:tab w:val="left" w:pos="10992"/>
+        <w:tab w:val="left" w:pos="11908"/>
+        <w:tab w:val="left" w:pos="12824"/>
+        <w:tab w:val="left" w:pos="13740"/>
+        <w:tab w:val="left" w:pos="14656"/>
+      </w:tabs>
+      <w:overflowPunct/>
+      <w:autoSpaceDE/>
+      <w:autoSpaceDN/>
+      <w:adjustRightInd/>
+      <w:spacing w:line="240" w:lineRule="auto"/>
+      <w:textAlignment w:val="auto"/>
+    </w:pPr>
+    <w:rPr>
+      <w:rFonts w:ascii="Courier New" w:hAnsi="Courier New" w:cs="Courier New"/>
+      <w:sz w:val="20"/>
+      <w:lang w:val="en-AU" w:eastAsia="en-AU"/>
+    </w:rPr>
+  </w:style>
+  <w:style w:type="character" w:customStyle="1" w:styleId="HTMLPreformattedChar">
+    <w:name w:val="HTML Preformatted Char"/>
+    <w:basedOn w:val="DefaultParagraphFont"/>
+    <w:link w:val="HTMLPreformatted"/>
+    <w:uiPriority w:val="99"/>
+    <w:semiHidden/>
+    <w:rsid w:val="007F4D2A"/>
+    <w:rPr>
+      <w:rFonts w:ascii="Courier New" w:eastAsia="Times New Roman" w:hAnsi="Courier New" w:cs="Courier New"/>
+      <w:sz w:val="20"/>
+      <w:szCs w:val="20"/>
+      <w:lang w:eastAsia="en-AU"/>
+    </w:rPr>
+  </w:style>
 </w:styles>
 </file>
 
@@ -2967,7 +3349,7 @@
 </file>
 
 <file path=customXml/itemProps1.xml><?xml version="1.0" encoding="utf-8"?>
-<ds:datastoreItem xmlns:ds="http://schemas.openxmlformats.org/officeDocument/2006/customXml" ds:itemID="{A7704AD9-87AC-4F07-8B64-C9237303747F}">
+<ds:datastoreItem xmlns:ds="http://schemas.openxmlformats.org/officeDocument/2006/customXml" ds:itemID="{0509EEFE-E7DD-4F7D-A208-506B38CE12FA}">
   <ds:schemaRefs>
     <ds:schemaRef ds:uri="http://schemas.openxmlformats.org/officeDocument/2006/bibliography"/>
   </ds:schemaRefs>

</xml_diff>

<commit_message>
changes to the comments doc (ready to go through with Josh in meeting) and to the discussion doc
</commit_message>
<xml_diff>
--- a/manuscipt/Discussion Outline - draft.docx
+++ b/manuscipt/Discussion Outline - draft.docx
@@ -47,7 +47,16 @@
         <w:t xml:space="preserve">. </w:t>
       </w:r>
       <w:r>
-        <w:t xml:space="preserve">Consistent with earlier studies (one ref), the heavy </w:t>
+        <w:t>Consistent with earlier studies (</w:t>
+      </w:r>
+      <w:r>
+        <w:rPr>
+          <w:highlight w:val="yellow"/>
+        </w:rPr>
+        <w:t>one ref),</w:t>
+      </w:r>
+      <w:r>
+        <w:t xml:space="preserve"> the heavy </w:t>
       </w:r>
       <w:r>
         <w:t>metal</w:t>
@@ -178,7 +187,16 @@
         <w:t xml:space="preserve"> </w:t>
       </w:r>
       <w:r>
-        <w:t>(ref)</w:t>
+        <w:t>(</w:t>
+      </w:r>
+      <w:r>
+        <w:rPr>
+          <w:highlight w:val="yellow"/>
+        </w:rPr>
+        <w:t>ref</w:t>
+      </w:r>
+      <w:r>
+        <w:t>)</w:t>
       </w:r>
       <w:r>
         <w:t xml:space="preserve">.  </w:t>
@@ -311,10 +329,22 @@
         <w:t>on</w:t>
       </w:r>
       <w:r>
-        <w:t xml:space="preserve"> larval survivorship (Figure XX)</w:t>
-      </w:r>
-      <w:r>
-        <w:t xml:space="preserve">. </w:t>
+        <w:t xml:space="preserve"> larval survivorship </w:t>
+      </w:r>
+      <w:r>
+        <w:rPr>
+          <w:highlight w:val="yellow"/>
+        </w:rPr>
+        <w:t>(Figure XX)</w:t>
+      </w:r>
+      <w:r>
+        <w:rPr>
+          <w:highlight w:val="yellow"/>
+        </w:rPr>
+        <w:t>.</w:t>
+      </w:r>
+      <w:r>
+        <w:t xml:space="preserve"> </w:t>
       </w:r>
       <w:r>
         <w:t xml:space="preserve">Anthropogenic impacts, including those linked to climate change, greatly affect the marine environment and often lead to changes </w:t>
@@ -390,6 +420,17 @@
       <w:r>
         <w:t xml:space="preserve">; Scott et al., 2013). </w:t>
       </w:r>
+      <w:bookmarkStart w:id="1" w:name="_GoBack"/>
+      <w:bookmarkEnd w:id="1"/>
+      <w:r>
+        <w:t>While both temperature and salinity reduced coral larval success, changes in seawater pH had little influence on eithe</w:t>
+      </w:r>
+      <w:r>
+        <w:t>r fertilisation or survivorship (</w:t>
+      </w:r>
+      <w:r>
+        <w:t xml:space="preserve">Chua et al. 2013). </w:t>
+      </w:r>
     </w:p>
     <w:p>
       <w:pPr>
@@ -401,24 +442,6 @@
         <w:pStyle w:val="NoSpacing"/>
       </w:pPr>
       <w:r>
-        <w:t xml:space="preserve">While both temperature and salinity reduced coral larval success, changes in seawater pH had little influence on either fertilisation or survivorship. The lack of a significant effect of pH contradicts much of the earlier work on the effect of ocean acidification (Albright et al 2010) on the early life history stages of corals, but is in strong agreement with more recent experimental work demonstrating that temperature has a much greater effect than pH (Chua et al. 2013). </w:t>
-      </w:r>
-    </w:p>
-    <w:p>
-      <w:pPr>
-        <w:pStyle w:val="NoSpacing"/>
-      </w:pPr>
-    </w:p>
-    <w:p>
-      <w:pPr>
-        <w:pStyle w:val="NoSpacing"/>
-      </w:pPr>
-    </w:p>
-    <w:p>
-      <w:pPr>
-        <w:pStyle w:val="NoSpacing"/>
-      </w:pPr>
-      <w:r>
         <w:t xml:space="preserve">To be successful, an individual </w:t>
       </w:r>
       <w:r>
@@ -443,7 +466,13 @@
         <w:t xml:space="preserve"> </w:t>
       </w:r>
       <w:r>
-        <w:t xml:space="preserve">The properties from the beach water sample from Sydney (Mona Vale) resulted in the greatest estimated success for both fertilisation success and larval survivorship, with ?% and ?%  success, respectably. </w:t>
+        <w:t xml:space="preserve">The properties from the beach water sample from Sydney (Mona Vale) resulted in the greatest estimated success for both fertilisation success and larval survivorship, with ?% and ?%  success, </w:t>
+      </w:r>
+      <w:r>
+        <w:t>respectively</w:t>
+      </w:r>
+      <w:r>
+        <w:t xml:space="preserve">. </w:t>
       </w:r>
       <w:r>
         <w:t>Unexpectedly, s</w:t>
@@ -509,10 +538,22 @@
         <w:t xml:space="preserve"> joint probability </w:t>
       </w:r>
       <w:r>
-        <w:t xml:space="preserve">of succeeding through both stages showed the same pattern (Figure </w:t>
-      </w:r>
-      <w:r>
-        <w:t>XX).</w:t>
+        <w:t>of succeeding through both stages showed the same pattern (</w:t>
+      </w:r>
+      <w:r>
+        <w:rPr>
+          <w:highlight w:val="yellow"/>
+        </w:rPr>
+        <w:t xml:space="preserve">Figure </w:t>
+      </w:r>
+      <w:r>
+        <w:rPr>
+          <w:highlight w:val="yellow"/>
+        </w:rPr>
+        <w:t>XX</w:t>
+      </w:r>
+      <w:r>
+        <w:t>).</w:t>
       </w:r>
       <w:r>
         <w:t xml:space="preserve"> </w:t>
@@ -654,11 +695,7 @@
         <w:t>success</w:t>
       </w:r>
       <w:r>
-        <w:t xml:space="preserve"> at each stage to give an overall estimate of </w:t>
-      </w:r>
-      <w:r>
-        <w:lastRenderedPageBreak/>
-        <w:t>development success. In doing so</w:t>
+        <w:t xml:space="preserve"> at each stage to give an overall estimate of development success. In doing so</w:t>
       </w:r>
       <w:r>
         <w:t>,</w:t>
@@ -712,8 +749,22 @@
       <w:pPr>
         <w:pStyle w:val="NoSpacing"/>
       </w:pPr>
-      <w:r>
-        <w:t xml:space="preserve">Our study is significant because it estimates the relative importance of various environmental factors on the early life history stages of corals. However, there were several issues that might have influenced the predictive capacity of the models. </w:t>
+      <w:commentRangeStart w:id="2"/>
+      <w:r>
+        <w:lastRenderedPageBreak/>
+        <w:t xml:space="preserve">Our study is significant because it estimates the relative importance of various environmental factors on the early </w:t>
+      </w:r>
+      <w:commentRangeEnd w:id="2"/>
+      <w:r>
+        <w:rPr>
+          <w:rStyle w:val="CommentReference"/>
+          <w:rFonts w:ascii="Times New Roman" w:eastAsia="Times New Roman" w:hAnsi="Times New Roman" w:cs="Times New Roman"/>
+          <w:lang w:val="en-US" w:eastAsia="de-DE"/>
+        </w:rPr>
+        <w:commentReference w:id="2"/>
+      </w:r>
+      <w:r>
+        <w:t xml:space="preserve">life history stages of corals. However, there were several issues that might have influenced the predictive capacity of the models. </w:t>
       </w:r>
       <w:r>
         <w:t xml:space="preserve">While the models likely isolated the important environmental factors reducing fertilisation and larvae success, they were based on only </w:t>
@@ -876,332 +927,6 @@
       <w:pPr>
         <w:pStyle w:val="NoSpacing"/>
       </w:pPr>
-    </w:p>
-    <w:p>
-      <w:pPr>
-        <w:pStyle w:val="NoSpacing"/>
-      </w:pPr>
-    </w:p>
-    <w:p>
-      <w:pPr>
-        <w:pStyle w:val="NoSpacing"/>
-      </w:pPr>
-      <w:r>
-        <w:t>Variance Analysis:</w:t>
-      </w:r>
-      <w:r>
-        <w:t xml:space="preserve"> - add to results </w:t>
-      </w:r>
-      <w:bookmarkStart w:id="1" w:name="_GoBack"/>
-      <w:bookmarkEnd w:id="1"/>
-    </w:p>
-    <w:p>
-      <w:pPr>
-        <w:pStyle w:val="NoSpacing"/>
-      </w:pPr>
-      <w:r>
-        <w:t>FERT</w:t>
-      </w:r>
-    </w:p>
-    <w:p>
-      <w:pPr>
-        <w:tabs>
-          <w:tab w:val="left" w:pos="916"/>
-          <w:tab w:val="left" w:pos="1832"/>
-          <w:tab w:val="left" w:pos="2748"/>
-          <w:tab w:val="left" w:pos="3664"/>
-          <w:tab w:val="left" w:pos="4580"/>
-          <w:tab w:val="left" w:pos="5496"/>
-          <w:tab w:val="left" w:pos="6412"/>
-          <w:tab w:val="left" w:pos="7328"/>
-          <w:tab w:val="left" w:pos="8244"/>
-          <w:tab w:val="left" w:pos="9160"/>
-          <w:tab w:val="left" w:pos="10076"/>
-          <w:tab w:val="left" w:pos="10992"/>
-          <w:tab w:val="left" w:pos="11908"/>
-          <w:tab w:val="left" w:pos="12824"/>
-          <w:tab w:val="left" w:pos="13740"/>
-          <w:tab w:val="left" w:pos="14656"/>
-        </w:tabs>
-        <w:wordWrap w:val="0"/>
-        <w:overflowPunct/>
-        <w:autoSpaceDE/>
-        <w:autoSpaceDN/>
-        <w:adjustRightInd/>
-        <w:spacing w:line="240" w:lineRule="auto"/>
-        <w:textAlignment w:val="auto"/>
-        <w:rPr>
-          <w:rFonts w:ascii="Lucida Console" w:hAnsi="Lucida Console" w:cs="Courier New"/>
-          <w:color w:val="000000"/>
-          <w:sz w:val="20"/>
-          <w:shd w:val="clear" w:color="auto" w:fill="E1E2E5"/>
-          <w:lang w:val="en-AU" w:eastAsia="en-AU"/>
-        </w:rPr>
-      </w:pPr>
-      <w:r>
-        <w:rPr>
-          <w:rFonts w:ascii="Lucida Console" w:hAnsi="Lucida Console" w:cs="Courier New"/>
-          <w:color w:val="000000"/>
-          <w:sz w:val="20"/>
-          <w:shd w:val="clear" w:color="auto" w:fill="E1E2E5"/>
-          <w:lang w:val="en-AU" w:eastAsia="en-AU"/>
-        </w:rPr>
-        <w:t>Copper     4.425226</w:t>
-      </w:r>
-    </w:p>
-    <w:p>
-      <w:pPr>
-        <w:tabs>
-          <w:tab w:val="left" w:pos="916"/>
-          <w:tab w:val="left" w:pos="1832"/>
-          <w:tab w:val="left" w:pos="2748"/>
-          <w:tab w:val="left" w:pos="3664"/>
-          <w:tab w:val="left" w:pos="4580"/>
-          <w:tab w:val="left" w:pos="5496"/>
-          <w:tab w:val="left" w:pos="6412"/>
-          <w:tab w:val="left" w:pos="7328"/>
-          <w:tab w:val="left" w:pos="8244"/>
-          <w:tab w:val="left" w:pos="9160"/>
-          <w:tab w:val="left" w:pos="10076"/>
-          <w:tab w:val="left" w:pos="10992"/>
-          <w:tab w:val="left" w:pos="11908"/>
-          <w:tab w:val="left" w:pos="12824"/>
-          <w:tab w:val="left" w:pos="13740"/>
-          <w:tab w:val="left" w:pos="14656"/>
-        </w:tabs>
-        <w:wordWrap w:val="0"/>
-        <w:overflowPunct/>
-        <w:autoSpaceDE/>
-        <w:autoSpaceDN/>
-        <w:adjustRightInd/>
-        <w:spacing w:line="240" w:lineRule="auto"/>
-        <w:textAlignment w:val="auto"/>
-        <w:rPr>
-          <w:rFonts w:ascii="Lucida Console" w:hAnsi="Lucida Console" w:cs="Courier New"/>
-          <w:color w:val="000000"/>
-          <w:sz w:val="20"/>
-          <w:shd w:val="clear" w:color="auto" w:fill="E1E2E5"/>
-          <w:lang w:val="en-AU" w:eastAsia="en-AU"/>
-        </w:rPr>
-      </w:pPr>
-      <w:r>
-        <w:rPr>
-          <w:rFonts w:ascii="Lucida Console" w:hAnsi="Lucida Console" w:cs="Courier New"/>
-          <w:color w:val="000000"/>
-          <w:sz w:val="20"/>
-          <w:shd w:val="clear" w:color="auto" w:fill="E1E2E5"/>
-          <w:lang w:val="en-AU" w:eastAsia="en-AU"/>
-        </w:rPr>
-        <w:t>Sediment   2.197206</w:t>
-      </w:r>
-    </w:p>
-    <w:p>
-      <w:pPr>
-        <w:tabs>
-          <w:tab w:val="left" w:pos="916"/>
-          <w:tab w:val="left" w:pos="1832"/>
-          <w:tab w:val="left" w:pos="2748"/>
-          <w:tab w:val="left" w:pos="3664"/>
-          <w:tab w:val="left" w:pos="4580"/>
-          <w:tab w:val="left" w:pos="5496"/>
-          <w:tab w:val="left" w:pos="6412"/>
-          <w:tab w:val="left" w:pos="7328"/>
-          <w:tab w:val="left" w:pos="8244"/>
-          <w:tab w:val="left" w:pos="9160"/>
-          <w:tab w:val="left" w:pos="10076"/>
-          <w:tab w:val="left" w:pos="10992"/>
-          <w:tab w:val="left" w:pos="11908"/>
-          <w:tab w:val="left" w:pos="12824"/>
-          <w:tab w:val="left" w:pos="13740"/>
-          <w:tab w:val="left" w:pos="14656"/>
-        </w:tabs>
-        <w:wordWrap w:val="0"/>
-        <w:overflowPunct/>
-        <w:autoSpaceDE/>
-        <w:autoSpaceDN/>
-        <w:adjustRightInd/>
-        <w:spacing w:line="240" w:lineRule="auto"/>
-        <w:textAlignment w:val="auto"/>
-        <w:rPr>
-          <w:rFonts w:ascii="Lucida Console" w:hAnsi="Lucida Console" w:cs="Courier New"/>
-          <w:color w:val="000000"/>
-          <w:sz w:val="20"/>
-          <w:shd w:val="clear" w:color="auto" w:fill="E1E2E5"/>
-          <w:lang w:val="en-AU" w:eastAsia="en-AU"/>
-        </w:rPr>
-      </w:pPr>
-      <w:r>
-        <w:rPr>
-          <w:rFonts w:ascii="Lucida Console" w:hAnsi="Lucida Console" w:cs="Courier New"/>
-          <w:color w:val="000000"/>
-          <w:sz w:val="20"/>
-          <w:shd w:val="clear" w:color="auto" w:fill="E1E2E5"/>
-          <w:lang w:val="en-AU" w:eastAsia="en-AU"/>
-        </w:rPr>
-        <w:t>Ammonium  81.645230</w:t>
-      </w:r>
-    </w:p>
-    <w:p>
-      <w:pPr>
-        <w:tabs>
-          <w:tab w:val="left" w:pos="916"/>
-          <w:tab w:val="left" w:pos="1832"/>
-          <w:tab w:val="left" w:pos="2748"/>
-          <w:tab w:val="left" w:pos="3664"/>
-          <w:tab w:val="left" w:pos="4580"/>
-          <w:tab w:val="left" w:pos="5496"/>
-          <w:tab w:val="left" w:pos="6412"/>
-          <w:tab w:val="left" w:pos="7328"/>
-          <w:tab w:val="left" w:pos="8244"/>
-          <w:tab w:val="left" w:pos="9160"/>
-          <w:tab w:val="left" w:pos="10076"/>
-          <w:tab w:val="left" w:pos="10992"/>
-          <w:tab w:val="left" w:pos="11908"/>
-          <w:tab w:val="left" w:pos="12824"/>
-          <w:tab w:val="left" w:pos="13740"/>
-          <w:tab w:val="left" w:pos="14656"/>
-        </w:tabs>
-        <w:wordWrap w:val="0"/>
-        <w:overflowPunct/>
-        <w:autoSpaceDE/>
-        <w:autoSpaceDN/>
-        <w:adjustRightInd/>
-        <w:spacing w:line="240" w:lineRule="auto"/>
-        <w:textAlignment w:val="auto"/>
-        <w:rPr>
-          <w:rFonts w:ascii="Lucida Console" w:hAnsi="Lucida Console" w:cs="Courier New"/>
-          <w:color w:val="000000"/>
-          <w:sz w:val="20"/>
-          <w:shd w:val="clear" w:color="auto" w:fill="E1E2E5"/>
-          <w:lang w:val="en-AU" w:eastAsia="en-AU"/>
-        </w:rPr>
-      </w:pPr>
-      <w:r>
-        <w:rPr>
-          <w:rFonts w:ascii="Lucida Console" w:hAnsi="Lucida Console" w:cs="Courier New"/>
-          <w:color w:val="000000"/>
-          <w:sz w:val="20"/>
-          <w:shd w:val="clear" w:color="auto" w:fill="E1E2E5"/>
-          <w:lang w:val="en-AU" w:eastAsia="en-AU"/>
-        </w:rPr>
-        <w:t>Phosphate  5.755747</w:t>
-      </w:r>
-    </w:p>
-    <w:p>
-      <w:pPr>
-        <w:tabs>
-          <w:tab w:val="left" w:pos="916"/>
-          <w:tab w:val="left" w:pos="1832"/>
-          <w:tab w:val="left" w:pos="2748"/>
-          <w:tab w:val="left" w:pos="3664"/>
-          <w:tab w:val="left" w:pos="4580"/>
-          <w:tab w:val="left" w:pos="5496"/>
-          <w:tab w:val="left" w:pos="6412"/>
-          <w:tab w:val="left" w:pos="7328"/>
-          <w:tab w:val="left" w:pos="8244"/>
-          <w:tab w:val="left" w:pos="9160"/>
-          <w:tab w:val="left" w:pos="10076"/>
-          <w:tab w:val="left" w:pos="10992"/>
-          <w:tab w:val="left" w:pos="11908"/>
-          <w:tab w:val="left" w:pos="12824"/>
-          <w:tab w:val="left" w:pos="13740"/>
-          <w:tab w:val="left" w:pos="14656"/>
-        </w:tabs>
-        <w:wordWrap w:val="0"/>
-        <w:overflowPunct/>
-        <w:autoSpaceDE/>
-        <w:autoSpaceDN/>
-        <w:adjustRightInd/>
-        <w:spacing w:line="240" w:lineRule="auto"/>
-        <w:textAlignment w:val="auto"/>
-        <w:rPr>
-          <w:rFonts w:ascii="Lucida Console" w:hAnsi="Lucida Console" w:cs="Courier New"/>
-          <w:color w:val="000000"/>
-          <w:sz w:val="20"/>
-          <w:shd w:val="clear" w:color="auto" w:fill="E1E2E5"/>
-          <w:lang w:val="en-AU" w:eastAsia="en-AU"/>
-        </w:rPr>
-      </w:pPr>
-      <w:r>
-        <w:rPr>
-          <w:rFonts w:ascii="Lucida Console" w:hAnsi="Lucida Console" w:cs="Courier New"/>
-          <w:color w:val="000000"/>
-          <w:sz w:val="20"/>
-          <w:shd w:val="clear" w:color="auto" w:fill="E1E2E5"/>
-          <w:lang w:val="en-AU" w:eastAsia="en-AU"/>
-        </w:rPr>
-        <w:t>Salinity   5.976591</w:t>
-      </w:r>
-    </w:p>
-    <w:p>
-      <w:pPr>
-        <w:pStyle w:val="NoSpacing"/>
-      </w:pPr>
-    </w:p>
-    <w:p>
-      <w:pPr>
-        <w:pStyle w:val="NoSpacing"/>
-      </w:pPr>
-      <w:r>
-        <w:t>SURV</w:t>
-      </w:r>
-    </w:p>
-    <w:p>
-      <w:pPr>
-        <w:pStyle w:val="HTMLPreformatted"/>
-        <w:wordWrap w:val="0"/>
-        <w:rPr>
-          <w:rFonts w:ascii="Lucida Console" w:hAnsi="Lucida Console"/>
-          <w:color w:val="000000"/>
-          <w:shd w:val="clear" w:color="auto" w:fill="E1E2E5"/>
-        </w:rPr>
-      </w:pPr>
-      <w:r>
-        <w:rPr>
-          <w:rFonts w:ascii="Lucida Console" w:hAnsi="Lucida Console"/>
-          <w:color w:val="000000"/>
-          <w:shd w:val="clear" w:color="auto" w:fill="E1E2E5"/>
-        </w:rPr>
-        <w:t>Copper    7.8116228</w:t>
-      </w:r>
-    </w:p>
-    <w:p>
-      <w:pPr>
-        <w:pStyle w:val="HTMLPreformatted"/>
-        <w:wordWrap w:val="0"/>
-        <w:rPr>
-          <w:rFonts w:ascii="Lucida Console" w:hAnsi="Lucida Console"/>
-          <w:color w:val="000000"/>
-          <w:shd w:val="clear" w:color="auto" w:fill="E1E2E5"/>
-        </w:rPr>
-      </w:pPr>
-      <w:r>
-        <w:rPr>
-          <w:rFonts w:ascii="Lucida Console" w:hAnsi="Lucida Console"/>
-          <w:color w:val="000000"/>
-          <w:shd w:val="clear" w:color="auto" w:fill="E1E2E5"/>
-        </w:rPr>
-        <w:t>Lead     91.7924226</w:t>
-      </w:r>
-    </w:p>
-    <w:p>
-      <w:pPr>
-        <w:pStyle w:val="HTMLPreformatted"/>
-        <w:wordWrap w:val="0"/>
-        <w:rPr>
-          <w:rFonts w:ascii="Lucida Console" w:hAnsi="Lucida Console"/>
-          <w:color w:val="000000"/>
-          <w:shd w:val="clear" w:color="auto" w:fill="E1E2E5"/>
-        </w:rPr>
-      </w:pPr>
-      <w:r>
-        <w:rPr>
-          <w:rFonts w:ascii="Lucida Console" w:hAnsi="Lucida Console"/>
-          <w:color w:val="000000"/>
-          <w:shd w:val="clear" w:color="auto" w:fill="E1E2E5"/>
-        </w:rPr>
-        <w:t>Salinity  0.3959546</w:t>
-      </w:r>
     </w:p>
     <w:p>
       <w:pPr>
@@ -1242,12 +967,71 @@
       </w:r>
     </w:p>
   </w:comment>
+  <w:comment w:id="2" w:author="Rachael Maree Woods" w:date="2016-03-09T09:10:00Z" w:initials="RMW">
+    <w:p>
+      <w:pPr>
+        <w:pStyle w:val="CommentText"/>
+      </w:pPr>
+      <w:r>
+        <w:rPr>
+          <w:rStyle w:val="CommentReference"/>
+        </w:rPr>
+        <w:annotationRef/>
+      </w:r>
+      <w:r>
+        <w:t>microbial fraction</w:t>
+      </w:r>
+      <w:r>
+        <w:rPr>
+          <w:noProof/>
+        </w:rPr>
+        <w:t xml:space="preserve"> </w:t>
+      </w:r>
+      <w:r>
+        <w:rPr>
+          <w:noProof/>
+        </w:rPr>
+        <w:t>of the water - level of filtration may v</w:t>
+      </w:r>
+      <w:r>
+        <w:rPr>
+          <w:noProof/>
+        </w:rPr>
+        <w:t xml:space="preserve">ary this is may effeect the </w:t>
+      </w:r>
+      <w:r>
+        <w:rPr>
+          <w:noProof/>
+        </w:rPr>
+        <w:t>c</w:t>
+      </w:r>
+      <w:r>
+        <w:rPr>
+          <w:noProof/>
+        </w:rPr>
+        <w:t>omapri</w:t>
+      </w:r>
+      <w:r>
+        <w:rPr>
+          <w:noProof/>
+        </w:rPr>
+        <w:t xml:space="preserve">son </w:t>
+      </w:r>
+      <w:r>
+        <w:rPr>
+          <w:noProof/>
+        </w:rPr>
+        <w:t xml:space="preserve">of papers </w:t>
+      </w:r>
+    </w:p>
+  </w:comment>
 </w:comments>
 </file>
 
 <file path=word/commentsExtended.xml><?xml version="1.0" encoding="utf-8"?>
 <w15:commentsEx xmlns:wpc="http://schemas.microsoft.com/office/word/2010/wordprocessingCanvas" xmlns:mc="http://schemas.openxmlformats.org/markup-compatibility/2006" xmlns:o="urn:schemas-microsoft-com:office:office" xmlns:r="http://schemas.openxmlformats.org/officeDocument/2006/relationships" xmlns:m="http://schemas.openxmlformats.org/officeDocument/2006/math" xmlns:v="urn:schemas-microsoft-com:vml" xmlns:wp14="http://schemas.microsoft.com/office/word/2010/wordprocessingDrawing" xmlns:wp="http://schemas.openxmlformats.org/drawingml/2006/wordprocessingDrawing" xmlns:w10="urn:schemas-microsoft-com:office:word" xmlns:w="http://schemas.openxmlformats.org/wordprocessingml/2006/main" xmlns:w14="http://schemas.microsoft.com/office/word/2010/wordml" xmlns:w15="http://schemas.microsoft.com/office/word/2012/wordml" xmlns:wpg="http://schemas.microsoft.com/office/word/2010/wordprocessingGroup" xmlns:wpi="http://schemas.microsoft.com/office/word/2010/wordprocessingInk" xmlns:wne="http://schemas.microsoft.com/office/word/2006/wordml" xmlns:wps="http://schemas.microsoft.com/office/word/2010/wordprocessingShape" mc:Ignorable="w14 w15 wp14">
   <w15:commentEx w15:paraId="03D5EE65" w15:done="0"/>
+  <w15:commentEx w15:paraId="0B9C51F7" w15:done="0"/>
 </w15:commentsEx>
 </file>
 
@@ -3352,7 +3136,7 @@
 </file>
 
 <file path=customXml/itemProps1.xml><?xml version="1.0" encoding="utf-8"?>
-<ds:datastoreItem xmlns:ds="http://schemas.openxmlformats.org/officeDocument/2006/customXml" ds:itemID="{38278481-899D-4182-AC15-B117DC144173}">
+<ds:datastoreItem xmlns:ds="http://schemas.openxmlformats.org/officeDocument/2006/customXml" ds:itemID="{7CFDCBC5-AB50-4F3F-908E-853695810C40}">
   <ds:schemaRefs>
     <ds:schemaRef ds:uri="http://schemas.openxmlformats.org/officeDocument/2006/bibliography"/>
   </ds:schemaRefs>

</xml_diff>

<commit_message>
Final changes to discussion document and added these changes to the complete manuscript.
</commit_message>
<xml_diff>
--- a/manuscipt/Discussion Outline - draft.docx
+++ b/manuscipt/Discussion Outline - draft.docx
@@ -5,6 +5,7 @@
     <w:p>
       <w:pPr>
         <w:pStyle w:val="NoSpacing"/>
+        <w:spacing w:line="480" w:lineRule="auto"/>
         <w:rPr>
           <w:b/>
         </w:rPr>
@@ -19,918 +20,2397 @@
     <w:p>
       <w:pPr>
         <w:pStyle w:val="NoSpacing"/>
+        <w:spacing w:line="480" w:lineRule="auto"/>
       </w:pPr>
     </w:p>
     <w:p>
       <w:pPr>
         <w:pStyle w:val="NoSpacing"/>
-      </w:pPr>
-      <w:r>
-        <w:t xml:space="preserve">Our research demonstrates the relative importance of a range of environmental factors in estimating the success of </w:t>
-      </w:r>
-      <w:r>
-        <w:t xml:space="preserve">early life history stages </w:t>
-      </w:r>
-      <w:r>
-        <w:t>in</w:t>
-      </w:r>
-      <w:r>
-        <w:t xml:space="preserve"> corals</w:t>
-      </w:r>
-      <w:r>
-        <w:t xml:space="preserve">. </w:t>
-      </w:r>
-      <w:r>
-        <w:t>Coral fertilisation success and larval survivorship were affected by multiple water quality factors</w:t>
-      </w:r>
-      <w:r>
-        <w:t xml:space="preserve">. </w:t>
-      </w:r>
-      <w:r>
+        <w:spacing w:line="480" w:lineRule="auto"/>
+        <w:rPr>
+          <w:rFonts w:ascii="Times New Roman" w:eastAsia="Times New Roman" w:hAnsi="Times New Roman" w:cs="Times New Roman"/>
+          <w:sz w:val="24"/>
+          <w:szCs w:val="20"/>
+          <w:lang w:eastAsia="de-DE"/>
+        </w:rPr>
+      </w:pPr>
+      <w:r>
+        <w:rPr>
+          <w:rFonts w:ascii="Times New Roman" w:eastAsia="Times New Roman" w:hAnsi="Times New Roman" w:cs="Times New Roman"/>
+          <w:sz w:val="24"/>
+          <w:szCs w:val="20"/>
+          <w:lang w:eastAsia="de-DE"/>
+        </w:rPr>
+        <w:t xml:space="preserve">Our research demonstrates the relative importance of a range of environmental factors in estimating the success of early life history stages in corals. Coral fertilisation success and larval survivorship were affected by multiple water quality factors. </w:t>
+      </w:r>
+      <w:r>
+        <w:rPr>
+          <w:rFonts w:ascii="Times New Roman" w:eastAsia="Times New Roman" w:hAnsi="Times New Roman" w:cs="Times New Roman"/>
+          <w:sz w:val="24"/>
+          <w:szCs w:val="20"/>
+          <w:lang w:eastAsia="de-DE"/>
+        </w:rPr>
         <w:t>Consistent with earlier studies (</w:t>
       </w:r>
-      <w:r>
-        <w:rPr>
-          <w:highlight w:val="yellow"/>
-        </w:rPr>
-        <w:t>one ref),</w:t>
-      </w:r>
-      <w:r>
-        <w:t xml:space="preserve"> the heavy </w:t>
-      </w:r>
-      <w:r>
+      <w:hyperlink w:anchor="_ENREF_43" w:tooltip="Negri, 2001 #3" w:history="1">
+        <w:r>
+          <w:rPr>
+            <w:rFonts w:ascii="Times New Roman" w:eastAsia="Times New Roman" w:hAnsi="Times New Roman" w:cs="Times New Roman"/>
+            <w:sz w:val="24"/>
+            <w:szCs w:val="20"/>
+            <w:lang w:eastAsia="de-DE"/>
+          </w:rPr>
+          <w:t>Negri and Heyward 2001</w:t>
+        </w:r>
+      </w:hyperlink>
+      <w:r>
+        <w:rPr>
+          <w:rFonts w:ascii="Times New Roman" w:eastAsia="Times New Roman" w:hAnsi="Times New Roman" w:cs="Times New Roman"/>
+          <w:sz w:val="24"/>
+          <w:szCs w:val="20"/>
+          <w:lang w:eastAsia="de-DE"/>
+        </w:rPr>
+        <w:t xml:space="preserve">), the heavy </w:t>
+      </w:r>
+      <w:r>
+        <w:rPr>
+          <w:rFonts w:ascii="Times New Roman" w:eastAsia="Times New Roman" w:hAnsi="Times New Roman" w:cs="Times New Roman"/>
+          <w:sz w:val="24"/>
+          <w:szCs w:val="20"/>
+          <w:lang w:eastAsia="de-DE"/>
+        </w:rPr>
         <w:t>metal</w:t>
       </w:r>
       <w:r>
+        <w:rPr>
+          <w:rFonts w:ascii="Times New Roman" w:eastAsia="Times New Roman" w:hAnsi="Times New Roman" w:cs="Times New Roman"/>
+          <w:sz w:val="24"/>
+          <w:szCs w:val="20"/>
+          <w:lang w:eastAsia="de-DE"/>
+        </w:rPr>
         <w:t xml:space="preserve"> </w:t>
       </w:r>
       <w:r>
+        <w:rPr>
+          <w:rFonts w:ascii="Times New Roman" w:eastAsia="Times New Roman" w:hAnsi="Times New Roman" w:cs="Times New Roman"/>
+          <w:sz w:val="24"/>
+          <w:szCs w:val="20"/>
+          <w:lang w:eastAsia="de-DE"/>
+        </w:rPr>
         <w:t xml:space="preserve">copper </w:t>
       </w:r>
       <w:r>
+        <w:rPr>
+          <w:rFonts w:ascii="Times New Roman" w:eastAsia="Times New Roman" w:hAnsi="Times New Roman" w:cs="Times New Roman"/>
+          <w:sz w:val="24"/>
+          <w:szCs w:val="20"/>
+          <w:lang w:eastAsia="de-DE"/>
+        </w:rPr>
         <w:t>had significant</w:t>
       </w:r>
       <w:r>
+        <w:rPr>
+          <w:rFonts w:ascii="Times New Roman" w:eastAsia="Times New Roman" w:hAnsi="Times New Roman" w:cs="Times New Roman"/>
+          <w:sz w:val="24"/>
+          <w:szCs w:val="20"/>
+          <w:lang w:eastAsia="de-DE"/>
+        </w:rPr>
+        <w:t xml:space="preserve"> negative impacts</w:t>
+      </w:r>
+      <w:r>
+        <w:rPr>
+          <w:rFonts w:ascii="Times New Roman" w:eastAsia="Times New Roman" w:hAnsi="Times New Roman" w:cs="Times New Roman"/>
+          <w:sz w:val="24"/>
+          <w:szCs w:val="20"/>
+          <w:lang w:eastAsia="de-DE"/>
+        </w:rPr>
+        <w:t xml:space="preserve"> on</w:t>
+      </w:r>
+      <w:r>
+        <w:rPr>
+          <w:rFonts w:ascii="Times New Roman" w:eastAsia="Times New Roman" w:hAnsi="Times New Roman" w:cs="Times New Roman"/>
+          <w:sz w:val="24"/>
+          <w:szCs w:val="20"/>
+          <w:lang w:eastAsia="de-DE"/>
+        </w:rPr>
         <w:t xml:space="preserve"> </w:t>
       </w:r>
       <w:r>
-        <w:t>negative impacts</w:t>
-      </w:r>
-      <w:r>
-        <w:t xml:space="preserve"> on</w:t>
-      </w:r>
-      <w:r>
+        <w:rPr>
+          <w:rFonts w:ascii="Times New Roman" w:eastAsia="Times New Roman" w:hAnsi="Times New Roman" w:cs="Times New Roman"/>
+          <w:sz w:val="24"/>
+          <w:szCs w:val="20"/>
+          <w:lang w:eastAsia="de-DE"/>
+        </w:rPr>
+        <w:t>fertilisation and larval survivorship</w:t>
+      </w:r>
+      <w:r>
+        <w:rPr>
+          <w:rFonts w:ascii="Times New Roman" w:eastAsia="Times New Roman" w:hAnsi="Times New Roman" w:cs="Times New Roman"/>
+          <w:sz w:val="24"/>
+          <w:szCs w:val="20"/>
+          <w:lang w:eastAsia="de-DE"/>
+        </w:rPr>
+        <w:t>. Copper, which significantly affects both life history stages</w:t>
+      </w:r>
+      <w:r>
+        <w:rPr>
+          <w:rFonts w:ascii="Times New Roman" w:eastAsia="Times New Roman" w:hAnsi="Times New Roman" w:cs="Times New Roman"/>
+          <w:sz w:val="24"/>
+          <w:szCs w:val="20"/>
+          <w:lang w:eastAsia="de-DE"/>
+        </w:rPr>
+        <w:t>,</w:t>
+      </w:r>
+      <w:r>
+        <w:rPr>
+          <w:rFonts w:ascii="Times New Roman" w:eastAsia="Times New Roman" w:hAnsi="Times New Roman" w:cs="Times New Roman"/>
+          <w:sz w:val="24"/>
+          <w:szCs w:val="20"/>
+          <w:lang w:eastAsia="de-DE"/>
+        </w:rPr>
+        <w:t xml:space="preserve"> occurs naturally </w:t>
+      </w:r>
+      <w:r>
+        <w:rPr>
+          <w:rFonts w:ascii="Times New Roman" w:eastAsia="Times New Roman" w:hAnsi="Times New Roman" w:cs="Times New Roman"/>
+          <w:sz w:val="24"/>
+          <w:szCs w:val="20"/>
+          <w:lang w:eastAsia="de-DE"/>
+        </w:rPr>
+        <w:t xml:space="preserve">at low levels </w:t>
+      </w:r>
+      <w:r>
+        <w:rPr>
+          <w:rFonts w:ascii="Times New Roman" w:eastAsia="Times New Roman" w:hAnsi="Times New Roman" w:cs="Times New Roman"/>
+          <w:sz w:val="24"/>
+          <w:szCs w:val="20"/>
+          <w:lang w:eastAsia="de-DE"/>
+        </w:rPr>
+        <w:t>within the marine environment</w:t>
+      </w:r>
+      <w:r>
+        <w:rPr>
+          <w:rFonts w:ascii="Times New Roman" w:eastAsia="Times New Roman" w:hAnsi="Times New Roman" w:cs="Times New Roman"/>
+          <w:sz w:val="24"/>
+          <w:szCs w:val="20"/>
+          <w:lang w:eastAsia="de-DE"/>
+        </w:rPr>
+        <w:t>.</w:t>
+      </w:r>
+      <w:r>
+        <w:rPr>
+          <w:rFonts w:ascii="Times New Roman" w:eastAsia="Times New Roman" w:hAnsi="Times New Roman" w:cs="Times New Roman"/>
+          <w:sz w:val="24"/>
+          <w:szCs w:val="20"/>
+          <w:lang w:eastAsia="de-DE"/>
+        </w:rPr>
         <w:t xml:space="preserve"> </w:t>
       </w:r>
       <w:r>
-        <w:t>fertilisation and larval survivorship</w:t>
-      </w:r>
-      <w:r>
-        <w:t>. Copper, which significantly affects both life history stages</w:t>
-      </w:r>
-      <w:r>
-        <w:t>,</w:t>
-      </w:r>
-      <w:r>
-        <w:t xml:space="preserve"> occurs naturally </w:t>
-      </w:r>
-      <w:r>
-        <w:t xml:space="preserve">at low levels </w:t>
-      </w:r>
-      <w:r>
-        <w:t>within the marine environment</w:t>
-      </w:r>
-      <w:r>
-        <w:t>.</w:t>
-      </w:r>
-      <w:r>
-        <w:t xml:space="preserve"> </w:t>
-      </w:r>
-      <w:r>
+        <w:rPr>
+          <w:rFonts w:ascii="Times New Roman" w:eastAsia="Times New Roman" w:hAnsi="Times New Roman" w:cs="Times New Roman"/>
+          <w:sz w:val="24"/>
+          <w:szCs w:val="20"/>
+          <w:lang w:eastAsia="de-DE"/>
+        </w:rPr>
         <w:t>H</w:t>
       </w:r>
       <w:r>
+        <w:rPr>
+          <w:rFonts w:ascii="Times New Roman" w:eastAsia="Times New Roman" w:hAnsi="Times New Roman" w:cs="Times New Roman"/>
+          <w:sz w:val="24"/>
+          <w:szCs w:val="20"/>
+          <w:lang w:eastAsia="de-DE"/>
+        </w:rPr>
         <w:t xml:space="preserve">owever, </w:t>
       </w:r>
       <w:r>
+        <w:rPr>
+          <w:rFonts w:ascii="Times New Roman" w:eastAsia="Times New Roman" w:hAnsi="Times New Roman" w:cs="Times New Roman"/>
+          <w:sz w:val="24"/>
+          <w:szCs w:val="20"/>
+          <w:lang w:eastAsia="de-DE"/>
+        </w:rPr>
         <w:t>the levels at which copper significantly impacts coral development are not widespread, but are instead limited to local</w:t>
       </w:r>
       <w:r>
+        <w:rPr>
+          <w:rFonts w:ascii="Times New Roman" w:eastAsia="Times New Roman" w:hAnsi="Times New Roman" w:cs="Times New Roman"/>
+          <w:sz w:val="24"/>
+          <w:szCs w:val="20"/>
+          <w:lang w:eastAsia="de-DE"/>
+        </w:rPr>
         <w:t>ised</w:t>
       </w:r>
       <w:r>
+        <w:rPr>
+          <w:rFonts w:ascii="Times New Roman" w:eastAsia="Times New Roman" w:hAnsi="Times New Roman" w:cs="Times New Roman"/>
+          <w:sz w:val="24"/>
+          <w:szCs w:val="20"/>
+          <w:lang w:eastAsia="de-DE"/>
+        </w:rPr>
         <w:t xml:space="preserve"> pollution caused by</w:t>
       </w:r>
       <w:r>
-        <w:t xml:space="preserve"> anti-fouling agents on </w:t>
-      </w:r>
-      <w:commentRangeStart w:id="0"/>
-      <w:r>
-        <w:t xml:space="preserve">vessels </w:t>
-      </w:r>
-      <w:commentRangeEnd w:id="0"/>
-      <w:r>
-        <w:rPr>
-          <w:rStyle w:val="CommentReference"/>
-          <w:rFonts w:ascii="Times New Roman" w:eastAsia="Times New Roman" w:hAnsi="Times New Roman" w:cs="Times New Roman"/>
-          <w:lang w:val="en-US" w:eastAsia="de-DE"/>
-        </w:rPr>
-        <w:commentReference w:id="0"/>
-      </w:r>
-      <w:r>
-        <w:t>(</w:t>
+        <w:rPr>
+          <w:rFonts w:ascii="Times New Roman" w:eastAsia="Times New Roman" w:hAnsi="Times New Roman" w:cs="Times New Roman"/>
+          <w:sz w:val="24"/>
+          <w:szCs w:val="20"/>
+          <w:lang w:eastAsia="de-DE"/>
+        </w:rPr>
+        <w:t xml:space="preserve"> anti-fouling agents on vessels (</w:t>
       </w:r>
       <w:hyperlink w:anchor="_ENREF_51" w:tooltip="Reichelt-Brushett, 2004 #13" w:history="1">
         <w:r>
+          <w:rPr>
+            <w:rFonts w:ascii="Times New Roman" w:eastAsia="Times New Roman" w:hAnsi="Times New Roman" w:cs="Times New Roman"/>
+            <w:sz w:val="24"/>
+            <w:szCs w:val="20"/>
+            <w:lang w:eastAsia="de-DE"/>
+          </w:rPr>
           <w:t>Reichelt-Brushett and Harrison 2004</w:t>
         </w:r>
       </w:hyperlink>
       <w:r>
+        <w:rPr>
+          <w:rFonts w:ascii="Times New Roman" w:eastAsia="Times New Roman" w:hAnsi="Times New Roman" w:cs="Times New Roman"/>
+          <w:sz w:val="24"/>
+          <w:szCs w:val="20"/>
+          <w:lang w:eastAsia="de-DE"/>
+        </w:rPr>
         <w:t xml:space="preserve">; </w:t>
       </w:r>
       <w:hyperlink w:anchor="_ENREF_43" w:tooltip="Negri, 2001 #3" w:history="1">
         <w:r>
+          <w:rPr>
+            <w:rFonts w:ascii="Times New Roman" w:eastAsia="Times New Roman" w:hAnsi="Times New Roman" w:cs="Times New Roman"/>
+            <w:sz w:val="24"/>
+            <w:szCs w:val="20"/>
+            <w:lang w:eastAsia="de-DE"/>
+          </w:rPr>
           <w:t>Negri and Heyward 2001</w:t>
         </w:r>
       </w:hyperlink>
       <w:r>
+        <w:rPr>
+          <w:rFonts w:ascii="Times New Roman" w:eastAsia="Times New Roman" w:hAnsi="Times New Roman" w:cs="Times New Roman"/>
+          <w:sz w:val="24"/>
+          <w:szCs w:val="20"/>
+          <w:lang w:eastAsia="de-DE"/>
+        </w:rPr>
         <w:t xml:space="preserve">). </w:t>
       </w:r>
       <w:r>
+        <w:rPr>
+          <w:rFonts w:ascii="Times New Roman" w:eastAsia="Times New Roman" w:hAnsi="Times New Roman" w:cs="Times New Roman"/>
+          <w:sz w:val="24"/>
+          <w:szCs w:val="20"/>
+          <w:lang w:eastAsia="de-DE"/>
+        </w:rPr>
         <w:t xml:space="preserve">Lead, which </w:t>
       </w:r>
       <w:r>
+        <w:rPr>
+          <w:rFonts w:ascii="Times New Roman" w:eastAsia="Times New Roman" w:hAnsi="Times New Roman" w:cs="Times New Roman"/>
+          <w:sz w:val="24"/>
+          <w:szCs w:val="20"/>
+          <w:lang w:eastAsia="de-DE"/>
+        </w:rPr>
         <w:t>was also found to significantly reduce larval survivorship</w:t>
       </w:r>
       <w:r>
+        <w:rPr>
+          <w:rFonts w:ascii="Times New Roman" w:eastAsia="Times New Roman" w:hAnsi="Times New Roman" w:cs="Times New Roman"/>
+          <w:sz w:val="24"/>
+          <w:szCs w:val="20"/>
+          <w:lang w:eastAsia="de-DE"/>
+        </w:rPr>
         <w:t>,</w:t>
       </w:r>
       <w:r>
+        <w:rPr>
+          <w:rFonts w:ascii="Times New Roman" w:eastAsia="Times New Roman" w:hAnsi="Times New Roman" w:cs="Times New Roman"/>
+          <w:sz w:val="24"/>
+          <w:szCs w:val="20"/>
+          <w:lang w:eastAsia="de-DE"/>
+        </w:rPr>
         <w:t xml:space="preserve"> </w:t>
       </w:r>
       <w:r>
+        <w:rPr>
+          <w:rFonts w:ascii="Times New Roman" w:eastAsia="Times New Roman" w:hAnsi="Times New Roman" w:cs="Times New Roman"/>
+          <w:sz w:val="24"/>
+          <w:szCs w:val="20"/>
+          <w:lang w:eastAsia="de-DE"/>
+        </w:rPr>
         <w:t xml:space="preserve">can be found </w:t>
       </w:r>
       <w:r>
+        <w:rPr>
+          <w:rFonts w:ascii="Times New Roman" w:eastAsia="Times New Roman" w:hAnsi="Times New Roman" w:cs="Times New Roman"/>
+          <w:sz w:val="24"/>
+          <w:szCs w:val="20"/>
+          <w:lang w:eastAsia="de-DE"/>
+        </w:rPr>
         <w:t xml:space="preserve">at </w:t>
       </w:r>
       <w:r>
+        <w:rPr>
+          <w:rFonts w:ascii="Times New Roman" w:eastAsia="Times New Roman" w:hAnsi="Times New Roman" w:cs="Times New Roman"/>
+          <w:sz w:val="24"/>
+          <w:szCs w:val="20"/>
+          <w:lang w:eastAsia="de-DE"/>
+        </w:rPr>
         <w:t xml:space="preserve">high levels </w:t>
       </w:r>
       <w:r>
+        <w:rPr>
+          <w:rFonts w:ascii="Times New Roman" w:eastAsia="Times New Roman" w:hAnsi="Times New Roman" w:cs="Times New Roman"/>
+          <w:sz w:val="24"/>
+          <w:szCs w:val="20"/>
+          <w:lang w:eastAsia="de-DE"/>
+        </w:rPr>
         <w:t xml:space="preserve">more broadly </w:t>
       </w:r>
       <w:r>
-        <w:t>in nearshore reef environments as a result of industrial activities</w:t>
-      </w:r>
-      <w:r>
+        <w:rPr>
+          <w:rFonts w:ascii="Times New Roman" w:eastAsia="Times New Roman" w:hAnsi="Times New Roman" w:cs="Times New Roman"/>
+          <w:sz w:val="24"/>
+          <w:szCs w:val="20"/>
+          <w:lang w:eastAsia="de-DE"/>
+        </w:rPr>
+        <w:t>in nearshore reef environments</w:t>
+      </w:r>
+      <w:r>
+        <w:rPr>
+          <w:rFonts w:ascii="Times New Roman" w:eastAsia="Times New Roman" w:hAnsi="Times New Roman" w:cs="Times New Roman"/>
+          <w:sz w:val="24"/>
+          <w:szCs w:val="20"/>
+          <w:lang w:eastAsia="de-DE"/>
+        </w:rPr>
+        <w:t>,</w:t>
+      </w:r>
+      <w:r>
+        <w:rPr>
+          <w:rFonts w:ascii="Times New Roman" w:eastAsia="Times New Roman" w:hAnsi="Times New Roman" w:cs="Times New Roman"/>
+          <w:sz w:val="24"/>
+          <w:szCs w:val="20"/>
+          <w:lang w:eastAsia="de-DE"/>
+        </w:rPr>
+        <w:t xml:space="preserve"> as a result of industrial activities</w:t>
+      </w:r>
+      <w:r>
+        <w:rPr>
+          <w:rFonts w:ascii="Times New Roman" w:eastAsia="Times New Roman" w:hAnsi="Times New Roman" w:cs="Times New Roman"/>
+          <w:sz w:val="24"/>
+          <w:szCs w:val="20"/>
+          <w:lang w:eastAsia="de-DE"/>
+        </w:rPr>
         <w:t xml:space="preserve"> </w:t>
       </w:r>
       <w:r>
+        <w:rPr>
+          <w:rFonts w:ascii="Times New Roman" w:eastAsia="Times New Roman" w:hAnsi="Times New Roman" w:cs="Times New Roman"/>
+          <w:sz w:val="24"/>
+          <w:szCs w:val="20"/>
+          <w:lang w:eastAsia="de-DE"/>
+        </w:rPr>
         <w:t>(</w:t>
       </w:r>
-      <w:r>
-        <w:rPr>
-          <w:highlight w:val="yellow"/>
-        </w:rPr>
-        <w:t>ref</w:t>
-      </w:r>
-      <w:r>
+      <w:hyperlink w:anchor="_ENREF_40" w:tooltip="Li, 2001 #80" w:history="1">
+        <w:r>
+          <w:rPr>
+            <w:rFonts w:ascii="Times New Roman" w:eastAsia="Times New Roman" w:hAnsi="Times New Roman" w:cs="Times New Roman"/>
+            <w:sz w:val="24"/>
+            <w:szCs w:val="20"/>
+            <w:lang w:eastAsia="de-DE"/>
+          </w:rPr>
+          <w:t>Li et al. 2001</w:t>
+        </w:r>
+      </w:hyperlink>
+      <w:r>
+        <w:rPr>
+          <w:rFonts w:ascii="Times New Roman" w:eastAsia="Times New Roman" w:hAnsi="Times New Roman" w:cs="Times New Roman"/>
+          <w:sz w:val="24"/>
+          <w:szCs w:val="20"/>
+          <w:lang w:eastAsia="de-DE"/>
+        </w:rPr>
+        <w:t xml:space="preserve">; </w:t>
+      </w:r>
+      <w:hyperlink w:anchor="_ENREF_47" w:tooltip="Polkowska, 2001 #76" w:history="1">
+        <w:r>
+          <w:rPr>
+            <w:rFonts w:ascii="Times New Roman" w:eastAsia="Times New Roman" w:hAnsi="Times New Roman" w:cs="Times New Roman"/>
+            <w:sz w:val="24"/>
+            <w:szCs w:val="20"/>
+            <w:lang w:eastAsia="de-DE"/>
+          </w:rPr>
+          <w:t>Polkowska et al. 2001</w:t>
+        </w:r>
+      </w:hyperlink>
+      <w:r>
+        <w:rPr>
+          <w:rFonts w:ascii="Times New Roman" w:eastAsia="Times New Roman" w:hAnsi="Times New Roman" w:cs="Times New Roman"/>
+          <w:sz w:val="24"/>
+          <w:szCs w:val="20"/>
+          <w:lang w:eastAsia="de-DE"/>
+        </w:rPr>
         <w:t>)</w:t>
       </w:r>
       <w:r>
+        <w:rPr>
+          <w:rFonts w:ascii="Times New Roman" w:eastAsia="Times New Roman" w:hAnsi="Times New Roman" w:cs="Times New Roman"/>
+          <w:sz w:val="24"/>
+          <w:szCs w:val="20"/>
+          <w:lang w:eastAsia="de-DE"/>
+        </w:rPr>
         <w:t xml:space="preserve">.  </w:t>
       </w:r>
       <w:r>
+        <w:rPr>
+          <w:rFonts w:ascii="Times New Roman" w:eastAsia="Times New Roman" w:hAnsi="Times New Roman" w:cs="Times New Roman"/>
+          <w:sz w:val="24"/>
+          <w:szCs w:val="20"/>
+          <w:lang w:eastAsia="de-DE"/>
+        </w:rPr>
         <w:t xml:space="preserve">The introduction of nutrients </w:t>
       </w:r>
       <w:r>
+        <w:rPr>
+          <w:rFonts w:ascii="Times New Roman" w:eastAsia="Times New Roman" w:hAnsi="Times New Roman" w:cs="Times New Roman"/>
+          <w:sz w:val="24"/>
+          <w:szCs w:val="20"/>
+          <w:lang w:eastAsia="de-DE"/>
+        </w:rPr>
         <w:t>in</w:t>
       </w:r>
       <w:r>
+        <w:rPr>
+          <w:rFonts w:ascii="Times New Roman" w:eastAsia="Times New Roman" w:hAnsi="Times New Roman" w:cs="Times New Roman"/>
+          <w:sz w:val="24"/>
+          <w:szCs w:val="20"/>
+          <w:lang w:eastAsia="de-DE"/>
+        </w:rPr>
         <w:t>to marine environments, including phosphate and ammonium, severely diminishes water quality</w:t>
       </w:r>
       <w:r>
+        <w:rPr>
+          <w:rFonts w:ascii="Times New Roman" w:eastAsia="Times New Roman" w:hAnsi="Times New Roman" w:cs="Times New Roman"/>
+          <w:sz w:val="24"/>
+          <w:szCs w:val="20"/>
+          <w:lang w:eastAsia="de-DE"/>
+        </w:rPr>
         <w:t xml:space="preserve">, </w:t>
       </w:r>
       <w:r>
-        <w:t xml:space="preserve">which we show will </w:t>
-      </w:r>
-      <w:r>
+        <w:rPr>
+          <w:rFonts w:ascii="Times New Roman" w:eastAsia="Times New Roman" w:hAnsi="Times New Roman" w:cs="Times New Roman"/>
+          <w:sz w:val="24"/>
+          <w:szCs w:val="20"/>
+          <w:lang w:eastAsia="de-DE"/>
+        </w:rPr>
+        <w:t>which we show</w:t>
+      </w:r>
+      <w:r>
+        <w:rPr>
+          <w:rFonts w:ascii="Times New Roman" w:eastAsia="Times New Roman" w:hAnsi="Times New Roman" w:cs="Times New Roman"/>
+          <w:sz w:val="24"/>
+          <w:szCs w:val="20"/>
+          <w:lang w:eastAsia="de-DE"/>
+        </w:rPr>
+        <w:t>,</w:t>
+      </w:r>
+      <w:r>
+        <w:rPr>
+          <w:rFonts w:ascii="Times New Roman" w:eastAsia="Times New Roman" w:hAnsi="Times New Roman" w:cs="Times New Roman"/>
+          <w:sz w:val="24"/>
+          <w:szCs w:val="20"/>
+          <w:lang w:eastAsia="de-DE"/>
+        </w:rPr>
+        <w:t xml:space="preserve"> will </w:t>
+      </w:r>
+      <w:r>
+        <w:rPr>
+          <w:rFonts w:ascii="Times New Roman" w:eastAsia="Times New Roman" w:hAnsi="Times New Roman" w:cs="Times New Roman"/>
+          <w:sz w:val="24"/>
+          <w:szCs w:val="20"/>
+          <w:lang w:eastAsia="de-DE"/>
+        </w:rPr>
         <w:t xml:space="preserve">lead to a reduction in fertisliation success of corals. These nutrients are common in run-off from agricultural land uses including the use of fertilisers </w:t>
       </w:r>
       <w:r>
+        <w:rPr>
+          <w:rFonts w:ascii="Times New Roman" w:eastAsia="Times New Roman" w:hAnsi="Times New Roman" w:cs="Times New Roman"/>
+          <w:sz w:val="24"/>
+          <w:szCs w:val="20"/>
+          <w:lang w:eastAsia="de-DE"/>
+        </w:rPr>
         <w:fldChar w:fldCharType="begin"/>
       </w:r>
       <w:r>
+        <w:rPr>
+          <w:rFonts w:ascii="Times New Roman" w:eastAsia="Times New Roman" w:hAnsi="Times New Roman" w:cs="Times New Roman"/>
+          <w:sz w:val="24"/>
+          <w:szCs w:val="20"/>
+          <w:lang w:eastAsia="de-DE"/>
+        </w:rPr>
         <w:instrText xml:space="preserve"> ADDIN EN.CITE &lt;EndNote&gt;&lt;Cite&gt;&lt;Author&gt;Harrison&lt;/Author&gt;&lt;Year&gt;2001&lt;/Year&gt;&lt;RecNum&gt;43&lt;/RecNum&gt;&lt;DisplayText&gt;(Correll 1998; Harrison and Ward 2001)&lt;/DisplayText&gt;&lt;record&gt;&lt;rec-number&gt;43&lt;/rec-number&gt;&lt;foreign-keys&gt;&lt;key app="EN" db-id="9zsaz59z9pv50vefd24xzs5rdpstsrsesvrw" timestamp="1411964503"&gt;43&lt;/key&gt;&lt;/foreign-keys&gt;&lt;ref-type name="Journal Article"&gt;17&lt;/ref-type&gt;&lt;contributors&gt;&lt;authors&gt;&lt;author&gt;Harrison, P&lt;/author&gt;&lt;author&gt;Ward, S&lt;/author&gt;&lt;/authors&gt;&lt;/contributors&gt;&lt;titles&gt;&lt;title&gt;Elevated levels of nitrogen and phosphorus reduce fertilisation success of gametes from scleractinian reef corals&lt;/title&gt;&lt;secondary-title&gt;Marine Biology&lt;/secondary-title&gt;&lt;/titles&gt;&lt;periodical&gt;&lt;full-title&gt;Marine Biology&lt;/full-title&gt;&lt;/periodical&gt;&lt;pages&gt;1057-1068&lt;/pages&gt;&lt;volume&gt;139&lt;/volume&gt;&lt;number&gt;6&lt;/number&gt;&lt;dates&gt;&lt;year&gt;2001&lt;/year&gt;&lt;/dates&gt;&lt;isbn&gt;0025-3162&lt;/isbn&gt;&lt;urls&gt;&lt;/urls&gt;&lt;/record&gt;&lt;/Cite&gt;&lt;Cite&gt;&lt;Author&gt;Correll&lt;/Author&gt;&lt;Year&gt;1998&lt;/Year&gt;&lt;RecNum&gt;17&lt;/RecNum&gt;&lt;record&gt;&lt;rec-number&gt;17&lt;/rec-number&gt;&lt;foreign-keys&gt;&lt;key app="EN" db-id="9zsaz59z9pv50vefd24xzs5rdpstsrsesvrw" timestamp="1411715217"&gt;17&lt;/key&gt;&lt;/foreign-keys&gt;&lt;ref-type name="Journal Article"&gt;17&lt;/ref-type&gt;&lt;contributors&gt;&lt;authors&gt;&lt;author&gt;Correll, David L.&lt;/author&gt;&lt;/authors&gt;&lt;/contributors&gt;&lt;titles&gt;&lt;title&gt;The Role of Phosphorus in the Eutrophication of Receiving Waters: A Review&lt;/title&gt;&lt;secondary-title&gt;J. Environ. Qual.&lt;/secondary-title&gt;&lt;/titles&gt;&lt;periodical&gt;&lt;full-title&gt;J. Environ. Qual.&lt;/full-title&gt;&lt;/periodical&gt;&lt;pages&gt;261-266&lt;/pages&gt;&lt;volume&gt;27&lt;/volume&gt;&lt;number&gt;2&lt;/number&gt;&lt;dates&gt;&lt;year&gt;1998&lt;/year&gt;&lt;pub-dates&gt;&lt;date&gt;1998&lt;/date&gt;&lt;/pub-dates&gt;&lt;/dates&gt;&lt;urls&gt;&lt;related-urls&gt;&lt;url&gt;https://dl.sciencesocieties.org/publications/jeq/abstracts/27/2/261&lt;/url&gt;&lt;/related-urls&gt;&lt;/urls&gt;&lt;electronic-resource-num&gt;10.2134/jeq1998.00472425002700020004x&lt;/electronic-resource-num&gt;&lt;/record&gt;&lt;/Cite&gt;&lt;/EndNote&gt;</w:instrText>
       </w:r>
       <w:r>
+        <w:rPr>
+          <w:rFonts w:ascii="Times New Roman" w:eastAsia="Times New Roman" w:hAnsi="Times New Roman" w:cs="Times New Roman"/>
+          <w:sz w:val="24"/>
+          <w:szCs w:val="20"/>
+          <w:lang w:eastAsia="de-DE"/>
+        </w:rPr>
         <w:fldChar w:fldCharType="separate"/>
       </w:r>
       <w:r>
+        <w:rPr>
+          <w:rFonts w:ascii="Times New Roman" w:eastAsia="Times New Roman" w:hAnsi="Times New Roman" w:cs="Times New Roman"/>
+          <w:sz w:val="24"/>
+          <w:szCs w:val="20"/>
+          <w:lang w:eastAsia="de-DE"/>
+        </w:rPr>
         <w:t>(</w:t>
       </w:r>
       <w:hyperlink w:anchor="_ENREF_15" w:tooltip="Correll, 1998 #17" w:history="1">
         <w:r>
+          <w:rPr>
+            <w:rFonts w:ascii="Times New Roman" w:eastAsia="Times New Roman" w:hAnsi="Times New Roman" w:cs="Times New Roman"/>
+            <w:sz w:val="24"/>
+            <w:szCs w:val="20"/>
+            <w:lang w:eastAsia="de-DE"/>
+          </w:rPr>
           <w:t>Correll 1998</w:t>
         </w:r>
       </w:hyperlink>
       <w:r>
+        <w:rPr>
+          <w:rFonts w:ascii="Times New Roman" w:eastAsia="Times New Roman" w:hAnsi="Times New Roman" w:cs="Times New Roman"/>
+          <w:sz w:val="24"/>
+          <w:szCs w:val="20"/>
+          <w:lang w:eastAsia="de-DE"/>
+        </w:rPr>
         <w:t xml:space="preserve">; </w:t>
       </w:r>
       <w:hyperlink w:anchor="_ENREF_31" w:tooltip="Harrison, 2001 #43" w:history="1">
         <w:r>
+          <w:rPr>
+            <w:rFonts w:ascii="Times New Roman" w:eastAsia="Times New Roman" w:hAnsi="Times New Roman" w:cs="Times New Roman"/>
+            <w:sz w:val="24"/>
+            <w:szCs w:val="20"/>
+            <w:lang w:eastAsia="de-DE"/>
+          </w:rPr>
           <w:t>Harrison and Ward 2001</w:t>
         </w:r>
       </w:hyperlink>
       <w:r>
+        <w:rPr>
+          <w:rFonts w:ascii="Times New Roman" w:eastAsia="Times New Roman" w:hAnsi="Times New Roman" w:cs="Times New Roman"/>
+          <w:sz w:val="24"/>
+          <w:szCs w:val="20"/>
+          <w:lang w:eastAsia="de-DE"/>
+        </w:rPr>
         <w:t>)</w:t>
       </w:r>
       <w:r>
+        <w:rPr>
+          <w:rFonts w:ascii="Times New Roman" w:eastAsia="Times New Roman" w:hAnsi="Times New Roman" w:cs="Times New Roman"/>
+          <w:sz w:val="24"/>
+          <w:szCs w:val="20"/>
+          <w:lang w:eastAsia="de-DE"/>
+        </w:rPr>
         <w:fldChar w:fldCharType="end"/>
       </w:r>
       <w:r>
+        <w:rPr>
+          <w:rFonts w:ascii="Times New Roman" w:eastAsia="Times New Roman" w:hAnsi="Times New Roman" w:cs="Times New Roman"/>
+          <w:sz w:val="24"/>
+          <w:szCs w:val="20"/>
+          <w:lang w:eastAsia="de-DE"/>
+        </w:rPr>
         <w:t>.</w:t>
       </w:r>
       <w:r>
+        <w:rPr>
+          <w:rFonts w:ascii="Times New Roman" w:eastAsia="Times New Roman" w:hAnsi="Times New Roman" w:cs="Times New Roman"/>
+          <w:sz w:val="24"/>
+          <w:szCs w:val="20"/>
+          <w:lang w:eastAsia="de-DE"/>
+        </w:rPr>
         <w:t xml:space="preserve"> </w:t>
       </w:r>
       <w:r>
-        <w:t>Natural and anthropogenic disturbances ranging from storms to seafloor dredging increase the amount of suspended sediment within marine environments</w:t>
-      </w:r>
-      <w:r>
-        <w:t xml:space="preserve">, </w:t>
-      </w:r>
-      <w:r>
-        <w:t>especially in shallower or nearshore habitats</w:t>
-      </w:r>
-      <w:r>
-        <w:t xml:space="preserve"> </w:t>
-      </w:r>
-      <w:r>
+        <w:rPr>
+          <w:rFonts w:ascii="Times New Roman" w:eastAsia="Times New Roman" w:hAnsi="Times New Roman" w:cs="Times New Roman"/>
+          <w:sz w:val="24"/>
+          <w:szCs w:val="20"/>
+          <w:lang w:eastAsia="de-DE"/>
+        </w:rPr>
+        <w:t xml:space="preserve">Natural and anthropogenic disturbances ranging from storms to seafloor dredging increase the amount of suspended sediment within marine environments, especially in shallower or nearshore habitats </w:t>
+      </w:r>
+      <w:r>
+        <w:rPr>
+          <w:rFonts w:ascii="Times New Roman" w:eastAsia="Times New Roman" w:hAnsi="Times New Roman" w:cs="Times New Roman"/>
+          <w:sz w:val="24"/>
+          <w:szCs w:val="20"/>
+          <w:lang w:eastAsia="de-DE"/>
+        </w:rPr>
         <w:fldChar w:fldCharType="begin"/>
       </w:r>
       <w:r>
+        <w:rPr>
+          <w:rFonts w:ascii="Times New Roman" w:eastAsia="Times New Roman" w:hAnsi="Times New Roman" w:cs="Times New Roman"/>
+          <w:sz w:val="24"/>
+          <w:szCs w:val="20"/>
+          <w:lang w:eastAsia="de-DE"/>
+        </w:rPr>
         <w:instrText xml:space="preserve"> ADDIN EN.CITE &lt;EndNote&gt;&lt;Cite&gt;&lt;Author&gt;Styan&lt;/Author&gt;&lt;Year&gt;2012&lt;/Year&gt;&lt;RecNum&gt;63&lt;/RecNum&gt;&lt;DisplayText&gt;(Styan and Rosser 2012)&lt;/DisplayText&gt;&lt;record&gt;&lt;rec-number&gt;63&lt;/rec-number&gt;&lt;foreign-keys&gt;&lt;key app="EN" db-id="9zsaz59z9pv50vefd24xzs5rdpstsrsesvrw" timestamp="1411965717"&gt;63&lt;/key&gt;&lt;/foreign-keys&gt;&lt;ref-type name="Journal Article"&gt;17&lt;/ref-type&gt;&lt;contributors&gt;&lt;authors&gt;&lt;author&gt;Styan, Craig A&lt;/author&gt;&lt;author&gt;Rosser, Natalie L&lt;/author&gt;&lt;/authors&gt;&lt;/contributors&gt;&lt;titles&gt;&lt;title&gt;Is monitoring for mass spawning events in coral assemblages in north Western Australia likely to detect spawning?&lt;/title&gt;&lt;secondary-title&gt;Marine pollution bulletin&lt;/secondary-title&gt;&lt;/titles&gt;&lt;periodical&gt;&lt;full-title&gt;Marine Pollution Bulletin&lt;/full-title&gt;&lt;/periodical&gt;&lt;pages&gt;2523-2527&lt;/pages&gt;&lt;volume&gt;64&lt;/volume&gt;&lt;number&gt;11&lt;/number&gt;&lt;dates&gt;&lt;year&gt;2012&lt;/year&gt;&lt;/dates&gt;&lt;isbn&gt;0025-326X&lt;/isbn&gt;&lt;urls&gt;&lt;/urls&gt;&lt;/record&gt;&lt;/Cite&gt;&lt;/EndNote&gt;</w:instrText>
       </w:r>
       <w:r>
+        <w:rPr>
+          <w:rFonts w:ascii="Times New Roman" w:eastAsia="Times New Roman" w:hAnsi="Times New Roman" w:cs="Times New Roman"/>
+          <w:sz w:val="24"/>
+          <w:szCs w:val="20"/>
+          <w:lang w:eastAsia="de-DE"/>
+        </w:rPr>
         <w:fldChar w:fldCharType="separate"/>
       </w:r>
       <w:r>
+        <w:rPr>
+          <w:rFonts w:ascii="Times New Roman" w:eastAsia="Times New Roman" w:hAnsi="Times New Roman" w:cs="Times New Roman"/>
+          <w:sz w:val="24"/>
+          <w:szCs w:val="20"/>
+          <w:lang w:eastAsia="de-DE"/>
+        </w:rPr>
         <w:t>(</w:t>
       </w:r>
       <w:hyperlink w:anchor="_ENREF_35" w:tooltip="Humphrey, 2008 #46" w:history="1">
         <w:r>
+          <w:rPr>
+            <w:rFonts w:ascii="Times New Roman" w:eastAsia="Times New Roman" w:hAnsi="Times New Roman" w:cs="Times New Roman"/>
+            <w:sz w:val="24"/>
+            <w:szCs w:val="20"/>
+            <w:lang w:eastAsia="de-DE"/>
+          </w:rPr>
           <w:t>Humphrey et al. 2008</w:t>
         </w:r>
       </w:hyperlink>
       <w:r>
+        <w:rPr>
+          <w:rFonts w:ascii="Times New Roman" w:eastAsia="Times New Roman" w:hAnsi="Times New Roman" w:cs="Times New Roman"/>
+          <w:sz w:val="24"/>
+          <w:szCs w:val="20"/>
+          <w:lang w:eastAsia="de-DE"/>
+        </w:rPr>
         <w:t xml:space="preserve">; </w:t>
       </w:r>
       <w:hyperlink w:anchor="_ENREF_19" w:tooltip="Erftemeijer, 2012 #69" w:history="1">
         <w:r>
+          <w:rPr>
+            <w:rFonts w:ascii="Times New Roman" w:eastAsia="Times New Roman" w:hAnsi="Times New Roman" w:cs="Times New Roman"/>
+            <w:sz w:val="24"/>
+            <w:szCs w:val="20"/>
+            <w:lang w:eastAsia="de-DE"/>
+          </w:rPr>
           <w:t>Erftemeijer et al. 2012</w:t>
         </w:r>
       </w:hyperlink>
       <w:r>
+        <w:rPr>
+          <w:rFonts w:ascii="Times New Roman" w:eastAsia="Times New Roman" w:hAnsi="Times New Roman" w:cs="Times New Roman"/>
+          <w:sz w:val="24"/>
+          <w:szCs w:val="20"/>
+          <w:lang w:eastAsia="de-DE"/>
+        </w:rPr>
         <w:t xml:space="preserve">; </w:t>
       </w:r>
       <w:hyperlink w:anchor="_ENREF_62" w:tooltip="Styan, 2012 #63" w:history="1">
         <w:r>
+          <w:rPr>
+            <w:rFonts w:ascii="Times New Roman" w:eastAsia="Times New Roman" w:hAnsi="Times New Roman" w:cs="Times New Roman"/>
+            <w:sz w:val="24"/>
+            <w:szCs w:val="20"/>
+            <w:lang w:eastAsia="de-DE"/>
+          </w:rPr>
           <w:t>Styan and Rosser 2012</w:t>
         </w:r>
       </w:hyperlink>
       <w:r>
+        <w:rPr>
+          <w:rFonts w:ascii="Times New Roman" w:eastAsia="Times New Roman" w:hAnsi="Times New Roman" w:cs="Times New Roman"/>
+          <w:sz w:val="24"/>
+          <w:szCs w:val="20"/>
+          <w:lang w:eastAsia="de-DE"/>
+        </w:rPr>
         <w:t>)</w:t>
       </w:r>
       <w:r>
+        <w:rPr>
+          <w:rFonts w:ascii="Times New Roman" w:eastAsia="Times New Roman" w:hAnsi="Times New Roman" w:cs="Times New Roman"/>
+          <w:sz w:val="24"/>
+          <w:szCs w:val="20"/>
+          <w:lang w:eastAsia="de-DE"/>
+        </w:rPr>
         <w:fldChar w:fldCharType="end"/>
       </w:r>
       <w:r>
-        <w:t>.</w:t>
-      </w:r>
-      <w:r>
-        <w:t xml:space="preserve"> While suspended </w:t>
-      </w:r>
-      <w:r>
+        <w:rPr>
+          <w:rFonts w:ascii="Times New Roman" w:eastAsia="Times New Roman" w:hAnsi="Times New Roman" w:cs="Times New Roman"/>
+          <w:sz w:val="24"/>
+          <w:szCs w:val="20"/>
+          <w:lang w:eastAsia="de-DE"/>
+        </w:rPr>
+        <w:t xml:space="preserve">. While suspended </w:t>
+      </w:r>
+      <w:r>
+        <w:rPr>
+          <w:rFonts w:ascii="Times New Roman" w:eastAsia="Times New Roman" w:hAnsi="Times New Roman" w:cs="Times New Roman"/>
+          <w:sz w:val="24"/>
+          <w:szCs w:val="20"/>
+          <w:lang w:eastAsia="de-DE"/>
+        </w:rPr>
         <w:t>sediment significantly reduce</w:t>
       </w:r>
       <w:r>
+        <w:rPr>
+          <w:rFonts w:ascii="Times New Roman" w:eastAsia="Times New Roman" w:hAnsi="Times New Roman" w:cs="Times New Roman"/>
+          <w:sz w:val="24"/>
+          <w:szCs w:val="20"/>
+          <w:lang w:eastAsia="de-DE"/>
+        </w:rPr>
         <w:t>s</w:t>
       </w:r>
       <w:r>
+        <w:rPr>
+          <w:rFonts w:ascii="Times New Roman" w:eastAsia="Times New Roman" w:hAnsi="Times New Roman" w:cs="Times New Roman"/>
+          <w:sz w:val="24"/>
+          <w:szCs w:val="20"/>
+          <w:lang w:eastAsia="de-DE"/>
+        </w:rPr>
         <w:t xml:space="preserve"> fertilisation success in corals</w:t>
       </w:r>
       <w:r>
+        <w:rPr>
+          <w:rFonts w:ascii="Times New Roman" w:eastAsia="Times New Roman" w:hAnsi="Times New Roman" w:cs="Times New Roman"/>
+          <w:sz w:val="24"/>
+          <w:szCs w:val="20"/>
+          <w:lang w:eastAsia="de-DE"/>
+        </w:rPr>
         <w:t xml:space="preserve">, it did not appear to have a major influence </w:t>
       </w:r>
       <w:r>
+        <w:rPr>
+          <w:rFonts w:ascii="Times New Roman" w:eastAsia="Times New Roman" w:hAnsi="Times New Roman" w:cs="Times New Roman"/>
+          <w:sz w:val="24"/>
+          <w:szCs w:val="20"/>
+          <w:lang w:eastAsia="de-DE"/>
+        </w:rPr>
         <w:t>on</w:t>
       </w:r>
       <w:r>
-        <w:t xml:space="preserve"> larval survivorship </w:t>
-      </w:r>
-      <w:r>
-        <w:rPr>
-          <w:highlight w:val="yellow"/>
-        </w:rPr>
-        <w:t>(Figure XX)</w:t>
-      </w:r>
-      <w:r>
-        <w:rPr>
-          <w:highlight w:val="yellow"/>
-        </w:rPr>
-        <w:t>.</w:t>
-      </w:r>
-      <w:r>
-        <w:t xml:space="preserve"> </w:t>
-      </w:r>
-      <w:r>
+        <w:rPr>
+          <w:rFonts w:ascii="Times New Roman" w:eastAsia="Times New Roman" w:hAnsi="Times New Roman" w:cs="Times New Roman"/>
+          <w:sz w:val="24"/>
+          <w:szCs w:val="20"/>
+          <w:lang w:eastAsia="de-DE"/>
+        </w:rPr>
+        <w:t xml:space="preserve"> larval survivorship (</w:t>
+      </w:r>
+      <w:r>
+        <w:rPr>
+          <w:rFonts w:ascii="Times New Roman" w:eastAsia="Times New Roman" w:hAnsi="Times New Roman" w:cs="Times New Roman"/>
+          <w:sz w:val="24"/>
+          <w:szCs w:val="20"/>
+          <w:lang w:eastAsia="de-DE"/>
+        </w:rPr>
+        <w:t>Figure 1</w:t>
+      </w:r>
+      <w:r>
+        <w:rPr>
+          <w:rFonts w:ascii="Times New Roman" w:eastAsia="Times New Roman" w:hAnsi="Times New Roman" w:cs="Times New Roman"/>
+          <w:sz w:val="24"/>
+          <w:szCs w:val="20"/>
+          <w:lang w:eastAsia="de-DE"/>
+        </w:rPr>
+        <w:t>)</w:t>
+      </w:r>
+      <w:r>
+        <w:rPr>
+          <w:rFonts w:ascii="Times New Roman" w:eastAsia="Times New Roman" w:hAnsi="Times New Roman" w:cs="Times New Roman"/>
+          <w:sz w:val="24"/>
+          <w:szCs w:val="20"/>
+          <w:lang w:eastAsia="de-DE"/>
+        </w:rPr>
+        <w:t xml:space="preserve">. </w:t>
+      </w:r>
+      <w:r>
+        <w:rPr>
+          <w:rFonts w:ascii="Times New Roman" w:eastAsia="Times New Roman" w:hAnsi="Times New Roman" w:cs="Times New Roman"/>
+          <w:sz w:val="24"/>
+          <w:szCs w:val="20"/>
+          <w:lang w:eastAsia="de-DE"/>
+        </w:rPr>
         <w:t xml:space="preserve">Anthropogenic impacts, including those linked to climate change, greatly affect the marine environment and often lead to changes </w:t>
       </w:r>
       <w:r>
+        <w:rPr>
+          <w:rFonts w:ascii="Times New Roman" w:eastAsia="Times New Roman" w:hAnsi="Times New Roman" w:cs="Times New Roman"/>
+          <w:sz w:val="24"/>
+          <w:szCs w:val="20"/>
+          <w:lang w:eastAsia="de-DE"/>
+        </w:rPr>
         <w:t>in</w:t>
       </w:r>
       <w:r>
+        <w:rPr>
+          <w:rFonts w:ascii="Times New Roman" w:eastAsia="Times New Roman" w:hAnsi="Times New Roman" w:cs="Times New Roman"/>
+          <w:sz w:val="24"/>
+          <w:szCs w:val="20"/>
+          <w:lang w:eastAsia="de-DE"/>
+        </w:rPr>
         <w:t xml:space="preserve"> ocean temperatures, pH and salinity.  </w:t>
       </w:r>
       <w:r>
+        <w:rPr>
+          <w:rFonts w:ascii="Times New Roman" w:eastAsia="Times New Roman" w:hAnsi="Times New Roman" w:cs="Times New Roman"/>
+          <w:sz w:val="24"/>
+          <w:szCs w:val="20"/>
+          <w:lang w:eastAsia="de-DE"/>
+        </w:rPr>
         <w:t xml:space="preserve">Water temperature and salinity both </w:t>
       </w:r>
       <w:r>
+        <w:rPr>
+          <w:rFonts w:ascii="Times New Roman" w:eastAsia="Times New Roman" w:hAnsi="Times New Roman" w:cs="Times New Roman"/>
+          <w:sz w:val="24"/>
+          <w:szCs w:val="20"/>
+          <w:lang w:eastAsia="de-DE"/>
+        </w:rPr>
         <w:t xml:space="preserve">affected coral early life </w:t>
       </w:r>
       <w:r>
+        <w:rPr>
+          <w:rFonts w:ascii="Times New Roman" w:eastAsia="Times New Roman" w:hAnsi="Times New Roman" w:cs="Times New Roman"/>
+          <w:sz w:val="24"/>
+          <w:szCs w:val="20"/>
+          <w:lang w:eastAsia="de-DE"/>
+        </w:rPr>
         <w:t xml:space="preserve">history </w:t>
       </w:r>
       <w:r>
+        <w:rPr>
+          <w:rFonts w:ascii="Times New Roman" w:eastAsia="Times New Roman" w:hAnsi="Times New Roman" w:cs="Times New Roman"/>
+          <w:sz w:val="24"/>
+          <w:szCs w:val="20"/>
+          <w:lang w:eastAsia="de-DE"/>
+        </w:rPr>
         <w:t>stages</w:t>
       </w:r>
       <w:r>
+        <w:rPr>
+          <w:rFonts w:ascii="Times New Roman" w:eastAsia="Times New Roman" w:hAnsi="Times New Roman" w:cs="Times New Roman"/>
+          <w:sz w:val="24"/>
+          <w:szCs w:val="20"/>
+          <w:lang w:eastAsia="de-DE"/>
+        </w:rPr>
         <w:t>,</w:t>
       </w:r>
       <w:r>
-        <w:t xml:space="preserve"> with temperature changes decreasing fertilisation and changes in salinity decreasing larval survivorship. Increased water temperatures as a result of climate change </w:t>
-      </w:r>
-      <w:r>
-        <w:t>threaten marine environments</w:t>
-      </w:r>
-      <w:r>
-        <w:t xml:space="preserve"> and therefore coral reefs </w:t>
-      </w:r>
-      <w:r>
+        <w:rPr>
+          <w:rFonts w:ascii="Times New Roman" w:eastAsia="Times New Roman" w:hAnsi="Times New Roman" w:cs="Times New Roman"/>
+          <w:sz w:val="24"/>
+          <w:szCs w:val="20"/>
+          <w:lang w:eastAsia="de-DE"/>
+        </w:rPr>
+        <w:t xml:space="preserve"> with temperature changes decreasing fertilisation and changes </w:t>
+      </w:r>
+      <w:r>
+        <w:rPr>
+          <w:rFonts w:ascii="Times New Roman" w:eastAsia="Times New Roman" w:hAnsi="Times New Roman" w:cs="Times New Roman"/>
+          <w:sz w:val="24"/>
+          <w:szCs w:val="20"/>
+          <w:lang w:eastAsia="de-DE"/>
+        </w:rPr>
+        <w:lastRenderedPageBreak/>
+        <w:t xml:space="preserve">in salinity decreasing larval survivorship. Increased water temperatures as a result of climate change threaten marine environments and therefore coral reefs </w:t>
+      </w:r>
+      <w:r>
+        <w:rPr>
+          <w:rFonts w:ascii="Times New Roman" w:eastAsia="Times New Roman" w:hAnsi="Times New Roman" w:cs="Times New Roman"/>
+          <w:sz w:val="24"/>
+          <w:szCs w:val="20"/>
+          <w:lang w:eastAsia="de-DE"/>
+        </w:rPr>
         <w:fldChar w:fldCharType="begin"/>
       </w:r>
       <w:r>
+        <w:rPr>
+          <w:rFonts w:ascii="Times New Roman" w:eastAsia="Times New Roman" w:hAnsi="Times New Roman" w:cs="Times New Roman"/>
+          <w:sz w:val="24"/>
+          <w:szCs w:val="20"/>
+          <w:lang w:eastAsia="de-DE"/>
+        </w:rPr>
         <w:instrText xml:space="preserve"> ADDIN EN.CITE &lt;EndNote&gt;&lt;Cite&gt;&lt;Author&gt;Solomon&lt;/Author&gt;&lt;Year&gt;2007&lt;/Year&gt;&lt;RecNum&gt;83&lt;/RecNum&gt;&lt;DisplayText&gt;(Solomon et al. 2007)&lt;/DisplayText&gt;&lt;record&gt;&lt;rec-number&gt;83&lt;/rec-number&gt;&lt;foreign-keys&gt;&lt;key app="EN" db-id="9zsaz59z9pv50vefd24xzs5rdpstsrsesvrw" timestamp="1412723511"&gt;83&lt;/key&gt;&lt;/foreign-keys&gt;&lt;ref-type name="Journal Article"&gt;17&lt;/ref-type&gt;&lt;contributors&gt;&lt;authors&gt;&lt;author&gt;Solomon, S&lt;/author&gt;&lt;author&gt;Qin, Dahe&lt;/author&gt;&lt;author&gt;Manning, Martin&lt;/author&gt;&lt;author&gt;Chen, Z&lt;/author&gt;&lt;author&gt;Marquis, M&lt;/author&gt;&lt;author&gt;Averyt, KB&lt;/author&gt;&lt;author&gt;Tignor, M&lt;/author&gt;&lt;author&gt;Miller, HL&lt;/author&gt;&lt;/authors&gt;&lt;/contributors&gt;&lt;titles&gt;&lt;title&gt;IPCC, 2007: climate change 2007: the physical science basis&lt;/title&gt;&lt;secondary-title&gt;Contribution of Working Group I to the fourth assessment report of the Intergovernmental Panel on Climate Change&lt;/secondary-title&gt;&lt;/titles&gt;&lt;periodical&gt;&lt;full-title&gt;Contribution of Working Group I to the fourth assessment report of the Intergovernmental Panel on Climate Change&lt;/full-title&gt;&lt;/periodical&gt;&lt;dates&gt;&lt;year&gt;2007&lt;/year&gt;&lt;/dates&gt;&lt;urls&gt;&lt;/urls&gt;&lt;/record&gt;&lt;/Cite&gt;&lt;/EndNote&gt;</w:instrText>
       </w:r>
       <w:r>
+        <w:rPr>
+          <w:rFonts w:ascii="Times New Roman" w:eastAsia="Times New Roman" w:hAnsi="Times New Roman" w:cs="Times New Roman"/>
+          <w:sz w:val="24"/>
+          <w:szCs w:val="20"/>
+          <w:lang w:eastAsia="de-DE"/>
+        </w:rPr>
         <w:fldChar w:fldCharType="separate"/>
       </w:r>
       <w:r>
+        <w:rPr>
+          <w:rFonts w:ascii="Times New Roman" w:eastAsia="Times New Roman" w:hAnsi="Times New Roman" w:cs="Times New Roman"/>
+          <w:sz w:val="24"/>
+          <w:szCs w:val="20"/>
+          <w:lang w:eastAsia="de-DE"/>
+        </w:rPr>
         <w:t>(</w:t>
       </w:r>
       <w:hyperlink w:anchor="_ENREF_60" w:tooltip="Solomon, 2007 #83" w:history="1">
         <w:r>
+          <w:rPr>
+            <w:rFonts w:ascii="Times New Roman" w:eastAsia="Times New Roman" w:hAnsi="Times New Roman" w:cs="Times New Roman"/>
+            <w:sz w:val="24"/>
+            <w:szCs w:val="20"/>
+            <w:lang w:eastAsia="de-DE"/>
+          </w:rPr>
           <w:t>Solomon et al. 2007</w:t>
         </w:r>
       </w:hyperlink>
       <w:r>
+        <w:rPr>
+          <w:rFonts w:ascii="Times New Roman" w:eastAsia="Times New Roman" w:hAnsi="Times New Roman" w:cs="Times New Roman"/>
+          <w:sz w:val="24"/>
+          <w:szCs w:val="20"/>
+          <w:lang w:eastAsia="de-DE"/>
+        </w:rPr>
         <w:t>)</w:t>
       </w:r>
       <w:r>
+        <w:rPr>
+          <w:rFonts w:ascii="Times New Roman" w:eastAsia="Times New Roman" w:hAnsi="Times New Roman" w:cs="Times New Roman"/>
+          <w:sz w:val="24"/>
+          <w:szCs w:val="20"/>
+          <w:lang w:eastAsia="de-DE"/>
+        </w:rPr>
         <w:fldChar w:fldCharType="end"/>
       </w:r>
       <w:r>
-        <w:t>.</w:t>
-      </w:r>
-      <w:r>
-        <w:t xml:space="preserve"> Episodic increases in freshwater influxes, </w:t>
-      </w:r>
-      <w:r>
+        <w:rPr>
+          <w:rFonts w:ascii="Times New Roman" w:eastAsia="Times New Roman" w:hAnsi="Times New Roman" w:cs="Times New Roman"/>
+          <w:sz w:val="24"/>
+          <w:szCs w:val="20"/>
+          <w:lang w:eastAsia="de-DE"/>
+        </w:rPr>
+        <w:t xml:space="preserve">. Episodic increases in freshwater influxes, </w:t>
+      </w:r>
+      <w:r>
+        <w:rPr>
+          <w:rFonts w:ascii="Times New Roman" w:eastAsia="Times New Roman" w:hAnsi="Times New Roman" w:cs="Times New Roman"/>
+          <w:sz w:val="24"/>
+          <w:szCs w:val="20"/>
+          <w:lang w:eastAsia="de-DE"/>
+        </w:rPr>
         <w:t>decreasing</w:t>
       </w:r>
       <w:r>
-        <w:t xml:space="preserve"> salinity as a result of increase storms and runoff from urban areas is also a significant threat to coral larval survival (</w:t>
-      </w:r>
-      <w:r>
-        <w:t>Knutson et al. 2010</w:t>
-      </w:r>
-      <w:r>
+        <w:rPr>
+          <w:rFonts w:ascii="Times New Roman" w:eastAsia="Times New Roman" w:hAnsi="Times New Roman" w:cs="Times New Roman"/>
+          <w:sz w:val="24"/>
+          <w:szCs w:val="20"/>
+          <w:lang w:eastAsia="de-DE"/>
+        </w:rPr>
+        <w:t xml:space="preserve"> salinity as a result of increase storms and runoff from urban areas is also a significant threat to coral larval survival (Knutson et al. 2010</w:t>
+      </w:r>
+      <w:r>
+        <w:rPr>
+          <w:rFonts w:ascii="Times New Roman" w:eastAsia="Times New Roman" w:hAnsi="Times New Roman" w:cs="Times New Roman"/>
+          <w:sz w:val="24"/>
+          <w:szCs w:val="20"/>
+          <w:lang w:eastAsia="de-DE"/>
+        </w:rPr>
         <w:t xml:space="preserve">; Scott et al., 2013). </w:t>
       </w:r>
-      <w:bookmarkStart w:id="1" w:name="_GoBack"/>
-      <w:bookmarkEnd w:id="1"/>
-      <w:r>
+      <w:r>
+        <w:rPr>
+          <w:rFonts w:ascii="Times New Roman" w:eastAsia="Times New Roman" w:hAnsi="Times New Roman" w:cs="Times New Roman"/>
+          <w:sz w:val="24"/>
+          <w:szCs w:val="20"/>
+          <w:lang w:eastAsia="de-DE"/>
+        </w:rPr>
         <w:t>While both temperature and salinity reduced coral larval success, changes in seawater pH had little influence on eithe</w:t>
       </w:r>
       <w:r>
+        <w:rPr>
+          <w:rFonts w:ascii="Times New Roman" w:eastAsia="Times New Roman" w:hAnsi="Times New Roman" w:cs="Times New Roman"/>
+          <w:sz w:val="24"/>
+          <w:szCs w:val="20"/>
+          <w:lang w:eastAsia="de-DE"/>
+        </w:rPr>
         <w:t>r fertilisation or survivorship (</w:t>
       </w:r>
       <w:r>
+        <w:rPr>
+          <w:rFonts w:ascii="Times New Roman" w:eastAsia="Times New Roman" w:hAnsi="Times New Roman" w:cs="Times New Roman"/>
+          <w:sz w:val="24"/>
+          <w:szCs w:val="20"/>
+          <w:lang w:eastAsia="de-DE"/>
+        </w:rPr>
         <w:t xml:space="preserve">Chua et al. 2013). </w:t>
       </w:r>
     </w:p>
     <w:p>
       <w:pPr>
         <w:pStyle w:val="NoSpacing"/>
+        <w:spacing w:line="480" w:lineRule="auto"/>
+        <w:rPr>
+          <w:rFonts w:ascii="Times New Roman" w:eastAsia="Times New Roman" w:hAnsi="Times New Roman" w:cs="Times New Roman"/>
+          <w:sz w:val="24"/>
+          <w:szCs w:val="20"/>
+          <w:lang w:eastAsia="de-DE"/>
+        </w:rPr>
       </w:pPr>
     </w:p>
     <w:p>
       <w:pPr>
         <w:pStyle w:val="NoSpacing"/>
-      </w:pPr>
-      <w:r>
+        <w:spacing w:line="480" w:lineRule="auto"/>
+        <w:rPr>
+          <w:rFonts w:ascii="Times New Roman" w:eastAsia="Times New Roman" w:hAnsi="Times New Roman" w:cs="Times New Roman"/>
+          <w:sz w:val="24"/>
+          <w:szCs w:val="20"/>
+          <w:lang w:eastAsia="de-DE"/>
+        </w:rPr>
+      </w:pPr>
+      <w:r>
+        <w:rPr>
+          <w:rFonts w:ascii="Times New Roman" w:eastAsia="Times New Roman" w:hAnsi="Times New Roman" w:cs="Times New Roman"/>
+          <w:sz w:val="24"/>
+          <w:szCs w:val="20"/>
+          <w:lang w:eastAsia="de-DE"/>
+        </w:rPr>
         <w:t xml:space="preserve">To be successful, an individual </w:t>
       </w:r>
       <w:r>
+        <w:rPr>
+          <w:rFonts w:ascii="Times New Roman" w:eastAsia="Times New Roman" w:hAnsi="Times New Roman" w:cs="Times New Roman"/>
+          <w:sz w:val="24"/>
+          <w:szCs w:val="20"/>
+          <w:lang w:eastAsia="de-DE"/>
+        </w:rPr>
         <w:t>must</w:t>
       </w:r>
       <w:r>
+        <w:rPr>
+          <w:rFonts w:ascii="Times New Roman" w:eastAsia="Times New Roman" w:hAnsi="Times New Roman" w:cs="Times New Roman"/>
+          <w:sz w:val="24"/>
+          <w:szCs w:val="20"/>
+          <w:lang w:eastAsia="de-DE"/>
+        </w:rPr>
         <w:t xml:space="preserve"> survive both development</w:t>
       </w:r>
       <w:r>
+        <w:rPr>
+          <w:rFonts w:ascii="Times New Roman" w:eastAsia="Times New Roman" w:hAnsi="Times New Roman" w:cs="Times New Roman"/>
+          <w:sz w:val="24"/>
+          <w:szCs w:val="20"/>
+          <w:lang w:eastAsia="de-DE"/>
+        </w:rPr>
         <w:t>al stages</w:t>
       </w:r>
       <w:r>
-        <w:t xml:space="preserve"> (fertilisation and larval survivorship).</w:t>
-      </w:r>
-      <w:r>
+        <w:rPr>
+          <w:rFonts w:ascii="Times New Roman" w:eastAsia="Times New Roman" w:hAnsi="Times New Roman" w:cs="Times New Roman"/>
+          <w:sz w:val="24"/>
+          <w:szCs w:val="20"/>
+          <w:lang w:eastAsia="de-DE"/>
+        </w:rPr>
+        <w:t xml:space="preserve"> (fertilisation and larval survivorship). </w:t>
+      </w:r>
+      <w:r>
+        <w:rPr>
+          <w:rFonts w:ascii="Times New Roman" w:eastAsia="Times New Roman" w:hAnsi="Times New Roman" w:cs="Times New Roman"/>
+          <w:sz w:val="24"/>
+          <w:szCs w:val="20"/>
+          <w:lang w:eastAsia="de-DE"/>
+        </w:rPr>
+        <w:t>As an illustration, we collected water samples from three locations that were expected to differ dramatically in water properties.</w:t>
+      </w:r>
+      <w:r>
+        <w:rPr>
+          <w:rFonts w:ascii="Times New Roman" w:eastAsia="Times New Roman" w:hAnsi="Times New Roman" w:cs="Times New Roman"/>
+          <w:sz w:val="24"/>
+          <w:szCs w:val="20"/>
+          <w:lang w:eastAsia="de-DE"/>
+        </w:rPr>
         <w:t xml:space="preserve"> </w:t>
       </w:r>
       <w:r>
-        <w:t>As an illustration, we collected water samples from three locations that were expected to differ dramatically in water properties.</w:t>
-      </w:r>
-      <w:r>
+        <w:rPr>
+          <w:rFonts w:ascii="Times New Roman" w:eastAsia="Times New Roman" w:hAnsi="Times New Roman" w:cs="Times New Roman"/>
+          <w:sz w:val="24"/>
+          <w:szCs w:val="20"/>
+          <w:lang w:eastAsia="de-DE"/>
+        </w:rPr>
+        <w:t>As expected the</w:t>
+      </w:r>
+      <w:r>
+        <w:rPr>
+          <w:rFonts w:ascii="Times New Roman" w:eastAsia="Times New Roman" w:hAnsi="Times New Roman" w:cs="Times New Roman"/>
+          <w:sz w:val="24"/>
+          <w:szCs w:val="20"/>
+          <w:lang w:eastAsia="de-DE"/>
+        </w:rPr>
+        <w:t xml:space="preserve"> properties from </w:t>
+      </w:r>
+      <w:r>
+        <w:rPr>
+          <w:rFonts w:ascii="Times New Roman" w:eastAsia="Times New Roman" w:hAnsi="Times New Roman" w:cs="Times New Roman"/>
+          <w:sz w:val="24"/>
+          <w:szCs w:val="20"/>
+          <w:lang w:eastAsia="de-DE"/>
+        </w:rPr>
+        <w:t xml:space="preserve">the Lizard Island water sample, </w:t>
+      </w:r>
+      <w:r>
+        <w:rPr>
+          <w:rFonts w:ascii="Times New Roman" w:eastAsia="Times New Roman" w:hAnsi="Times New Roman" w:cs="Times New Roman"/>
+          <w:sz w:val="24"/>
+          <w:szCs w:val="20"/>
+          <w:lang w:eastAsia="de-DE"/>
+        </w:rPr>
+        <w:t xml:space="preserve">resulted in the greatest estimated success for both fertilisation success and larval survivorship, with </w:t>
+      </w:r>
+      <w:r>
+        <w:rPr>
+          <w:rFonts w:ascii="Times New Roman" w:eastAsia="Times New Roman" w:hAnsi="Times New Roman" w:cs="Times New Roman"/>
+          <w:sz w:val="24"/>
+          <w:szCs w:val="20"/>
+          <w:lang w:eastAsia="de-DE"/>
+        </w:rPr>
+        <w:t>70</w:t>
+      </w:r>
+      <w:r>
+        <w:rPr>
+          <w:rFonts w:ascii="Times New Roman" w:eastAsia="Times New Roman" w:hAnsi="Times New Roman" w:cs="Times New Roman"/>
+          <w:sz w:val="24"/>
+          <w:szCs w:val="20"/>
+          <w:lang w:eastAsia="de-DE"/>
+        </w:rPr>
+        <w:t xml:space="preserve">% and </w:t>
+      </w:r>
+      <w:r>
+        <w:rPr>
+          <w:rFonts w:ascii="Times New Roman" w:eastAsia="Times New Roman" w:hAnsi="Times New Roman" w:cs="Times New Roman"/>
+          <w:sz w:val="24"/>
+          <w:szCs w:val="20"/>
+          <w:lang w:eastAsia="de-DE"/>
+        </w:rPr>
+        <w:t xml:space="preserve">60% </w:t>
+      </w:r>
+      <w:r>
+        <w:rPr>
+          <w:rFonts w:ascii="Times New Roman" w:eastAsia="Times New Roman" w:hAnsi="Times New Roman" w:cs="Times New Roman"/>
+          <w:sz w:val="24"/>
+          <w:szCs w:val="20"/>
+          <w:lang w:eastAsia="de-DE"/>
+        </w:rPr>
+        <w:t xml:space="preserve">success, </w:t>
+      </w:r>
+      <w:r>
+        <w:rPr>
+          <w:rFonts w:ascii="Times New Roman" w:eastAsia="Times New Roman" w:hAnsi="Times New Roman" w:cs="Times New Roman"/>
+          <w:sz w:val="24"/>
+          <w:szCs w:val="20"/>
+          <w:lang w:eastAsia="de-DE"/>
+        </w:rPr>
+        <w:t>respectively</w:t>
+      </w:r>
+      <w:r>
+        <w:rPr>
+          <w:rFonts w:ascii="Times New Roman" w:eastAsia="Times New Roman" w:hAnsi="Times New Roman" w:cs="Times New Roman"/>
+          <w:sz w:val="24"/>
+          <w:szCs w:val="20"/>
+          <w:lang w:eastAsia="de-DE"/>
+        </w:rPr>
+        <w:t xml:space="preserve">. </w:t>
+      </w:r>
+      <w:r>
+        <w:rPr>
+          <w:rFonts w:ascii="Times New Roman" w:eastAsia="Times New Roman" w:hAnsi="Times New Roman" w:cs="Times New Roman"/>
+          <w:sz w:val="24"/>
+          <w:szCs w:val="20"/>
+          <w:lang w:eastAsia="de-DE"/>
+        </w:rPr>
+        <w:t>The</w:t>
+      </w:r>
+      <w:r>
+        <w:rPr>
+          <w:rFonts w:ascii="Times New Roman" w:eastAsia="Times New Roman" w:hAnsi="Times New Roman" w:cs="Times New Roman"/>
+          <w:sz w:val="24"/>
+          <w:szCs w:val="20"/>
+          <w:lang w:eastAsia="de-DE"/>
+        </w:rPr>
+        <w:t xml:space="preserve"> beach water sample from Sydney (Mona Vale)</w:t>
+      </w:r>
+      <w:r>
+        <w:rPr>
+          <w:rFonts w:ascii="Times New Roman" w:eastAsia="Times New Roman" w:hAnsi="Times New Roman" w:cs="Times New Roman"/>
+          <w:sz w:val="24"/>
+          <w:szCs w:val="20"/>
+          <w:lang w:eastAsia="de-DE"/>
+        </w:rPr>
+        <w:t xml:space="preserve"> as had a high level of success especially when compared to the S</w:t>
+      </w:r>
+      <w:r>
+        <w:rPr>
+          <w:rFonts w:ascii="Times New Roman" w:eastAsia="Times New Roman" w:hAnsi="Times New Roman" w:cs="Times New Roman"/>
+          <w:sz w:val="24"/>
+          <w:szCs w:val="20"/>
+          <w:lang w:eastAsia="de-DE"/>
+        </w:rPr>
+        <w:t>ydney</w:t>
+      </w:r>
+      <w:r>
+        <w:rPr>
+          <w:rFonts w:ascii="Times New Roman" w:eastAsia="Times New Roman" w:hAnsi="Times New Roman" w:cs="Times New Roman"/>
+          <w:sz w:val="24"/>
+          <w:szCs w:val="20"/>
+          <w:lang w:eastAsia="de-DE"/>
+        </w:rPr>
+        <w:t xml:space="preserve"> Harbour sample (</w:t>
+      </w:r>
+      <w:r>
+        <w:rPr>
+          <w:rFonts w:ascii="Times New Roman" w:eastAsia="Times New Roman" w:hAnsi="Times New Roman" w:cs="Times New Roman"/>
+          <w:sz w:val="24"/>
+          <w:szCs w:val="20"/>
+          <w:lang w:eastAsia="de-DE"/>
+        </w:rPr>
+        <w:t>Chowder Bay</w:t>
+      </w:r>
+      <w:r>
+        <w:rPr>
+          <w:rFonts w:ascii="Times New Roman" w:eastAsia="Times New Roman" w:hAnsi="Times New Roman" w:cs="Times New Roman"/>
+          <w:sz w:val="24"/>
+          <w:szCs w:val="20"/>
+          <w:lang w:eastAsia="de-DE"/>
+        </w:rPr>
+        <w:t>), where water was expected to be</w:t>
+      </w:r>
+      <w:r>
+        <w:rPr>
+          <w:rFonts w:ascii="Times New Roman" w:eastAsia="Times New Roman" w:hAnsi="Times New Roman" w:cs="Times New Roman"/>
+          <w:sz w:val="24"/>
+          <w:szCs w:val="20"/>
+          <w:lang w:eastAsia="de-DE"/>
+        </w:rPr>
+        <w:t xml:space="preserve"> most polluted </w:t>
+      </w:r>
+      <w:r>
+        <w:rPr>
+          <w:rFonts w:ascii="Times New Roman" w:eastAsia="Times New Roman" w:hAnsi="Times New Roman" w:cs="Times New Roman"/>
+          <w:sz w:val="24"/>
+          <w:szCs w:val="20"/>
+          <w:lang w:eastAsia="de-DE"/>
+        </w:rPr>
+        <w:t>and indeed it was,</w:t>
+      </w:r>
+      <w:r>
+        <w:rPr>
+          <w:rFonts w:ascii="Times New Roman" w:eastAsia="Times New Roman" w:hAnsi="Times New Roman" w:cs="Times New Roman"/>
+          <w:sz w:val="24"/>
+          <w:szCs w:val="20"/>
+          <w:lang w:eastAsia="de-DE"/>
+        </w:rPr>
         <w:t xml:space="preserve"> </w:t>
       </w:r>
       <w:r>
-        <w:t xml:space="preserve">The properties from the beach water sample from Sydney (Mona Vale) resulted in the greatest estimated success for both fertilisation success and larval survivorship, with ?% and ?%  success, </w:t>
-      </w:r>
-      <w:r>
-        <w:t>respectively</w:t>
-      </w:r>
-      <w:r>
-        <w:t xml:space="preserve">. </w:t>
-      </w:r>
-      <w:r>
-        <w:t>Unexpectedly, s</w:t>
-      </w:r>
-      <w:r>
-        <w:t xml:space="preserve">amples from Lizard Island </w:t>
-      </w:r>
-      <w:r>
-        <w:t>had lower</w:t>
-      </w:r>
-      <w:r>
-        <w:t xml:space="preserve"> success</w:t>
-      </w:r>
-      <w:r>
-        <w:t>es than for Mona Vale.</w:t>
-      </w:r>
-      <w:r>
+        <w:rPr>
+          <w:rFonts w:ascii="Times New Roman" w:eastAsia="Times New Roman" w:hAnsi="Times New Roman" w:cs="Times New Roman"/>
+          <w:sz w:val="24"/>
+          <w:szCs w:val="20"/>
+          <w:lang w:eastAsia="de-DE"/>
+        </w:rPr>
+        <w:t>with</w:t>
+      </w:r>
+      <w:r>
+        <w:rPr>
+          <w:rFonts w:ascii="Times New Roman" w:eastAsia="Times New Roman" w:hAnsi="Times New Roman" w:cs="Times New Roman"/>
+          <w:sz w:val="24"/>
+          <w:szCs w:val="20"/>
+          <w:lang w:eastAsia="de-DE"/>
+        </w:rPr>
+        <w:t xml:space="preserve"> the</w:t>
+      </w:r>
+      <w:r>
+        <w:rPr>
+          <w:rFonts w:ascii="Times New Roman" w:eastAsia="Times New Roman" w:hAnsi="Times New Roman" w:cs="Times New Roman"/>
+          <w:sz w:val="24"/>
+          <w:szCs w:val="20"/>
+          <w:lang w:eastAsia="de-DE"/>
+        </w:rPr>
+        <w:t xml:space="preserve"> lowest </w:t>
+      </w:r>
+      <w:r>
+        <w:rPr>
+          <w:rFonts w:ascii="Times New Roman" w:eastAsia="Times New Roman" w:hAnsi="Times New Roman" w:cs="Times New Roman"/>
+          <w:sz w:val="24"/>
+          <w:szCs w:val="20"/>
+          <w:lang w:eastAsia="de-DE"/>
+        </w:rPr>
+        <w:t xml:space="preserve">estimated </w:t>
+      </w:r>
+      <w:r>
+        <w:rPr>
+          <w:rFonts w:ascii="Times New Roman" w:eastAsia="Times New Roman" w:hAnsi="Times New Roman" w:cs="Times New Roman"/>
+          <w:sz w:val="24"/>
+          <w:szCs w:val="20"/>
+          <w:lang w:eastAsia="de-DE"/>
+        </w:rPr>
+        <w:t xml:space="preserve">level of success for both </w:t>
+      </w:r>
+      <w:r>
+        <w:rPr>
+          <w:rFonts w:ascii="Times New Roman" w:eastAsia="Times New Roman" w:hAnsi="Times New Roman" w:cs="Times New Roman"/>
+          <w:sz w:val="24"/>
+          <w:szCs w:val="20"/>
+          <w:lang w:eastAsia="de-DE"/>
+        </w:rPr>
+        <w:t xml:space="preserve">early </w:t>
+      </w:r>
+      <w:r>
+        <w:rPr>
+          <w:rFonts w:ascii="Times New Roman" w:eastAsia="Times New Roman" w:hAnsi="Times New Roman" w:cs="Times New Roman"/>
+          <w:sz w:val="24"/>
+          <w:szCs w:val="20"/>
+          <w:lang w:eastAsia="de-DE"/>
+        </w:rPr>
+        <w:t>life stages.</w:t>
+      </w:r>
+      <w:r>
+        <w:rPr>
+          <w:rFonts w:ascii="Times New Roman" w:eastAsia="Times New Roman" w:hAnsi="Times New Roman" w:cs="Times New Roman"/>
+          <w:sz w:val="24"/>
+          <w:szCs w:val="20"/>
+          <w:lang w:eastAsia="de-DE"/>
+        </w:rPr>
         <w:t xml:space="preserve"> </w:t>
       </w:r>
       <w:r>
-        <w:t xml:space="preserve">The </w:t>
-      </w:r>
-      <w:r>
-        <w:t>Sydney</w:t>
-      </w:r>
-      <w:r>
-        <w:t xml:space="preserve"> Harbour sample (</w:t>
-      </w:r>
-      <w:r>
-        <w:t>Chowder Bay</w:t>
-      </w:r>
-      <w:r>
-        <w:t>), where water was expected to be</w:t>
-      </w:r>
-      <w:r>
-        <w:t xml:space="preserve"> most polluted </w:t>
-      </w:r>
-      <w:r>
-        <w:t>indeed showed the</w:t>
-      </w:r>
-      <w:r>
-        <w:t xml:space="preserve"> lowest </w:t>
-      </w:r>
-      <w:r>
-        <w:t xml:space="preserve">estimated </w:t>
-      </w:r>
-      <w:r>
-        <w:t xml:space="preserve">level of success for both </w:t>
-      </w:r>
-      <w:r>
-        <w:t xml:space="preserve">early </w:t>
-      </w:r>
-      <w:r>
-        <w:t>life stages.</w:t>
-      </w:r>
-      <w:r>
+        <w:rPr>
+          <w:rFonts w:ascii="Times New Roman" w:eastAsia="Times New Roman" w:hAnsi="Times New Roman" w:cs="Times New Roman"/>
+          <w:sz w:val="24"/>
+          <w:szCs w:val="20"/>
+          <w:lang w:eastAsia="de-DE"/>
+        </w:rPr>
+        <w:t>The</w:t>
+      </w:r>
+      <w:r>
+        <w:rPr>
+          <w:rFonts w:ascii="Times New Roman" w:eastAsia="Times New Roman" w:hAnsi="Times New Roman" w:cs="Times New Roman"/>
+          <w:sz w:val="24"/>
+          <w:szCs w:val="20"/>
+          <w:lang w:eastAsia="de-DE"/>
+        </w:rPr>
+        <w:t xml:space="preserve"> joint probability </w:t>
+      </w:r>
+      <w:r>
+        <w:rPr>
+          <w:rFonts w:ascii="Times New Roman" w:eastAsia="Times New Roman" w:hAnsi="Times New Roman" w:cs="Times New Roman"/>
+          <w:sz w:val="24"/>
+          <w:szCs w:val="20"/>
+          <w:lang w:eastAsia="de-DE"/>
+        </w:rPr>
+        <w:t>of succeeding through both stages showed the same pattern (</w:t>
+      </w:r>
+      <w:r>
+        <w:rPr>
+          <w:rFonts w:ascii="Times New Roman" w:eastAsia="Times New Roman" w:hAnsi="Times New Roman" w:cs="Times New Roman"/>
+          <w:sz w:val="24"/>
+          <w:szCs w:val="20"/>
+          <w:lang w:eastAsia="de-DE"/>
+        </w:rPr>
+        <w:t>Figure 5)</w:t>
+      </w:r>
+      <w:r>
+        <w:rPr>
+          <w:rFonts w:ascii="Times New Roman" w:eastAsia="Times New Roman" w:hAnsi="Times New Roman" w:cs="Times New Roman"/>
+          <w:sz w:val="24"/>
+          <w:szCs w:val="20"/>
+          <w:lang w:eastAsia="de-DE"/>
+        </w:rPr>
+        <w:t>.</w:t>
+      </w:r>
+      <w:r>
+        <w:rPr>
+          <w:rFonts w:ascii="Times New Roman" w:eastAsia="Times New Roman" w:hAnsi="Times New Roman" w:cs="Times New Roman"/>
+          <w:sz w:val="24"/>
+          <w:szCs w:val="20"/>
+          <w:lang w:eastAsia="de-DE"/>
+        </w:rPr>
         <w:t xml:space="preserve"> </w:t>
       </w:r>
       <w:r>
-        <w:t>The</w:t>
-      </w:r>
-      <w:r>
-        <w:t xml:space="preserve"> joint probability </w:t>
-      </w:r>
-      <w:r>
-        <w:t>of succeeding through both stages showed the same pattern (</w:t>
-      </w:r>
-      <w:r>
-        <w:rPr>
-          <w:highlight w:val="yellow"/>
-        </w:rPr>
-        <w:t xml:space="preserve">Figure </w:t>
-      </w:r>
-      <w:r>
-        <w:rPr>
-          <w:highlight w:val="yellow"/>
-        </w:rPr>
-        <w:t>XX</w:t>
-      </w:r>
-      <w:r>
-        <w:t>).</w:t>
-      </w:r>
-      <w:r>
+        <w:rPr>
+          <w:rFonts w:ascii="Times New Roman" w:eastAsia="Times New Roman" w:hAnsi="Times New Roman" w:cs="Times New Roman"/>
+          <w:sz w:val="24"/>
+          <w:szCs w:val="20"/>
+          <w:lang w:eastAsia="de-DE"/>
+        </w:rPr>
+        <w:t>These probabilities are reflective of</w:t>
+      </w:r>
+      <w:r>
+        <w:rPr>
+          <w:rFonts w:ascii="Times New Roman" w:eastAsia="Times New Roman" w:hAnsi="Times New Roman" w:cs="Times New Roman"/>
+          <w:sz w:val="24"/>
+          <w:szCs w:val="20"/>
+          <w:lang w:eastAsia="de-DE"/>
+        </w:rPr>
+        <w:t xml:space="preserve"> a single egg at any location surviving through fertilisation</w:t>
+      </w:r>
+      <w:r>
+        <w:rPr>
+          <w:rFonts w:ascii="Times New Roman" w:eastAsia="Times New Roman" w:hAnsi="Times New Roman" w:cs="Times New Roman"/>
+          <w:sz w:val="24"/>
+          <w:szCs w:val="20"/>
+          <w:lang w:eastAsia="de-DE"/>
+        </w:rPr>
+        <w:t xml:space="preserve"> and</w:t>
+      </w:r>
+      <w:r>
+        <w:rPr>
+          <w:rFonts w:ascii="Times New Roman" w:eastAsia="Times New Roman" w:hAnsi="Times New Roman" w:cs="Times New Roman"/>
+          <w:sz w:val="24"/>
+          <w:szCs w:val="20"/>
+          <w:lang w:eastAsia="de-DE"/>
+        </w:rPr>
+        <w:t xml:space="preserve"> up to 14 days within the plankton</w:t>
+      </w:r>
+      <w:r>
+        <w:rPr>
+          <w:rFonts w:ascii="Times New Roman" w:eastAsia="Times New Roman" w:hAnsi="Times New Roman" w:cs="Times New Roman"/>
+          <w:sz w:val="24"/>
+          <w:szCs w:val="20"/>
+          <w:lang w:eastAsia="de-DE"/>
+        </w:rPr>
+        <w:t xml:space="preserve"> as a larvae</w:t>
+      </w:r>
+      <w:r>
+        <w:rPr>
+          <w:rFonts w:ascii="Times New Roman" w:eastAsia="Times New Roman" w:hAnsi="Times New Roman" w:cs="Times New Roman"/>
+          <w:sz w:val="24"/>
+          <w:szCs w:val="20"/>
+          <w:lang w:eastAsia="de-DE"/>
+        </w:rPr>
+        <w:t>.</w:t>
+      </w:r>
+      <w:r>
+        <w:rPr>
+          <w:rFonts w:ascii="Times New Roman" w:eastAsia="Times New Roman" w:hAnsi="Times New Roman" w:cs="Times New Roman"/>
+          <w:sz w:val="24"/>
+          <w:szCs w:val="20"/>
+          <w:lang w:eastAsia="de-DE"/>
+        </w:rPr>
         <w:t xml:space="preserve"> </w:t>
       </w:r>
       <w:r>
-        <w:t>These probabilities are reflective of</w:t>
-      </w:r>
-      <w:r>
-        <w:t xml:space="preserve"> a single egg at any location surviving </w:t>
-      </w:r>
-      <w:r>
-        <w:t>through fertilisation</w:t>
-      </w:r>
-      <w:r>
-        <w:t xml:space="preserve"> and</w:t>
-      </w:r>
-      <w:r>
-        <w:t xml:space="preserve"> up to 14 days within the plankton</w:t>
-      </w:r>
-      <w:r>
-        <w:t xml:space="preserve"> as a larvae</w:t>
-      </w:r>
-      <w:r>
-        <w:t>.</w:t>
-      </w:r>
-      <w:r>
-        <w:t xml:space="preserve"> </w:t>
-      </w:r>
-      <w:r>
+        <w:rPr>
+          <w:rFonts w:ascii="Times New Roman" w:eastAsia="Times New Roman" w:hAnsi="Times New Roman" w:cs="Times New Roman"/>
+          <w:sz w:val="24"/>
+          <w:szCs w:val="20"/>
+          <w:lang w:eastAsia="de-DE"/>
+        </w:rPr>
         <w:t xml:space="preserve">While larvae can survive for longer than this within the surface waters, this model was </w:t>
       </w:r>
       <w:r>
+        <w:rPr>
+          <w:rFonts w:ascii="Times New Roman" w:eastAsia="Times New Roman" w:hAnsi="Times New Roman" w:cs="Times New Roman"/>
+          <w:sz w:val="24"/>
+          <w:szCs w:val="20"/>
+          <w:lang w:eastAsia="de-DE"/>
+        </w:rPr>
         <w:t>parameterised with</w:t>
       </w:r>
       <w:r>
+        <w:rPr>
+          <w:rFonts w:ascii="Times New Roman" w:eastAsia="Times New Roman" w:hAnsi="Times New Roman" w:cs="Times New Roman"/>
+          <w:sz w:val="24"/>
+          <w:szCs w:val="20"/>
+          <w:lang w:eastAsia="de-DE"/>
+        </w:rPr>
         <w:t xml:space="preserve"> larvae </w:t>
       </w:r>
       <w:r>
+        <w:rPr>
+          <w:rFonts w:ascii="Times New Roman" w:eastAsia="Times New Roman" w:hAnsi="Times New Roman" w:cs="Times New Roman"/>
+          <w:sz w:val="24"/>
+          <w:szCs w:val="20"/>
+          <w:lang w:eastAsia="de-DE"/>
+        </w:rPr>
         <w:t xml:space="preserve">survivorship observations </w:t>
       </w:r>
       <w:r>
+        <w:rPr>
+          <w:rFonts w:ascii="Times New Roman" w:eastAsia="Times New Roman" w:hAnsi="Times New Roman" w:cs="Times New Roman"/>
+          <w:sz w:val="24"/>
+          <w:szCs w:val="20"/>
+          <w:lang w:eastAsia="de-DE"/>
+        </w:rPr>
         <w:t xml:space="preserve">within their peak competency period </w:t>
       </w:r>
       <w:r>
+        <w:rPr>
+          <w:rFonts w:ascii="Times New Roman" w:eastAsia="Times New Roman" w:hAnsi="Times New Roman" w:cs="Times New Roman"/>
+          <w:sz w:val="24"/>
+          <w:szCs w:val="20"/>
+          <w:lang w:eastAsia="de-DE"/>
+        </w:rPr>
         <w:fldChar w:fldCharType="begin"/>
       </w:r>
       <w:r>
+        <w:rPr>
+          <w:rFonts w:ascii="Times New Roman" w:eastAsia="Times New Roman" w:hAnsi="Times New Roman" w:cs="Times New Roman"/>
+          <w:sz w:val="24"/>
+          <w:szCs w:val="20"/>
+          <w:lang w:eastAsia="de-DE"/>
+        </w:rPr>
         <w:instrText xml:space="preserve"> ADDIN EN.CITE &lt;EndNote&gt;&lt;Cite&gt;&lt;Author&gt;Richmond&lt;/Author&gt;&lt;Year&gt;1997&lt;/Year&gt;&lt;RecNum&gt;58&lt;/RecNum&gt;&lt;DisplayText&gt;(Richmond 1997; Connolly and Baird 2010)&lt;/DisplayText&gt;&lt;record&gt;&lt;rec-number&gt;58&lt;/rec-number&gt;&lt;foreign-keys&gt;&lt;key app="EN" db-id="9zsaz59z9pv50vefd24xzs5rdpstsrsesvrw" timestamp="1411965353"&gt;58&lt;/key&gt;&lt;/foreign-keys&gt;&lt;ref-type name="Journal Article"&gt;17&lt;/ref-type&gt;&lt;contributors&gt;&lt;authors&gt;&lt;author&gt;Richmond, Robert H&lt;/author&gt;&lt;/authors&gt;&lt;/contributors&gt;&lt;titles&gt;&lt;title&gt;Reproduction and recruitment in corals: critical links in the persistence of reefs&lt;/title&gt;&lt;secondary-title&gt;Life and death of coral reefs. Chapman &amp;amp; Hall, New York&lt;/secondary-title&gt;&lt;/titles&gt;&lt;periodical&gt;&lt;full-title&gt;Life and death of coral reefs. Chapman &amp;amp; Hall, New York&lt;/full-title&gt;&lt;/periodical&gt;&lt;pages&gt;175-197&lt;/pages&gt;&lt;dates&gt;&lt;year&gt;1997&lt;/year&gt;&lt;/dates&gt;&lt;urls&gt;&lt;/urls&gt;&lt;/record&gt;&lt;/Cite&gt;&lt;Cite&gt;&lt;Author&gt;Connolly&lt;/Author&gt;&lt;Year&gt;2010&lt;/Year&gt;&lt;RecNum&gt;85&lt;/RecNum&gt;&lt;record&gt;&lt;rec-number&gt;85&lt;/rec-number&gt;&lt;foreign-keys&gt;&lt;key app="EN" db-id="9zsaz59z9pv50vefd24xzs5rdpstsrsesvrw" timestamp="1412724993"&gt;85&lt;/key&gt;&lt;/foreign-keys&gt;&lt;ref-type name="Journal Article"&gt;17&lt;/ref-type&gt;&lt;contributors&gt;&lt;authors&gt;&lt;author&gt;Connolly, Sean R&lt;/author&gt;&lt;author&gt;Baird, Andrew H&lt;/author&gt;&lt;/authors&gt;&lt;/contributors&gt;&lt;titles&gt;&lt;title&gt;Estimating dispersal potential for marine larvae: dynamic models applied to scleractinian corals&lt;/title&gt;&lt;secondary-title&gt;Ecology&lt;/secondary-title&gt;&lt;/titles&gt;&lt;periodical&gt;&lt;full-title&gt;Ecology&lt;/full-title&gt;&lt;/periodical&gt;&lt;pages&gt;3572-3583&lt;/pages&gt;&lt;volume&gt;91&lt;/volume&gt;&lt;number&gt;12&lt;/number&gt;&lt;dates&gt;&lt;year&gt;2010&lt;/year&gt;&lt;/dates&gt;&lt;isbn&gt;0012-9658&lt;/isbn&gt;&lt;urls&gt;&lt;/urls&gt;&lt;/record&gt;&lt;/Cite&gt;&lt;/EndNote&gt;</w:instrText>
       </w:r>
       <w:r>
+        <w:rPr>
+          <w:rFonts w:ascii="Times New Roman" w:eastAsia="Times New Roman" w:hAnsi="Times New Roman" w:cs="Times New Roman"/>
+          <w:sz w:val="24"/>
+          <w:szCs w:val="20"/>
+          <w:lang w:eastAsia="de-DE"/>
+        </w:rPr>
         <w:fldChar w:fldCharType="separate"/>
       </w:r>
       <w:r>
+        <w:rPr>
+          <w:rFonts w:ascii="Times New Roman" w:eastAsia="Times New Roman" w:hAnsi="Times New Roman" w:cs="Times New Roman"/>
+          <w:sz w:val="24"/>
+          <w:szCs w:val="20"/>
+          <w:lang w:eastAsia="de-DE"/>
+        </w:rPr>
         <w:t>(</w:t>
       </w:r>
       <w:hyperlink w:anchor="_ENREF_54" w:tooltip="Richmond, 1997 #58" w:history="1">
         <w:r>
+          <w:rPr>
+            <w:rFonts w:ascii="Times New Roman" w:eastAsia="Times New Roman" w:hAnsi="Times New Roman" w:cs="Times New Roman"/>
+            <w:sz w:val="24"/>
+            <w:szCs w:val="20"/>
+            <w:lang w:eastAsia="de-DE"/>
+          </w:rPr>
           <w:t>Richmond 1997</w:t>
         </w:r>
       </w:hyperlink>
       <w:r>
+        <w:rPr>
+          <w:rFonts w:ascii="Times New Roman" w:eastAsia="Times New Roman" w:hAnsi="Times New Roman" w:cs="Times New Roman"/>
+          <w:sz w:val="24"/>
+          <w:szCs w:val="20"/>
+          <w:lang w:eastAsia="de-DE"/>
+        </w:rPr>
         <w:t xml:space="preserve">; </w:t>
       </w:r>
       <w:hyperlink w:anchor="_ENREF_13" w:tooltip="Connolly, 2010 #85" w:history="1">
         <w:r>
+          <w:rPr>
+            <w:rFonts w:ascii="Times New Roman" w:eastAsia="Times New Roman" w:hAnsi="Times New Roman" w:cs="Times New Roman"/>
+            <w:sz w:val="24"/>
+            <w:szCs w:val="20"/>
+            <w:lang w:eastAsia="de-DE"/>
+          </w:rPr>
           <w:t>Connolly and Baird 2010</w:t>
         </w:r>
       </w:hyperlink>
       <w:r>
+        <w:rPr>
+          <w:rFonts w:ascii="Times New Roman" w:eastAsia="Times New Roman" w:hAnsi="Times New Roman" w:cs="Times New Roman"/>
+          <w:sz w:val="24"/>
+          <w:szCs w:val="20"/>
+          <w:lang w:eastAsia="de-DE"/>
+        </w:rPr>
         <w:t>)</w:t>
       </w:r>
       <w:r>
+        <w:rPr>
+          <w:rFonts w:ascii="Times New Roman" w:eastAsia="Times New Roman" w:hAnsi="Times New Roman" w:cs="Times New Roman"/>
+          <w:sz w:val="24"/>
+          <w:szCs w:val="20"/>
+          <w:lang w:eastAsia="de-DE"/>
+        </w:rPr>
         <w:fldChar w:fldCharType="end"/>
       </w:r>
       <w:r>
+        <w:rPr>
+          <w:rFonts w:ascii="Times New Roman" w:eastAsia="Times New Roman" w:hAnsi="Times New Roman" w:cs="Times New Roman"/>
+          <w:sz w:val="24"/>
+          <w:szCs w:val="20"/>
+          <w:lang w:eastAsia="de-DE"/>
+        </w:rPr>
         <w:t xml:space="preserve">. </w:t>
       </w:r>
       <w:r>
+        <w:rPr>
+          <w:rFonts w:ascii="Times New Roman" w:eastAsia="Times New Roman" w:hAnsi="Times New Roman" w:cs="Times New Roman"/>
+          <w:sz w:val="24"/>
+          <w:szCs w:val="20"/>
+          <w:lang w:eastAsia="de-DE"/>
+        </w:rPr>
         <w:t>This model shows that</w:t>
       </w:r>
       <w:r>
+        <w:rPr>
+          <w:rFonts w:ascii="Times New Roman" w:eastAsia="Times New Roman" w:hAnsi="Times New Roman" w:cs="Times New Roman"/>
+          <w:sz w:val="24"/>
+          <w:szCs w:val="20"/>
+          <w:lang w:eastAsia="de-DE"/>
+        </w:rPr>
         <w:t>,</w:t>
       </w:r>
       <w:r>
+        <w:rPr>
+          <w:rFonts w:ascii="Times New Roman" w:eastAsia="Times New Roman" w:hAnsi="Times New Roman" w:cs="Times New Roman"/>
+          <w:sz w:val="24"/>
+          <w:szCs w:val="20"/>
+          <w:lang w:eastAsia="de-DE"/>
+        </w:rPr>
         <w:t xml:space="preserve"> at each location</w:t>
       </w:r>
       <w:r>
+        <w:rPr>
+          <w:rFonts w:ascii="Times New Roman" w:eastAsia="Times New Roman" w:hAnsi="Times New Roman" w:cs="Times New Roman"/>
+          <w:sz w:val="24"/>
+          <w:szCs w:val="20"/>
+          <w:lang w:eastAsia="de-DE"/>
+        </w:rPr>
         <w:t>,</w:t>
       </w:r>
       <w:r>
-        <w:t xml:space="preserve"> the </w:t>
-      </w:r>
-      <w:r>
-        <w:t xml:space="preserve">probability of a single </w:t>
-      </w:r>
-      <w:r>
-        <w:t>egg</w:t>
-      </w:r>
-      <w:r>
-        <w:t xml:space="preserve"> surviving through both stages of development was lower</w:t>
-      </w:r>
-      <w:r>
+        <w:rPr>
+          <w:rFonts w:ascii="Times New Roman" w:eastAsia="Times New Roman" w:hAnsi="Times New Roman" w:cs="Times New Roman"/>
+          <w:sz w:val="24"/>
+          <w:szCs w:val="20"/>
+          <w:lang w:eastAsia="de-DE"/>
+        </w:rPr>
+        <w:t xml:space="preserve"> the probability of a single egg surviving through both stages of development was lower</w:t>
+      </w:r>
+      <w:r>
+        <w:rPr>
+          <w:rFonts w:ascii="Times New Roman" w:eastAsia="Times New Roman" w:hAnsi="Times New Roman" w:cs="Times New Roman"/>
+          <w:sz w:val="24"/>
+          <w:szCs w:val="20"/>
+          <w:lang w:eastAsia="de-DE"/>
+        </w:rPr>
         <w:t>,</w:t>
       </w:r>
       <w:r>
-        <w:t xml:space="preserve"> compared to the probability of each life stage individually.</w:t>
-      </w:r>
-      <w:r>
+        <w:rPr>
+          <w:rFonts w:ascii="Times New Roman" w:eastAsia="Times New Roman" w:hAnsi="Times New Roman" w:cs="Times New Roman"/>
+          <w:sz w:val="24"/>
+          <w:szCs w:val="20"/>
+          <w:lang w:eastAsia="de-DE"/>
+        </w:rPr>
+        <w:t xml:space="preserve"> compared to the probability of each life stage individually. </w:t>
+      </w:r>
+      <w:r>
+        <w:rPr>
+          <w:rFonts w:ascii="Times New Roman" w:eastAsia="Times New Roman" w:hAnsi="Times New Roman" w:cs="Times New Roman"/>
+          <w:sz w:val="24"/>
+          <w:szCs w:val="20"/>
+          <w:lang w:eastAsia="de-DE"/>
+        </w:rPr>
+        <w:t xml:space="preserve">While this analysis is just an example (based on </w:t>
+      </w:r>
+      <w:r>
+        <w:rPr>
+          <w:rFonts w:ascii="Times New Roman" w:eastAsia="Times New Roman" w:hAnsi="Times New Roman" w:cs="Times New Roman"/>
+          <w:sz w:val="24"/>
+          <w:szCs w:val="20"/>
+          <w:lang w:eastAsia="de-DE"/>
+        </w:rPr>
+        <w:t xml:space="preserve">one-off </w:t>
+      </w:r>
+      <w:r>
+        <w:rPr>
+          <w:rFonts w:ascii="Times New Roman" w:eastAsia="Times New Roman" w:hAnsi="Times New Roman" w:cs="Times New Roman"/>
+          <w:sz w:val="24"/>
+          <w:szCs w:val="20"/>
+          <w:lang w:eastAsia="de-DE"/>
+        </w:rPr>
+        <w:t xml:space="preserve">water </w:t>
+      </w:r>
+      <w:r>
+        <w:rPr>
+          <w:rFonts w:ascii="Times New Roman" w:eastAsia="Times New Roman" w:hAnsi="Times New Roman" w:cs="Times New Roman"/>
+          <w:sz w:val="24"/>
+          <w:szCs w:val="20"/>
+          <w:lang w:eastAsia="de-DE"/>
+        </w:rPr>
+        <w:t>sample</w:t>
+      </w:r>
+      <w:r>
+        <w:rPr>
+          <w:rFonts w:ascii="Times New Roman" w:eastAsia="Times New Roman" w:hAnsi="Times New Roman" w:cs="Times New Roman"/>
+          <w:sz w:val="24"/>
+          <w:szCs w:val="20"/>
+          <w:lang w:eastAsia="de-DE"/>
+        </w:rPr>
+        <w:t>s</w:t>
+      </w:r>
+      <w:r>
+        <w:rPr>
+          <w:rFonts w:ascii="Times New Roman" w:eastAsia="Times New Roman" w:hAnsi="Times New Roman" w:cs="Times New Roman"/>
+          <w:sz w:val="24"/>
+          <w:szCs w:val="20"/>
+          <w:lang w:eastAsia="de-DE"/>
+        </w:rPr>
+        <w:t>)</w:t>
+      </w:r>
+      <w:r>
+        <w:rPr>
+          <w:rFonts w:ascii="Times New Roman" w:eastAsia="Times New Roman" w:hAnsi="Times New Roman" w:cs="Times New Roman"/>
+          <w:sz w:val="24"/>
+          <w:szCs w:val="20"/>
+          <w:lang w:eastAsia="de-DE"/>
+        </w:rPr>
+        <w:t>,</w:t>
+      </w:r>
+      <w:r>
+        <w:rPr>
+          <w:rFonts w:ascii="Times New Roman" w:eastAsia="Times New Roman" w:hAnsi="Times New Roman" w:cs="Times New Roman"/>
+          <w:sz w:val="24"/>
+          <w:szCs w:val="20"/>
+          <w:lang w:eastAsia="de-DE"/>
+        </w:rPr>
+        <w:t xml:space="preserve"> it </w:t>
+      </w:r>
+      <w:r>
+        <w:rPr>
+          <w:rFonts w:ascii="Times New Roman" w:eastAsia="Times New Roman" w:hAnsi="Times New Roman" w:cs="Times New Roman"/>
+          <w:sz w:val="24"/>
+          <w:szCs w:val="20"/>
+          <w:lang w:eastAsia="de-DE"/>
+        </w:rPr>
+        <w:t>demonstrates how to integrate multiple water quality factors for early life history stage</w:t>
+      </w:r>
+      <w:r>
+        <w:rPr>
+          <w:rFonts w:ascii="Times New Roman" w:eastAsia="Times New Roman" w:hAnsi="Times New Roman" w:cs="Times New Roman"/>
+          <w:sz w:val="24"/>
+          <w:szCs w:val="20"/>
+          <w:lang w:eastAsia="de-DE"/>
+        </w:rPr>
+        <w:t>s</w:t>
+      </w:r>
+      <w:r>
+        <w:rPr>
+          <w:rFonts w:ascii="Times New Roman" w:eastAsia="Times New Roman" w:hAnsi="Times New Roman" w:cs="Times New Roman"/>
+          <w:sz w:val="24"/>
+          <w:szCs w:val="20"/>
+          <w:lang w:eastAsia="de-DE"/>
+        </w:rPr>
+        <w:t xml:space="preserve">, and </w:t>
+      </w:r>
+      <w:r>
+        <w:rPr>
+          <w:rFonts w:ascii="Times New Roman" w:eastAsia="Times New Roman" w:hAnsi="Times New Roman" w:cs="Times New Roman"/>
+          <w:sz w:val="24"/>
+          <w:szCs w:val="20"/>
+          <w:lang w:eastAsia="de-DE"/>
+        </w:rPr>
+        <w:lastRenderedPageBreak/>
+        <w:t xml:space="preserve">then combining </w:t>
+      </w:r>
+      <w:r>
+        <w:rPr>
+          <w:rFonts w:ascii="Times New Roman" w:eastAsia="Times New Roman" w:hAnsi="Times New Roman" w:cs="Times New Roman"/>
+          <w:sz w:val="24"/>
+          <w:szCs w:val="20"/>
+          <w:lang w:eastAsia="de-DE"/>
+        </w:rPr>
+        <w:t>success</w:t>
+      </w:r>
+      <w:r>
+        <w:rPr>
+          <w:rFonts w:ascii="Times New Roman" w:eastAsia="Times New Roman" w:hAnsi="Times New Roman" w:cs="Times New Roman"/>
+          <w:sz w:val="24"/>
+          <w:szCs w:val="20"/>
+          <w:lang w:eastAsia="de-DE"/>
+        </w:rPr>
+        <w:t xml:space="preserve"> at each stage to give an overall estimate of development</w:t>
+      </w:r>
+      <w:r>
+        <w:rPr>
+          <w:rFonts w:ascii="Times New Roman" w:eastAsia="Times New Roman" w:hAnsi="Times New Roman" w:cs="Times New Roman"/>
+          <w:sz w:val="24"/>
+          <w:szCs w:val="20"/>
+          <w:lang w:eastAsia="de-DE"/>
+        </w:rPr>
+        <w:t>al</w:t>
+      </w:r>
+      <w:r>
+        <w:rPr>
+          <w:rFonts w:ascii="Times New Roman" w:eastAsia="Times New Roman" w:hAnsi="Times New Roman" w:cs="Times New Roman"/>
+          <w:sz w:val="24"/>
+          <w:szCs w:val="20"/>
+          <w:lang w:eastAsia="de-DE"/>
+        </w:rPr>
+        <w:t xml:space="preserve"> success. In doing so</w:t>
+      </w:r>
+      <w:r>
+        <w:rPr>
+          <w:rFonts w:ascii="Times New Roman" w:eastAsia="Times New Roman" w:hAnsi="Times New Roman" w:cs="Times New Roman"/>
+          <w:sz w:val="24"/>
+          <w:szCs w:val="20"/>
+          <w:lang w:eastAsia="de-DE"/>
+        </w:rPr>
+        <w:t>,</w:t>
+      </w:r>
+      <w:r>
+        <w:rPr>
+          <w:rFonts w:ascii="Times New Roman" w:eastAsia="Times New Roman" w:hAnsi="Times New Roman" w:cs="Times New Roman"/>
+          <w:sz w:val="24"/>
+          <w:szCs w:val="20"/>
+          <w:lang w:eastAsia="de-DE"/>
+        </w:rPr>
         <w:t xml:space="preserve"> </w:t>
       </w:r>
       <w:r>
-        <w:t xml:space="preserve">While this analysis is just an example (based on a </w:t>
-      </w:r>
-      <w:r>
-        <w:t xml:space="preserve">one-off </w:t>
-      </w:r>
-      <w:r>
-        <w:t xml:space="preserve">water </w:t>
-      </w:r>
-      <w:r>
-        <w:t>sample</w:t>
-      </w:r>
-      <w:r>
-        <w:t>s</w:t>
-      </w:r>
-      <w:r>
-        <w:t>)</w:t>
-      </w:r>
-      <w:r>
+        <w:rPr>
+          <w:rFonts w:ascii="Times New Roman" w:eastAsia="Times New Roman" w:hAnsi="Times New Roman" w:cs="Times New Roman"/>
+          <w:sz w:val="24"/>
+          <w:szCs w:val="20"/>
+          <w:lang w:eastAsia="de-DE"/>
+        </w:rPr>
+        <w:t xml:space="preserve">the modelling framework </w:t>
+      </w:r>
+      <w:r>
+        <w:rPr>
+          <w:rFonts w:ascii="Times New Roman" w:eastAsia="Times New Roman" w:hAnsi="Times New Roman" w:cs="Times New Roman"/>
+          <w:sz w:val="24"/>
+          <w:szCs w:val="20"/>
+          <w:lang w:eastAsia="de-DE"/>
+        </w:rPr>
+        <w:t xml:space="preserve">can </w:t>
+      </w:r>
+      <w:r>
+        <w:rPr>
+          <w:rFonts w:ascii="Times New Roman" w:eastAsia="Times New Roman" w:hAnsi="Times New Roman" w:cs="Times New Roman"/>
+          <w:sz w:val="24"/>
+          <w:szCs w:val="20"/>
+          <w:lang w:eastAsia="de-DE"/>
+        </w:rPr>
+        <w:t xml:space="preserve">make predictions of success </w:t>
+      </w:r>
+      <w:r>
+        <w:rPr>
+          <w:rFonts w:ascii="Times New Roman" w:eastAsia="Times New Roman" w:hAnsi="Times New Roman" w:cs="Times New Roman"/>
+          <w:sz w:val="24"/>
+          <w:szCs w:val="20"/>
+          <w:lang w:eastAsia="de-DE"/>
+        </w:rPr>
+        <w:t xml:space="preserve">based on actual water quality </w:t>
+      </w:r>
+      <w:r>
+        <w:rPr>
+          <w:rFonts w:ascii="Times New Roman" w:eastAsia="Times New Roman" w:hAnsi="Times New Roman" w:cs="Times New Roman"/>
+          <w:sz w:val="24"/>
+          <w:szCs w:val="20"/>
+          <w:lang w:eastAsia="de-DE"/>
+        </w:rPr>
+        <w:t xml:space="preserve">data </w:t>
+      </w:r>
+      <w:r>
+        <w:rPr>
+          <w:rFonts w:ascii="Times New Roman" w:eastAsia="Times New Roman" w:hAnsi="Times New Roman" w:cs="Times New Roman"/>
+          <w:sz w:val="24"/>
+          <w:szCs w:val="20"/>
+          <w:lang w:eastAsia="de-DE"/>
+        </w:rPr>
+        <w:t xml:space="preserve">from </w:t>
+      </w:r>
+      <w:r>
+        <w:rPr>
+          <w:rFonts w:ascii="Times New Roman" w:eastAsia="Times New Roman" w:hAnsi="Times New Roman" w:cs="Times New Roman"/>
+          <w:sz w:val="24"/>
+          <w:szCs w:val="20"/>
+          <w:lang w:eastAsia="de-DE"/>
+        </w:rPr>
+        <w:t xml:space="preserve">different </w:t>
+      </w:r>
+      <w:r>
+        <w:rPr>
+          <w:rFonts w:ascii="Times New Roman" w:eastAsia="Times New Roman" w:hAnsi="Times New Roman" w:cs="Times New Roman"/>
+          <w:sz w:val="24"/>
+          <w:szCs w:val="20"/>
+          <w:lang w:eastAsia="de-DE"/>
+        </w:rPr>
+        <w:t>locations</w:t>
+      </w:r>
+      <w:r>
+        <w:rPr>
+          <w:rFonts w:ascii="Times New Roman" w:eastAsia="Times New Roman" w:hAnsi="Times New Roman" w:cs="Times New Roman"/>
+          <w:sz w:val="24"/>
+          <w:szCs w:val="20"/>
+          <w:lang w:eastAsia="de-DE"/>
+        </w:rPr>
         <w:t>,</w:t>
       </w:r>
       <w:r>
-        <w:t xml:space="preserve"> it </w:t>
-      </w:r>
-      <w:r>
-        <w:t xml:space="preserve">demonstrates how to integrate multiple water quality factors for early life history stage, and then combining </w:t>
-      </w:r>
-      <w:r>
-        <w:t>success</w:t>
-      </w:r>
-      <w:r>
-        <w:t xml:space="preserve"> at each stage to give an overall estimate of development success. In doing so</w:t>
-      </w:r>
-      <w:r>
-        <w:t>,</w:t>
-      </w:r>
-      <w:r>
-        <w:t xml:space="preserve"> </w:t>
-      </w:r>
-      <w:r>
-        <w:t xml:space="preserve">the modelling framework </w:t>
-      </w:r>
-      <w:r>
-        <w:t xml:space="preserve">can </w:t>
-      </w:r>
-      <w:r>
-        <w:t xml:space="preserve">make predictions of success </w:t>
-      </w:r>
-      <w:r>
-        <w:t xml:space="preserve">based on actual water quality </w:t>
-      </w:r>
-      <w:r>
-        <w:t xml:space="preserve">data </w:t>
-      </w:r>
-      <w:r>
-        <w:t>from</w:t>
-      </w:r>
-      <w:r>
-        <w:t xml:space="preserve"> </w:t>
-      </w:r>
-      <w:r>
-        <w:t xml:space="preserve">different </w:t>
-      </w:r>
-      <w:r>
-        <w:t>locations</w:t>
-      </w:r>
-      <w:r>
+        <w:rPr>
+          <w:rFonts w:ascii="Times New Roman" w:eastAsia="Times New Roman" w:hAnsi="Times New Roman" w:cs="Times New Roman"/>
+          <w:sz w:val="24"/>
+          <w:szCs w:val="20"/>
+          <w:lang w:eastAsia="de-DE"/>
+        </w:rPr>
         <w:t xml:space="preserve"> to determine the effect of </w:t>
       </w:r>
       <w:r>
+        <w:rPr>
+          <w:rFonts w:ascii="Times New Roman" w:eastAsia="Times New Roman" w:hAnsi="Times New Roman" w:cs="Times New Roman"/>
+          <w:sz w:val="24"/>
+          <w:szCs w:val="20"/>
+          <w:lang w:eastAsia="de-DE"/>
+        </w:rPr>
         <w:t>environmental changes</w:t>
       </w:r>
       <w:r>
+        <w:rPr>
+          <w:rFonts w:ascii="Times New Roman" w:eastAsia="Times New Roman" w:hAnsi="Times New Roman" w:cs="Times New Roman"/>
+          <w:sz w:val="24"/>
+          <w:szCs w:val="20"/>
+          <w:lang w:eastAsia="de-DE"/>
+        </w:rPr>
         <w:t xml:space="preserve"> on larval development. </w:t>
       </w:r>
     </w:p>
     <w:p>
       <w:pPr>
         <w:pStyle w:val="NoSpacing"/>
+        <w:spacing w:line="480" w:lineRule="auto"/>
+        <w:rPr>
+          <w:rFonts w:ascii="Times New Roman" w:eastAsia="Times New Roman" w:hAnsi="Times New Roman" w:cs="Times New Roman"/>
+          <w:sz w:val="24"/>
+          <w:szCs w:val="20"/>
+          <w:lang w:eastAsia="de-DE"/>
+        </w:rPr>
       </w:pPr>
     </w:p>
     <w:p>
       <w:pPr>
         <w:pStyle w:val="NoSpacing"/>
-      </w:pPr>
-      <w:commentRangeStart w:id="2"/>
-      <w:r>
-        <w:lastRenderedPageBreak/>
-        <w:t xml:space="preserve">Our study is significant because it estimates the relative importance of various environmental factors on the early </w:t>
-      </w:r>
-      <w:commentRangeEnd w:id="2"/>
-      <w:r>
-        <w:rPr>
-          <w:rStyle w:val="CommentReference"/>
-          <w:rFonts w:ascii="Times New Roman" w:eastAsia="Times New Roman" w:hAnsi="Times New Roman" w:cs="Times New Roman"/>
-          <w:lang w:val="en-US" w:eastAsia="de-DE"/>
-        </w:rPr>
-        <w:commentReference w:id="2"/>
-      </w:r>
-      <w:r>
-        <w:t xml:space="preserve">life history stages of corals. However, there were several issues that might have influenced the predictive capacity of the models. </w:t>
-      </w:r>
-      <w:r>
-        <w:t xml:space="preserve">While the models likely isolated the important environmental factors reducing fertilisation and larvae success, they were based on only </w:t>
-      </w:r>
-      <w:r>
-        <w:t>20</w:t>
-      </w:r>
-      <w:r>
-        <w:t xml:space="preserve"> experimental studies. The low number of studies forced us to group data for all species. Because studies mainly focused on one species at a time, we accounted for variation among species by including study as a random factor. However, species would be expected to respond differently to one another under more rigorous experimentation.  </w:t>
-      </w:r>
-      <w:r>
-        <w:t>W</w:t>
-      </w:r>
-      <w:r>
-        <w:t xml:space="preserve">e were unable to check for interactions among factors, because studies tended to focus </w:t>
-      </w:r>
-      <w:r>
-        <w:t xml:space="preserve">on </w:t>
-      </w:r>
-      <w:r>
-        <w:t xml:space="preserve">one variable at a time. This limitation also forced us to select background levels of non-focal variables, which could be particularly problematic for factors with non-zero quadratic response curves. </w:t>
-      </w:r>
-      <w:r>
-        <w:t xml:space="preserve">Finally, in order to demonstrate the applications of our models we utilised water chemistry data collected from a single sample at each location, which does not reflect the daily fluctuations of some variables including salinity. </w:t>
-      </w:r>
-      <w:r>
-        <w:t>Despite these limitations, we believe our analysis to be a good first step for improving our understanding of early life history responses to environmental variables. The study highlights the importance of specific factors that reduce the success of coral development. While a number of previous studies have identified factors none have been able to determine which of these factors would be most effective for mitiga</w:t>
-      </w:r>
-      <w:r>
-        <w:t>ting negative effects on corals as well as allow real-world data to be analysed for success.</w:t>
+        <w:spacing w:line="480" w:lineRule="auto"/>
+        <w:rPr>
+          <w:rFonts w:ascii="Times New Roman" w:eastAsia="Times New Roman" w:hAnsi="Times New Roman" w:cs="Times New Roman"/>
+          <w:sz w:val="24"/>
+          <w:szCs w:val="20"/>
+          <w:lang w:eastAsia="de-DE"/>
+        </w:rPr>
+      </w:pPr>
+      <w:r>
+        <w:rPr>
+          <w:rFonts w:ascii="Times New Roman" w:eastAsia="Times New Roman" w:hAnsi="Times New Roman" w:cs="Times New Roman"/>
+          <w:sz w:val="24"/>
+          <w:szCs w:val="20"/>
+          <w:lang w:eastAsia="de-DE"/>
+        </w:rPr>
+        <w:t xml:space="preserve">Our study is significant because it estimates the relative importance of various environmental factors on the early life history stages of corals. However, there were several issues that might have influenced the predictive capacity of the models. </w:t>
+      </w:r>
+      <w:r>
+        <w:rPr>
+          <w:rFonts w:ascii="Times New Roman" w:eastAsia="Times New Roman" w:hAnsi="Times New Roman" w:cs="Times New Roman"/>
+          <w:sz w:val="24"/>
+          <w:szCs w:val="20"/>
+          <w:lang w:eastAsia="de-DE"/>
+        </w:rPr>
+        <w:t>While the models likely isolated the important environmental factors reducing fertilisation and larvae success, they were based on only 20 experimental studies. The low number of studies forced us to group data for all species. Because studies mainly focused on one species at a time, we accounted for variation among species by including study as a random factor. However, species would be expected to respond differently to one another under more rigorous experimentation.  We were unable to check for interactions among factors, because studies tended to focus on one variable at a time. This limitation also forced us to select background levels of non-focal variables, which could be particularly problematic for factors with non-zero quadratic response curves. Finally, in order to demonstrate the applications of our models we utilised water chemistry data collected from a single sample at each location, which does not reflect the daily fluctuations of some variables including salinity. Despite these limitations, we believe our analysis to be a good first step for improving our understanding of early life history responses to environmental variables. The study highlights the importance of specific factors that reduce the success of coral development. While a number of previous studies have identified factors none have been able to determine which of these factors would be most effective for mitigating negative effects on corals</w:t>
+      </w:r>
+      <w:r>
+        <w:rPr>
+          <w:rFonts w:ascii="Times New Roman" w:eastAsia="Times New Roman" w:hAnsi="Times New Roman" w:cs="Times New Roman"/>
+          <w:sz w:val="24"/>
+          <w:szCs w:val="20"/>
+          <w:lang w:eastAsia="de-DE"/>
+        </w:rPr>
+        <w:t>,</w:t>
+      </w:r>
+      <w:r>
+        <w:rPr>
+          <w:rFonts w:ascii="Times New Roman" w:eastAsia="Times New Roman" w:hAnsi="Times New Roman" w:cs="Times New Roman"/>
+          <w:sz w:val="24"/>
+          <w:szCs w:val="20"/>
+          <w:lang w:eastAsia="de-DE"/>
+        </w:rPr>
+        <w:t xml:space="preserve"> as well as allow real-world data to be analysed for success.</w:t>
       </w:r>
     </w:p>
     <w:p>
       <w:pPr>
         <w:pStyle w:val="NoSpacing"/>
+        <w:spacing w:line="480" w:lineRule="auto"/>
+        <w:rPr>
+          <w:rFonts w:ascii="Times New Roman" w:eastAsia="Times New Roman" w:hAnsi="Times New Roman" w:cs="Times New Roman"/>
+          <w:sz w:val="24"/>
+          <w:szCs w:val="20"/>
+          <w:lang w:eastAsia="de-DE"/>
+        </w:rPr>
       </w:pPr>
     </w:p>
     <w:p>
       <w:pPr>
         <w:pStyle w:val="NoSpacing"/>
-      </w:pPr>
-      <w:r>
+        <w:spacing w:line="480" w:lineRule="auto"/>
+        <w:rPr>
+          <w:rFonts w:ascii="Times New Roman" w:eastAsia="Times New Roman" w:hAnsi="Times New Roman" w:cs="Times New Roman"/>
+          <w:sz w:val="24"/>
+          <w:szCs w:val="20"/>
+          <w:lang w:eastAsia="de-DE"/>
+        </w:rPr>
+      </w:pPr>
+      <w:r>
+        <w:rPr>
+          <w:rFonts w:ascii="Times New Roman" w:eastAsia="Times New Roman" w:hAnsi="Times New Roman" w:cs="Times New Roman"/>
+          <w:sz w:val="24"/>
+          <w:szCs w:val="20"/>
+          <w:lang w:eastAsia="de-DE"/>
+        </w:rPr>
         <w:t>While this analysis is small in scale</w:t>
       </w:r>
       <w:r>
+        <w:rPr>
+          <w:rFonts w:ascii="Times New Roman" w:eastAsia="Times New Roman" w:hAnsi="Times New Roman" w:cs="Times New Roman"/>
+          <w:sz w:val="24"/>
+          <w:szCs w:val="20"/>
+          <w:lang w:eastAsia="de-DE"/>
+        </w:rPr>
         <w:t>,</w:t>
       </w:r>
       <w:r>
+        <w:rPr>
+          <w:rFonts w:ascii="Times New Roman" w:eastAsia="Times New Roman" w:hAnsi="Times New Roman" w:cs="Times New Roman"/>
+          <w:sz w:val="24"/>
+          <w:szCs w:val="20"/>
+          <w:lang w:eastAsia="de-DE"/>
+        </w:rPr>
         <w:t xml:space="preserve"> it does highlight the practical applications of generalised linear models</w:t>
       </w:r>
       <w:r>
+        <w:rPr>
+          <w:rFonts w:ascii="Times New Roman" w:eastAsia="Times New Roman" w:hAnsi="Times New Roman" w:cs="Times New Roman"/>
+          <w:sz w:val="24"/>
+          <w:szCs w:val="20"/>
+          <w:lang w:eastAsia="de-DE"/>
+        </w:rPr>
         <w:t xml:space="preserve"> for understanding and predicting success in different environments</w:t>
       </w:r>
       <w:r>
+        <w:rPr>
+          <w:rFonts w:ascii="Times New Roman" w:eastAsia="Times New Roman" w:hAnsi="Times New Roman" w:cs="Times New Roman"/>
+          <w:sz w:val="24"/>
+          <w:szCs w:val="20"/>
+          <w:lang w:eastAsia="de-DE"/>
+        </w:rPr>
         <w:t xml:space="preserve">. </w:t>
       </w:r>
       <w:r>
+        <w:rPr>
+          <w:rFonts w:ascii="Times New Roman" w:eastAsia="Times New Roman" w:hAnsi="Times New Roman" w:cs="Times New Roman"/>
+          <w:sz w:val="24"/>
+          <w:szCs w:val="20"/>
+          <w:lang w:eastAsia="de-DE"/>
+        </w:rPr>
         <w:t>The</w:t>
       </w:r>
       <w:r>
+        <w:rPr>
+          <w:rFonts w:ascii="Times New Roman" w:eastAsia="Times New Roman" w:hAnsi="Times New Roman" w:cs="Times New Roman"/>
+          <w:sz w:val="24"/>
+          <w:szCs w:val="20"/>
+          <w:lang w:eastAsia="de-DE"/>
+        </w:rPr>
         <w:t xml:space="preserve"> ability to predict success</w:t>
       </w:r>
       <w:r>
+        <w:rPr>
+          <w:rFonts w:ascii="Times New Roman" w:eastAsia="Times New Roman" w:hAnsi="Times New Roman" w:cs="Times New Roman"/>
+          <w:sz w:val="24"/>
+          <w:szCs w:val="20"/>
+          <w:lang w:eastAsia="de-DE"/>
+        </w:rPr>
         <w:t>,</w:t>
       </w:r>
       <w:r>
+        <w:rPr>
+          <w:rFonts w:ascii="Times New Roman" w:eastAsia="Times New Roman" w:hAnsi="Times New Roman" w:cs="Times New Roman"/>
+          <w:sz w:val="24"/>
+          <w:szCs w:val="20"/>
+          <w:lang w:eastAsia="de-DE"/>
+        </w:rPr>
         <w:t xml:space="preserve"> and particular</w:t>
       </w:r>
       <w:r>
+        <w:rPr>
+          <w:rFonts w:ascii="Times New Roman" w:eastAsia="Times New Roman" w:hAnsi="Times New Roman" w:cs="Times New Roman"/>
+          <w:sz w:val="24"/>
+          <w:szCs w:val="20"/>
+          <w:lang w:eastAsia="de-DE"/>
+        </w:rPr>
         <w:t>ly</w:t>
       </w:r>
       <w:r>
+        <w:rPr>
+          <w:rFonts w:ascii="Times New Roman" w:eastAsia="Times New Roman" w:hAnsi="Times New Roman" w:cs="Times New Roman"/>
+          <w:sz w:val="24"/>
+          <w:szCs w:val="20"/>
+          <w:lang w:eastAsia="de-DE"/>
+        </w:rPr>
         <w:t xml:space="preserve"> in the early life history stages of sensitive</w:t>
       </w:r>
       <w:r>
+        <w:rPr>
+          <w:rFonts w:ascii="Times New Roman" w:eastAsia="Times New Roman" w:hAnsi="Times New Roman" w:cs="Times New Roman"/>
+          <w:sz w:val="24"/>
+          <w:szCs w:val="20"/>
+          <w:lang w:eastAsia="de-DE"/>
+        </w:rPr>
         <w:t>,</w:t>
       </w:r>
       <w:r>
+        <w:rPr>
+          <w:rFonts w:ascii="Times New Roman" w:eastAsia="Times New Roman" w:hAnsi="Times New Roman" w:cs="Times New Roman"/>
+          <w:sz w:val="24"/>
+          <w:szCs w:val="20"/>
+          <w:lang w:eastAsia="de-DE"/>
+        </w:rPr>
         <w:t xml:space="preserve"> sessile adult species</w:t>
       </w:r>
       <w:r>
+        <w:rPr>
+          <w:rFonts w:ascii="Times New Roman" w:eastAsia="Times New Roman" w:hAnsi="Times New Roman" w:cs="Times New Roman"/>
+          <w:sz w:val="24"/>
+          <w:szCs w:val="20"/>
+          <w:lang w:eastAsia="de-DE"/>
+        </w:rPr>
         <w:t>,</w:t>
       </w:r>
       <w:r>
+        <w:rPr>
+          <w:rFonts w:ascii="Times New Roman" w:eastAsia="Times New Roman" w:hAnsi="Times New Roman" w:cs="Times New Roman"/>
+          <w:sz w:val="24"/>
+          <w:szCs w:val="20"/>
+          <w:lang w:eastAsia="de-DE"/>
+        </w:rPr>
         <w:t xml:space="preserve"> is imperative for </w:t>
       </w:r>
       <w:r>
+        <w:rPr>
+          <w:rFonts w:ascii="Times New Roman" w:eastAsia="Times New Roman" w:hAnsi="Times New Roman" w:cs="Times New Roman"/>
+          <w:sz w:val="24"/>
+          <w:szCs w:val="20"/>
+          <w:lang w:eastAsia="de-DE"/>
+        </w:rPr>
         <w:t xml:space="preserve">understanding the effect of environmental change on species </w:t>
       </w:r>
       <w:r>
+        <w:rPr>
+          <w:rFonts w:ascii="Times New Roman" w:eastAsia="Times New Roman" w:hAnsi="Times New Roman" w:cs="Times New Roman"/>
+          <w:sz w:val="24"/>
+          <w:szCs w:val="20"/>
+          <w:lang w:eastAsia="de-DE"/>
+        </w:rPr>
         <w:t>distributions</w:t>
       </w:r>
       <w:r>
+        <w:rPr>
+          <w:rFonts w:ascii="Times New Roman" w:eastAsia="Times New Roman" w:hAnsi="Times New Roman" w:cs="Times New Roman"/>
+          <w:sz w:val="24"/>
+          <w:szCs w:val="20"/>
+          <w:lang w:eastAsia="de-DE"/>
+        </w:rPr>
         <w:t>.</w:t>
       </w:r>
       <w:r>
+        <w:rPr>
+          <w:rFonts w:ascii="Times New Roman" w:eastAsia="Times New Roman" w:hAnsi="Times New Roman" w:cs="Times New Roman"/>
+          <w:sz w:val="24"/>
+          <w:szCs w:val="20"/>
+          <w:lang w:eastAsia="de-DE"/>
+        </w:rPr>
         <w:t xml:space="preserve"> </w:t>
       </w:r>
       <w:r>
-        <w:t xml:space="preserve">Future studies should focus on later life history stages (e.g., settlement and metamorphosis). Once this is done, our approach can be used to identify bottlenecks to population persistent and also to develop guidelines for threshold levels of pollution in coral reef environments. Such models can also be used to determine dispersal and recruitment success under given water quality data scenarios and identify sensitive locations for protection. Finally, </w:t>
-      </w:r>
-      <w:r>
-        <w:t>with use of the combined model</w:t>
-      </w:r>
-      <w:r>
-        <w:t xml:space="preserve"> </w:t>
-      </w:r>
-      <w:r>
-        <w:t>developed within this analysis</w:t>
-      </w:r>
-      <w:r>
+        <w:rPr>
+          <w:rFonts w:ascii="Times New Roman" w:eastAsia="Times New Roman" w:hAnsi="Times New Roman" w:cs="Times New Roman"/>
+          <w:sz w:val="24"/>
+          <w:szCs w:val="20"/>
+          <w:lang w:eastAsia="de-DE"/>
+        </w:rPr>
+        <w:t xml:space="preserve">Future studies should focus on later life history stages (e.g., settlement and metamorphosis). Once this is done, our approach can be used to identify bottlenecks to population persistent and also to develop guidelines for threshold levels of pollution in coral reef environments. Such models can also be used to determine dispersal and recruitment success under given water quality data scenarios and identify sensitive locations for protection. </w:t>
+      </w:r>
+      <w:bookmarkStart w:id="0" w:name="_GoBack"/>
+      <w:r>
+        <w:rPr>
+          <w:rFonts w:ascii="Times New Roman" w:eastAsia="Times New Roman" w:hAnsi="Times New Roman" w:cs="Times New Roman"/>
+          <w:sz w:val="24"/>
+          <w:szCs w:val="20"/>
+          <w:lang w:eastAsia="de-DE"/>
+        </w:rPr>
+        <w:t>Finally, with use of the combined model developed within this analysis</w:t>
+      </w:r>
+      <w:r>
+        <w:rPr>
+          <w:rFonts w:ascii="Times New Roman" w:eastAsia="Times New Roman" w:hAnsi="Times New Roman" w:cs="Times New Roman"/>
+          <w:sz w:val="24"/>
+          <w:szCs w:val="20"/>
+          <w:lang w:eastAsia="de-DE"/>
+        </w:rPr>
         <w:t>,</w:t>
       </w:r>
       <w:r>
-        <w:t xml:space="preserve"> we can better </w:t>
-      </w:r>
-      <w:r>
-        <w:t>understand and predict the success of coral species in novel environments, such as might occur following observations and predictions of poleward range</w:t>
-      </w:r>
-      <w:r>
-        <w:t xml:space="preserve"> </w:t>
-      </w:r>
-      <w:r>
-        <w:t xml:space="preserve">shifts associated with increasing sea surface temperatures </w:t>
-      </w:r>
-      <w:r>
+        <w:rPr>
+          <w:rFonts w:ascii="Times New Roman" w:eastAsia="Times New Roman" w:hAnsi="Times New Roman" w:cs="Times New Roman"/>
+          <w:sz w:val="24"/>
+          <w:szCs w:val="20"/>
+          <w:lang w:eastAsia="de-DE"/>
+        </w:rPr>
+        <w:t xml:space="preserve"> we can better understand and predict the success of coral species in novel environments, such as might occur following observations and predictions of poleward range shifts associated with increasing sea surface temperatures </w:t>
+      </w:r>
+      <w:r>
+        <w:rPr>
+          <w:rFonts w:ascii="Times New Roman" w:eastAsia="Times New Roman" w:hAnsi="Times New Roman" w:cs="Times New Roman"/>
+          <w:sz w:val="24"/>
+          <w:szCs w:val="20"/>
+          <w:lang w:eastAsia="de-DE"/>
+        </w:rPr>
         <w:fldChar w:fldCharType="begin"/>
       </w:r>
       <w:r>
+        <w:rPr>
+          <w:rFonts w:ascii="Times New Roman" w:eastAsia="Times New Roman" w:hAnsi="Times New Roman" w:cs="Times New Roman"/>
+          <w:sz w:val="24"/>
+          <w:szCs w:val="20"/>
+          <w:lang w:eastAsia="de-DE"/>
+        </w:rPr>
         <w:instrText xml:space="preserve"> ADDIN EN.CITE &lt;EndNote&gt;&lt;Cite&gt;&lt;Author&gt;Yamano&lt;/Author&gt;&lt;Year&gt;2011&lt;/Year&gt;&lt;RecNum&gt;61&lt;/RecNum&gt;&lt;DisplayText&gt;(Yamano et al. 2011)&lt;/DisplayText&gt;&lt;record&gt;&lt;rec-number&gt;61&lt;/rec-number&gt;&lt;foreign-keys&gt;&lt;key app="EN" db-id="9zsaz59z9pv50vefd24xzs5rdpstsrsesvrw" timestamp="1411965542"&gt;61&lt;/key&gt;&lt;/foreign-keys&gt;&lt;ref-type name="Journal Article"&gt;17&lt;/ref-type&gt;&lt;contributors&gt;&lt;authors&gt;&lt;author&gt;Yamano, Hiroya&lt;/author&gt;&lt;author&gt;Sugihara, Kaoru&lt;/author&gt;&lt;author&gt;Nomura, Keiichi&lt;/author&gt;&lt;/authors&gt;&lt;/contributors&gt;&lt;titles&gt;&lt;title&gt;Rapid poleward range expansion of tropical reef corals in response to rising sea surface temperatures&lt;/title&gt;&lt;secondary-title&gt;Geophysical Research Letters&lt;/secondary-title&gt;&lt;/titles&gt;&lt;periodical&gt;&lt;full-title&gt;Geophysical Research Letters&lt;/full-title&gt;&lt;/periodical&gt;&lt;volume&gt;38&lt;/volume&gt;&lt;number&gt;4&lt;/number&gt;&lt;dates&gt;&lt;year&gt;2011&lt;/year&gt;&lt;/dates&gt;&lt;isbn&gt;1944-8007&lt;/isbn&gt;&lt;urls&gt;&lt;/urls&gt;&lt;/record&gt;&lt;/Cite&gt;&lt;/EndNote&gt;</w:instrText>
       </w:r>
       <w:r>
+        <w:rPr>
+          <w:rFonts w:ascii="Times New Roman" w:eastAsia="Times New Roman" w:hAnsi="Times New Roman" w:cs="Times New Roman"/>
+          <w:sz w:val="24"/>
+          <w:szCs w:val="20"/>
+          <w:lang w:eastAsia="de-DE"/>
+        </w:rPr>
         <w:fldChar w:fldCharType="separate"/>
       </w:r>
       <w:r>
+        <w:rPr>
+          <w:rFonts w:ascii="Times New Roman" w:eastAsia="Times New Roman" w:hAnsi="Times New Roman" w:cs="Times New Roman"/>
+          <w:sz w:val="24"/>
+          <w:szCs w:val="20"/>
+          <w:lang w:eastAsia="de-DE"/>
+        </w:rPr>
         <w:t>(</w:t>
       </w:r>
       <w:hyperlink w:anchor="_ENREF_68" w:tooltip="Yamano, 2011 #61" w:history="1">
         <w:r>
+          <w:rPr>
+            <w:rFonts w:ascii="Times New Roman" w:eastAsia="Times New Roman" w:hAnsi="Times New Roman" w:cs="Times New Roman"/>
+            <w:sz w:val="24"/>
+            <w:szCs w:val="20"/>
+            <w:lang w:eastAsia="de-DE"/>
+          </w:rPr>
           <w:t>Yamano et al. 2011</w:t>
         </w:r>
       </w:hyperlink>
       <w:r>
+        <w:rPr>
+          <w:rFonts w:ascii="Times New Roman" w:eastAsia="Times New Roman" w:hAnsi="Times New Roman" w:cs="Times New Roman"/>
+          <w:sz w:val="24"/>
+          <w:szCs w:val="20"/>
+          <w:lang w:eastAsia="de-DE"/>
+        </w:rPr>
         <w:t>)</w:t>
       </w:r>
       <w:r>
+        <w:rPr>
+          <w:rFonts w:ascii="Times New Roman" w:eastAsia="Times New Roman" w:hAnsi="Times New Roman" w:cs="Times New Roman"/>
+          <w:sz w:val="24"/>
+          <w:szCs w:val="20"/>
+          <w:lang w:eastAsia="de-DE"/>
+        </w:rPr>
         <w:fldChar w:fldCharType="end"/>
       </w:r>
       <w:r>
-        <w:t>. The application of this research to identify more optimal and novel environmental locations for</w:t>
-      </w:r>
-      <w:r>
+        <w:rPr>
+          <w:rFonts w:ascii="Times New Roman" w:eastAsia="Times New Roman" w:hAnsi="Times New Roman" w:cs="Times New Roman"/>
+          <w:sz w:val="24"/>
+          <w:szCs w:val="20"/>
+          <w:lang w:eastAsia="de-DE"/>
+        </w:rPr>
+        <w:t xml:space="preserve">. </w:t>
+      </w:r>
+      <w:bookmarkEnd w:id="0"/>
+      <w:r>
+        <w:rPr>
+          <w:rFonts w:ascii="Times New Roman" w:eastAsia="Times New Roman" w:hAnsi="Times New Roman" w:cs="Times New Roman"/>
+          <w:sz w:val="24"/>
+          <w:szCs w:val="20"/>
+          <w:lang w:eastAsia="de-DE"/>
+        </w:rPr>
+        <w:t>The application of this research to identify more optimal and novel environmental locations for</w:t>
+      </w:r>
+      <w:r>
+        <w:rPr>
+          <w:rFonts w:ascii="Times New Roman" w:eastAsia="Times New Roman" w:hAnsi="Times New Roman" w:cs="Times New Roman"/>
+          <w:sz w:val="24"/>
+          <w:szCs w:val="20"/>
+          <w:lang w:eastAsia="de-DE"/>
+        </w:rPr>
         <w:t xml:space="preserve"> the survival of corals, </w:t>
       </w:r>
       <w:r>
+        <w:rPr>
+          <w:rFonts w:ascii="Times New Roman" w:eastAsia="Times New Roman" w:hAnsi="Times New Roman" w:cs="Times New Roman"/>
+          <w:sz w:val="24"/>
+          <w:szCs w:val="20"/>
+          <w:lang w:eastAsia="de-DE"/>
+        </w:rPr>
         <w:t xml:space="preserve">will enable the persistence of these very important organisms into the future, along with coral reef ecosystems and the high diversity of organisms that inhabit them.  </w:t>
       </w:r>
     </w:p>
     <w:p>
       <w:pPr>
         <w:pStyle w:val="NoSpacing"/>
+        <w:spacing w:line="480" w:lineRule="auto"/>
+        <w:rPr>
+          <w:rFonts w:ascii="Times New Roman" w:eastAsia="Times New Roman" w:hAnsi="Times New Roman" w:cs="Times New Roman"/>
+          <w:sz w:val="24"/>
+          <w:szCs w:val="20"/>
+          <w:lang w:eastAsia="de-DE"/>
+        </w:rPr>
       </w:pPr>
     </w:p>
     <w:p>
       <w:pPr>
         <w:pStyle w:val="NoSpacing"/>
+        <w:spacing w:line="480" w:lineRule="auto"/>
+        <w:rPr>
+          <w:rFonts w:ascii="Times New Roman" w:eastAsia="Times New Roman" w:hAnsi="Times New Roman" w:cs="Times New Roman"/>
+          <w:sz w:val="24"/>
+          <w:szCs w:val="20"/>
+          <w:lang w:eastAsia="de-DE"/>
+        </w:rPr>
       </w:pPr>
     </w:p>
     <w:sectPr>
@@ -941,98 +2421,6 @@
     </w:sectPr>
   </w:body>
 </w:document>
-</file>
-
-<file path=word/comments.xml><?xml version="1.0" encoding="utf-8"?>
-<w:comments xmlns:wpc="http://schemas.microsoft.com/office/word/2010/wordprocessingCanvas" xmlns:mc="http://schemas.openxmlformats.org/markup-compatibility/2006" xmlns:o="urn:schemas-microsoft-com:office:office" xmlns:r="http://schemas.openxmlformats.org/officeDocument/2006/relationships" xmlns:m="http://schemas.openxmlformats.org/officeDocument/2006/math" xmlns:v="urn:schemas-microsoft-com:vml" xmlns:wp14="http://schemas.microsoft.com/office/word/2010/wordprocessingDrawing" xmlns:wp="http://schemas.openxmlformats.org/drawingml/2006/wordprocessingDrawing" xmlns:w10="urn:schemas-microsoft-com:office:word" xmlns:w="http://schemas.openxmlformats.org/wordprocessingml/2006/main" xmlns:w14="http://schemas.microsoft.com/office/word/2010/wordml" xmlns:w15="http://schemas.microsoft.com/office/word/2012/wordml" xmlns:wpg="http://schemas.microsoft.com/office/word/2010/wordprocessingGroup" xmlns:wpi="http://schemas.microsoft.com/office/word/2010/wordprocessingInk" xmlns:wne="http://schemas.microsoft.com/office/word/2006/wordml" xmlns:wps="http://schemas.microsoft.com/office/word/2010/wordprocessingShape" mc:Ignorable="w14 w15 wp14">
-  <w:comment w:id="0" w:author="Rachael Maree Woods" w:date="2016-02-23T13:38:00Z" w:initials="RMW">
-    <w:p>
-      <w:pPr>
-        <w:pStyle w:val="CommentText"/>
-      </w:pPr>
-      <w:r>
-        <w:rPr>
-          <w:rStyle w:val="CommentReference"/>
-        </w:rPr>
-        <w:annotationRef/>
-      </w:r>
-      <w:r>
-        <w:rPr>
-          <w:noProof/>
-        </w:rPr>
-        <w:t xml:space="preserve">add comment on </w:t>
-      </w:r>
-      <w:r>
-        <w:t>free and organically bound copper – discuss</w:t>
-      </w:r>
-    </w:p>
-  </w:comment>
-  <w:comment w:id="2" w:author="Rachael Maree Woods" w:date="2016-03-09T09:10:00Z" w:initials="RMW">
-    <w:p>
-      <w:pPr>
-        <w:pStyle w:val="CommentText"/>
-      </w:pPr>
-      <w:r>
-        <w:rPr>
-          <w:rStyle w:val="CommentReference"/>
-        </w:rPr>
-        <w:annotationRef/>
-      </w:r>
-      <w:r>
-        <w:t>microbial fraction</w:t>
-      </w:r>
-      <w:r>
-        <w:rPr>
-          <w:noProof/>
-        </w:rPr>
-        <w:t xml:space="preserve"> </w:t>
-      </w:r>
-      <w:r>
-        <w:rPr>
-          <w:noProof/>
-        </w:rPr>
-        <w:t>of the water - level of filtration may v</w:t>
-      </w:r>
-      <w:r>
-        <w:rPr>
-          <w:noProof/>
-        </w:rPr>
-        <w:t xml:space="preserve">ary this is may effeect the </w:t>
-      </w:r>
-      <w:r>
-        <w:rPr>
-          <w:noProof/>
-        </w:rPr>
-        <w:t>c</w:t>
-      </w:r>
-      <w:r>
-        <w:rPr>
-          <w:noProof/>
-        </w:rPr>
-        <w:t>omapri</w:t>
-      </w:r>
-      <w:r>
-        <w:rPr>
-          <w:noProof/>
-        </w:rPr>
-        <w:t xml:space="preserve">son </w:t>
-      </w:r>
-      <w:r>
-        <w:rPr>
-          <w:noProof/>
-        </w:rPr>
-        <w:t xml:space="preserve">of papers </w:t>
-      </w:r>
-    </w:p>
-  </w:comment>
-</w:comments>
-</file>
-
-<file path=word/commentsExtended.xml><?xml version="1.0" encoding="utf-8"?>
-<w15:commentsEx xmlns:wpc="http://schemas.microsoft.com/office/word/2010/wordprocessingCanvas" xmlns:mc="http://schemas.openxmlformats.org/markup-compatibility/2006" xmlns:o="urn:schemas-microsoft-com:office:office" xmlns:r="http://schemas.openxmlformats.org/officeDocument/2006/relationships" xmlns:m="http://schemas.openxmlformats.org/officeDocument/2006/math" xmlns:v="urn:schemas-microsoft-com:vml" xmlns:wp14="http://schemas.microsoft.com/office/word/2010/wordprocessingDrawing" xmlns:wp="http://schemas.openxmlformats.org/drawingml/2006/wordprocessingDrawing" xmlns:w10="urn:schemas-microsoft-com:office:word" xmlns:w="http://schemas.openxmlformats.org/wordprocessingml/2006/main" xmlns:w14="http://schemas.microsoft.com/office/word/2010/wordml" xmlns:w15="http://schemas.microsoft.com/office/word/2012/wordml" xmlns:wpg="http://schemas.microsoft.com/office/word/2010/wordprocessingGroup" xmlns:wpi="http://schemas.microsoft.com/office/word/2010/wordprocessingInk" xmlns:wne="http://schemas.microsoft.com/office/word/2006/wordml" xmlns:wps="http://schemas.microsoft.com/office/word/2010/wordprocessingShape" mc:Ignorable="w14 w15 wp14">
-  <w15:commentEx w15:paraId="03D5EE65" w15:done="0"/>
-  <w15:commentEx w15:paraId="0B9C51F7" w15:done="0"/>
-</w15:commentsEx>
 </file>
 
 <file path=word/numbering.xml><?xml version="1.0" encoding="utf-8"?>
@@ -2198,14 +3586,6 @@
     <w:abstractNumId w:val="7"/>
   </w:num>
 </w:numbering>
-</file>
-
-<file path=word/people.xml><?xml version="1.0" encoding="utf-8"?>
-<w15:people xmlns:wpc="http://schemas.microsoft.com/office/word/2010/wordprocessingCanvas" xmlns:mc="http://schemas.openxmlformats.org/markup-compatibility/2006" xmlns:o="urn:schemas-microsoft-com:office:office" xmlns:r="http://schemas.openxmlformats.org/officeDocument/2006/relationships" xmlns:m="http://schemas.openxmlformats.org/officeDocument/2006/math" xmlns:v="urn:schemas-microsoft-com:vml" xmlns:wp14="http://schemas.microsoft.com/office/word/2010/wordprocessingDrawing" xmlns:wp="http://schemas.openxmlformats.org/drawingml/2006/wordprocessingDrawing" xmlns:w10="urn:schemas-microsoft-com:office:word" xmlns:w="http://schemas.openxmlformats.org/wordprocessingml/2006/main" xmlns:w14="http://schemas.microsoft.com/office/word/2010/wordml" xmlns:w15="http://schemas.microsoft.com/office/word/2012/wordml" xmlns:wpg="http://schemas.microsoft.com/office/word/2010/wordprocessingGroup" xmlns:wpi="http://schemas.microsoft.com/office/word/2010/wordprocessingInk" xmlns:wne="http://schemas.microsoft.com/office/word/2006/wordml" xmlns:wps="http://schemas.microsoft.com/office/word/2010/wordprocessingShape" mc:Ignorable="w14 w15 wp14">
-  <w15:person w15:author="Rachael Maree Woods">
-    <w15:presenceInfo w15:providerId="None" w15:userId="Rachael Maree Woods"/>
-  </w15:person>
-</w15:people>
 </file>
 
 <file path=word/styles.xml><?xml version="1.0" encoding="utf-8"?>
@@ -3136,7 +4516,7 @@
 </file>
 
 <file path=customXml/itemProps1.xml><?xml version="1.0" encoding="utf-8"?>
-<ds:datastoreItem xmlns:ds="http://schemas.openxmlformats.org/officeDocument/2006/customXml" ds:itemID="{7CFDCBC5-AB50-4F3F-908E-853695810C40}">
+<ds:datastoreItem xmlns:ds="http://schemas.openxmlformats.org/officeDocument/2006/customXml" ds:itemID="{31EA5AC5-C6A8-4C84-B8A5-D57D1973A857}">
   <ds:schemaRefs>
     <ds:schemaRef ds:uri="http://schemas.openxmlformats.org/officeDocument/2006/bibliography"/>
   </ds:schemaRefs>

</xml_diff>